<commit_message>
Added section 2.2 draft to (2_Overall_Description.docx)
</commit_message>
<xml_diff>
--- a/SRS_document/Drafts/2._Overall_Description/2_Overall_Description.docx
+++ b/SRS_document/Drafts/2._Overall_Description/2_Overall_Description.docx
@@ -42,6 +42,599 @@
     <w:p>
       <w:r>
         <w:t>At this stage, the system does not include any backend or database functionality. There are no external interfaces like APIs or third-party services connected yet. However, future development plans include implementing an admin dashboard, backend logic, and a database for car inventory management, user accounts, and transactions. While support for payment gateways is also considered, it has not been implemented yet due to the team's current focus on front-end development.</w:t>
+      </w:r>
+    </w:p>
+    <w:p/>
+    <w:p>
+      <w:pPr>
+        <w:pStyle w:val="Heading2"/>
+      </w:pPr>
+      <w:r>
+        <w:rPr>
+          <w:rStyle w:val="Strong"/>
+        </w:rPr>
+        <w:t>Product Functions</w:t>
+      </w:r>
+    </w:p>
+    <w:p>
+      <w:proofErr w:type="spellStart"/>
+      <w:r>
+        <w:t>Syarti</w:t>
+      </w:r>
+      <w:proofErr w:type="spellEnd"/>
+      <w:r>
+        <w:t xml:space="preserve"> currently operates as a front-end-only web prototype with limited static features. The implemented home page provides users with a visually structured experience, laying the groundwork for more advanced functionality. The core logic and dynamic interactions remain under development, with extensive features planned for different user roles in future phases.</w:t>
+      </w:r>
+    </w:p>
+    <w:p>
+      <w:pPr>
+        <w:pStyle w:val="Heading3"/>
+      </w:pPr>
+      <w:r>
+        <w:t>Implemented UI Features:</w:t>
+      </w:r>
+    </w:p>
+    <w:p>
+      <w:pPr>
+        <w:pStyle w:val="NormalWeb"/>
+        <w:numPr>
+          <w:ilvl w:val="0"/>
+          <w:numId w:val="37"/>
+        </w:numPr>
+        <w:spacing w:before="0" w:beforeAutospacing="0"/>
+        <w:rPr>
+          <w:rFonts w:asciiTheme="minorHAnsi" w:hAnsiTheme="minorHAnsi"/>
+          <w:sz w:val="22"/>
+          <w:szCs w:val="22"/>
+        </w:rPr>
+      </w:pPr>
+      <w:r>
+        <w:rPr>
+          <w:rFonts w:asciiTheme="minorHAnsi" w:hAnsiTheme="minorHAnsi"/>
+          <w:sz w:val="22"/>
+          <w:szCs w:val="22"/>
+        </w:rPr>
+        <w:t>Navigation bar for accessing different sections.</w:t>
+      </w:r>
+    </w:p>
+    <w:p>
+      <w:pPr>
+        <w:pStyle w:val="NormalWeb"/>
+        <w:numPr>
+          <w:ilvl w:val="0"/>
+          <w:numId w:val="37"/>
+        </w:numPr>
+        <w:spacing w:before="0" w:beforeAutospacing="0"/>
+        <w:rPr>
+          <w:rFonts w:asciiTheme="minorHAnsi" w:hAnsiTheme="minorHAnsi"/>
+          <w:sz w:val="22"/>
+          <w:szCs w:val="22"/>
+        </w:rPr>
+      </w:pPr>
+      <w:r>
+        <w:rPr>
+          <w:rFonts w:asciiTheme="minorHAnsi" w:hAnsiTheme="minorHAnsi"/>
+          <w:sz w:val="22"/>
+          <w:szCs w:val="22"/>
+        </w:rPr>
+        <w:t>Booking form for selecting location and dates.</w:t>
+      </w:r>
+    </w:p>
+    <w:p>
+      <w:pPr>
+        <w:pStyle w:val="NormalWeb"/>
+        <w:numPr>
+          <w:ilvl w:val="0"/>
+          <w:numId w:val="37"/>
+        </w:numPr>
+        <w:spacing w:before="0" w:beforeAutospacing="0"/>
+        <w:rPr>
+          <w:rFonts w:asciiTheme="minorHAnsi" w:hAnsiTheme="minorHAnsi"/>
+          <w:sz w:val="22"/>
+          <w:szCs w:val="22"/>
+        </w:rPr>
+      </w:pPr>
+      <w:r>
+        <w:rPr>
+          <w:rFonts w:asciiTheme="minorHAnsi" w:hAnsiTheme="minorHAnsi"/>
+          <w:sz w:val="22"/>
+          <w:szCs w:val="22"/>
+        </w:rPr>
+        <w:t>Static car listing with pricing and specifications.</w:t>
+      </w:r>
+    </w:p>
+    <w:p>
+      <w:pPr>
+        <w:pStyle w:val="NormalWeb"/>
+        <w:numPr>
+          <w:ilvl w:val="0"/>
+          <w:numId w:val="37"/>
+        </w:numPr>
+        <w:spacing w:before="0" w:beforeAutospacing="0"/>
+        <w:rPr>
+          <w:rFonts w:asciiTheme="minorHAnsi" w:hAnsiTheme="minorHAnsi"/>
+          <w:sz w:val="22"/>
+          <w:szCs w:val="22"/>
+        </w:rPr>
+      </w:pPr>
+      <w:r>
+        <w:rPr>
+          <w:rFonts w:asciiTheme="minorHAnsi" w:hAnsiTheme="minorHAnsi"/>
+          <w:sz w:val="22"/>
+          <w:szCs w:val="22"/>
+        </w:rPr>
+        <w:t>View All Cars button.</w:t>
+      </w:r>
+    </w:p>
+    <w:p>
+      <w:pPr>
+        <w:pStyle w:val="NormalWeb"/>
+        <w:numPr>
+          <w:ilvl w:val="0"/>
+          <w:numId w:val="37"/>
+        </w:numPr>
+        <w:spacing w:before="0" w:beforeAutospacing="0"/>
+        <w:rPr>
+          <w:rFonts w:asciiTheme="minorHAnsi" w:hAnsiTheme="minorHAnsi"/>
+          <w:sz w:val="22"/>
+          <w:szCs w:val="22"/>
+        </w:rPr>
+      </w:pPr>
+      <w:r>
+        <w:rPr>
+          <w:rFonts w:asciiTheme="minorHAnsi" w:hAnsiTheme="minorHAnsi"/>
+          <w:sz w:val="22"/>
+          <w:szCs w:val="22"/>
+        </w:rPr>
+        <w:t>Testimonials and customer ratings.</w:t>
+      </w:r>
+    </w:p>
+    <w:p>
+      <w:pPr>
+        <w:pStyle w:val="Heading3"/>
+      </w:pPr>
+      <w:r>
+        <w:t>Planned Functional Features:</w:t>
+      </w:r>
+    </w:p>
+    <w:p>
+      <w:pPr>
+        <w:pStyle w:val="Heading4"/>
+        <w:numPr>
+          <w:ilvl w:val="0"/>
+          <w:numId w:val="0"/>
+        </w:numPr>
+        <w:ind w:left="864"/>
+      </w:pPr>
+      <w:r>
+        <w:rPr>
+          <w:rStyle w:val="Strong"/>
+        </w:rPr>
+        <w:t>Customer Role:</w:t>
+      </w:r>
+    </w:p>
+    <w:p>
+      <w:pPr>
+        <w:pStyle w:val="NormalWeb"/>
+        <w:numPr>
+          <w:ilvl w:val="0"/>
+          <w:numId w:val="37"/>
+        </w:numPr>
+        <w:spacing w:before="0" w:beforeAutospacing="0"/>
+        <w:rPr>
+          <w:rFonts w:asciiTheme="minorHAnsi" w:hAnsiTheme="minorHAnsi"/>
+          <w:sz w:val="22"/>
+          <w:szCs w:val="22"/>
+        </w:rPr>
+      </w:pPr>
+      <w:r>
+        <w:rPr>
+          <w:rFonts w:asciiTheme="minorHAnsi" w:hAnsiTheme="minorHAnsi"/>
+          <w:sz w:val="22"/>
+          <w:szCs w:val="22"/>
+        </w:rPr>
+        <w:t>Book, cancel, and manage reservations.</w:t>
+      </w:r>
+    </w:p>
+    <w:p>
+      <w:pPr>
+        <w:pStyle w:val="NormalWeb"/>
+        <w:numPr>
+          <w:ilvl w:val="0"/>
+          <w:numId w:val="37"/>
+        </w:numPr>
+        <w:spacing w:before="0" w:beforeAutospacing="0"/>
+        <w:rPr>
+          <w:rFonts w:asciiTheme="minorHAnsi" w:hAnsiTheme="minorHAnsi"/>
+          <w:sz w:val="22"/>
+          <w:szCs w:val="22"/>
+        </w:rPr>
+      </w:pPr>
+      <w:r>
+        <w:rPr>
+          <w:rFonts w:asciiTheme="minorHAnsi" w:hAnsiTheme="minorHAnsi"/>
+          <w:sz w:val="22"/>
+          <w:szCs w:val="22"/>
+        </w:rPr>
+        <w:t>Secure online payments.</w:t>
+      </w:r>
+    </w:p>
+    <w:p>
+      <w:pPr>
+        <w:pStyle w:val="NormalWeb"/>
+        <w:numPr>
+          <w:ilvl w:val="0"/>
+          <w:numId w:val="37"/>
+        </w:numPr>
+        <w:spacing w:before="0" w:beforeAutospacing="0"/>
+        <w:rPr>
+          <w:rFonts w:asciiTheme="minorHAnsi" w:hAnsiTheme="minorHAnsi"/>
+          <w:sz w:val="22"/>
+          <w:szCs w:val="22"/>
+        </w:rPr>
+      </w:pPr>
+      <w:r>
+        <w:rPr>
+          <w:rFonts w:asciiTheme="minorHAnsi" w:hAnsiTheme="minorHAnsi"/>
+          <w:sz w:val="22"/>
+          <w:szCs w:val="22"/>
+        </w:rPr>
+        <w:t>View rental history.</w:t>
+      </w:r>
+    </w:p>
+    <w:p>
+      <w:pPr>
+        <w:pStyle w:val="NormalWeb"/>
+        <w:numPr>
+          <w:ilvl w:val="0"/>
+          <w:numId w:val="37"/>
+        </w:numPr>
+        <w:spacing w:before="0" w:beforeAutospacing="0"/>
+        <w:rPr>
+          <w:rFonts w:asciiTheme="minorHAnsi" w:hAnsiTheme="minorHAnsi"/>
+          <w:sz w:val="22"/>
+          <w:szCs w:val="22"/>
+        </w:rPr>
+      </w:pPr>
+      <w:r>
+        <w:rPr>
+          <w:rFonts w:asciiTheme="minorHAnsi" w:hAnsiTheme="minorHAnsi"/>
+          <w:sz w:val="22"/>
+          <w:szCs w:val="22"/>
+        </w:rPr>
+        <w:t>Manage account details, legal documents, and payment options.</w:t>
+      </w:r>
+    </w:p>
+    <w:p>
+      <w:pPr>
+        <w:pStyle w:val="NormalWeb"/>
+        <w:numPr>
+          <w:ilvl w:val="0"/>
+          <w:numId w:val="37"/>
+        </w:numPr>
+        <w:spacing w:before="0" w:beforeAutospacing="0"/>
+        <w:rPr>
+          <w:rFonts w:asciiTheme="minorHAnsi" w:hAnsiTheme="minorHAnsi"/>
+          <w:sz w:val="22"/>
+          <w:szCs w:val="22"/>
+        </w:rPr>
+      </w:pPr>
+      <w:r>
+        <w:rPr>
+          <w:rFonts w:asciiTheme="minorHAnsi" w:hAnsiTheme="minorHAnsi"/>
+          <w:sz w:val="22"/>
+          <w:szCs w:val="22"/>
+        </w:rPr>
+        <w:t>Submit and view customer feedback.</w:t>
+      </w:r>
+    </w:p>
+    <w:p>
+      <w:pPr>
+        <w:pStyle w:val="Heading4"/>
+        <w:numPr>
+          <w:ilvl w:val="0"/>
+          <w:numId w:val="0"/>
+        </w:numPr>
+        <w:ind w:left="864"/>
+        <w:rPr>
+          <w:rStyle w:val="Strong"/>
+        </w:rPr>
+      </w:pPr>
+      <w:r>
+        <w:rPr>
+          <w:rStyle w:val="Strong"/>
+        </w:rPr>
+        <w:t>Admin Role:</w:t>
+      </w:r>
+    </w:p>
+    <w:p>
+      <w:pPr>
+        <w:pStyle w:val="NormalWeb"/>
+        <w:numPr>
+          <w:ilvl w:val="0"/>
+          <w:numId w:val="37"/>
+        </w:numPr>
+        <w:spacing w:before="0" w:beforeAutospacing="0"/>
+        <w:rPr>
+          <w:rFonts w:asciiTheme="minorHAnsi" w:hAnsiTheme="minorHAnsi"/>
+          <w:sz w:val="22"/>
+          <w:szCs w:val="22"/>
+        </w:rPr>
+      </w:pPr>
+      <w:r>
+        <w:rPr>
+          <w:rFonts w:asciiTheme="minorHAnsi" w:hAnsiTheme="minorHAnsi"/>
+          <w:sz w:val="22"/>
+          <w:szCs w:val="22"/>
+        </w:rPr>
+        <w:t>Real-time vehicle inventory management.</w:t>
+      </w:r>
+    </w:p>
+    <w:p>
+      <w:pPr>
+        <w:pStyle w:val="NormalWeb"/>
+        <w:numPr>
+          <w:ilvl w:val="0"/>
+          <w:numId w:val="37"/>
+        </w:numPr>
+        <w:spacing w:before="0" w:beforeAutospacing="0"/>
+        <w:rPr>
+          <w:rFonts w:asciiTheme="minorHAnsi" w:hAnsiTheme="minorHAnsi"/>
+          <w:sz w:val="22"/>
+          <w:szCs w:val="22"/>
+        </w:rPr>
+      </w:pPr>
+      <w:r>
+        <w:rPr>
+          <w:rFonts w:asciiTheme="minorHAnsi" w:hAnsiTheme="minorHAnsi"/>
+          <w:sz w:val="22"/>
+          <w:szCs w:val="22"/>
+        </w:rPr>
+        <w:t>Approve or reject bookings.</w:t>
+      </w:r>
+    </w:p>
+    <w:p>
+      <w:pPr>
+        <w:pStyle w:val="NormalWeb"/>
+        <w:numPr>
+          <w:ilvl w:val="0"/>
+          <w:numId w:val="37"/>
+        </w:numPr>
+        <w:spacing w:before="0" w:beforeAutospacing="0"/>
+        <w:rPr>
+          <w:rFonts w:asciiTheme="minorHAnsi" w:hAnsiTheme="minorHAnsi"/>
+          <w:sz w:val="22"/>
+          <w:szCs w:val="22"/>
+        </w:rPr>
+      </w:pPr>
+      <w:r>
+        <w:rPr>
+          <w:rFonts w:asciiTheme="minorHAnsi" w:hAnsiTheme="minorHAnsi"/>
+          <w:sz w:val="22"/>
+          <w:szCs w:val="22"/>
+        </w:rPr>
+        <w:t>Oversee customer accounts and documents.</w:t>
+      </w:r>
+    </w:p>
+    <w:p>
+      <w:pPr>
+        <w:pStyle w:val="NormalWeb"/>
+        <w:numPr>
+          <w:ilvl w:val="0"/>
+          <w:numId w:val="37"/>
+        </w:numPr>
+        <w:spacing w:before="0" w:beforeAutospacing="0"/>
+        <w:rPr>
+          <w:rFonts w:asciiTheme="minorHAnsi" w:hAnsiTheme="minorHAnsi"/>
+          <w:sz w:val="22"/>
+          <w:szCs w:val="22"/>
+        </w:rPr>
+      </w:pPr>
+      <w:r>
+        <w:rPr>
+          <w:rFonts w:asciiTheme="minorHAnsi" w:hAnsiTheme="minorHAnsi"/>
+          <w:sz w:val="22"/>
+          <w:szCs w:val="22"/>
+        </w:rPr>
+        <w:t>Generate car services reports.</w:t>
+      </w:r>
+    </w:p>
+    <w:p>
+      <w:pPr>
+        <w:pStyle w:val="NormalWeb"/>
+        <w:numPr>
+          <w:ilvl w:val="0"/>
+          <w:numId w:val="37"/>
+        </w:numPr>
+        <w:spacing w:before="0" w:beforeAutospacing="0"/>
+        <w:rPr>
+          <w:rFonts w:asciiTheme="minorHAnsi" w:hAnsiTheme="minorHAnsi"/>
+          <w:sz w:val="22"/>
+          <w:szCs w:val="22"/>
+        </w:rPr>
+      </w:pPr>
+      <w:r>
+        <w:rPr>
+          <w:rFonts w:asciiTheme="minorHAnsi" w:hAnsiTheme="minorHAnsi"/>
+          <w:sz w:val="22"/>
+          <w:szCs w:val="22"/>
+        </w:rPr>
+        <w:lastRenderedPageBreak/>
+        <w:t>Track expenses, taxes, and financial reports.</w:t>
+      </w:r>
+    </w:p>
+    <w:p>
+      <w:pPr>
+        <w:pStyle w:val="NormalWeb"/>
+        <w:numPr>
+          <w:ilvl w:val="0"/>
+          <w:numId w:val="37"/>
+        </w:numPr>
+        <w:spacing w:before="0" w:beforeAutospacing="0"/>
+        <w:rPr>
+          <w:rFonts w:asciiTheme="minorHAnsi" w:hAnsiTheme="minorHAnsi"/>
+          <w:sz w:val="22"/>
+          <w:szCs w:val="22"/>
+        </w:rPr>
+      </w:pPr>
+      <w:r>
+        <w:rPr>
+          <w:rFonts w:asciiTheme="minorHAnsi" w:hAnsiTheme="minorHAnsi"/>
+          <w:sz w:val="22"/>
+          <w:szCs w:val="22"/>
+        </w:rPr>
+        <w:t>Control home page offers and pricing rules.</w:t>
+      </w:r>
+    </w:p>
+    <w:p>
+      <w:pPr>
+        <w:pStyle w:val="Heading4"/>
+        <w:numPr>
+          <w:ilvl w:val="0"/>
+          <w:numId w:val="0"/>
+        </w:numPr>
+        <w:ind w:left="864"/>
+        <w:rPr>
+          <w:rStyle w:val="Strong"/>
+        </w:rPr>
+      </w:pPr>
+      <w:r>
+        <w:rPr>
+          <w:rStyle w:val="Strong"/>
+        </w:rPr>
+        <w:t>Employee Roles:</w:t>
+      </w:r>
+    </w:p>
+    <w:p>
+      <w:pPr>
+        <w:pStyle w:val="NormalWeb"/>
+        <w:numPr>
+          <w:ilvl w:val="0"/>
+          <w:numId w:val="37"/>
+        </w:numPr>
+        <w:spacing w:before="0" w:beforeAutospacing="0"/>
+        <w:rPr>
+          <w:rFonts w:asciiTheme="minorHAnsi" w:hAnsiTheme="minorHAnsi"/>
+          <w:sz w:val="22"/>
+          <w:szCs w:val="22"/>
+        </w:rPr>
+      </w:pPr>
+      <w:r>
+        <w:rPr>
+          <w:rFonts w:asciiTheme="minorHAnsi" w:hAnsiTheme="minorHAnsi"/>
+          <w:b/>
+          <w:bCs/>
+          <w:sz w:val="22"/>
+          <w:szCs w:val="22"/>
+        </w:rPr>
+        <w:t>Pickup/Dropoff Handlers:</w:t>
+      </w:r>
+      <w:r>
+        <w:rPr>
+          <w:rFonts w:asciiTheme="minorHAnsi" w:hAnsiTheme="minorHAnsi"/>
+          <w:sz w:val="22"/>
+          <w:szCs w:val="22"/>
+        </w:rPr>
+        <w:t> View accepted car bookings, assign themselves to car handoffs, view customer booking data and his contact info.</w:t>
+      </w:r>
+    </w:p>
+    <w:p>
+      <w:pPr>
+        <w:pStyle w:val="NormalWeb"/>
+        <w:numPr>
+          <w:ilvl w:val="0"/>
+          <w:numId w:val="37"/>
+        </w:numPr>
+        <w:spacing w:before="0" w:beforeAutospacing="0"/>
+        <w:rPr>
+          <w:rFonts w:asciiTheme="minorHAnsi" w:hAnsiTheme="minorHAnsi"/>
+          <w:sz w:val="22"/>
+          <w:szCs w:val="22"/>
+        </w:rPr>
+      </w:pPr>
+      <w:r>
+        <w:rPr>
+          <w:rFonts w:asciiTheme="minorHAnsi" w:hAnsiTheme="minorHAnsi"/>
+          <w:b/>
+          <w:bCs/>
+          <w:sz w:val="22"/>
+          <w:szCs w:val="22"/>
+        </w:rPr>
+        <w:t>Fleet Managers:</w:t>
+      </w:r>
+      <w:r>
+        <w:rPr>
+          <w:rFonts w:asciiTheme="minorHAnsi" w:hAnsiTheme="minorHAnsi"/>
+          <w:sz w:val="22"/>
+          <w:szCs w:val="22"/>
+        </w:rPr>
+        <w:t xml:space="preserve"> Manges car details (add, remove, update), insurance and registrations, service logs.</w:t>
+      </w:r>
+    </w:p>
+    <w:p>
+      <w:pPr>
+        <w:pStyle w:val="NormalWeb"/>
+        <w:numPr>
+          <w:ilvl w:val="0"/>
+          <w:numId w:val="37"/>
+        </w:numPr>
+        <w:spacing w:before="0" w:beforeAutospacing="0"/>
+        <w:rPr>
+          <w:rFonts w:asciiTheme="minorHAnsi" w:hAnsiTheme="minorHAnsi"/>
+          <w:sz w:val="22"/>
+          <w:szCs w:val="22"/>
+        </w:rPr>
+      </w:pPr>
+      <w:r>
+        <w:rPr>
+          <w:rFonts w:asciiTheme="minorHAnsi" w:hAnsiTheme="minorHAnsi"/>
+          <w:b/>
+          <w:bCs/>
+          <w:sz w:val="22"/>
+          <w:szCs w:val="22"/>
+        </w:rPr>
+        <w:t>Legal Verifiers:</w:t>
+      </w:r>
+      <w:r>
+        <w:rPr>
+          <w:rFonts w:asciiTheme="minorHAnsi" w:hAnsiTheme="minorHAnsi"/>
+          <w:sz w:val="22"/>
+          <w:szCs w:val="22"/>
+        </w:rPr>
+        <w:t xml:space="preserve"> Review and validate customers' IDs or Passports, licenses, cars' insurances and registrations, and run background checks</w:t>
+      </w:r>
+    </w:p>
+    <w:p>
+      <w:pPr>
+        <w:pStyle w:val="NormalWeb"/>
+        <w:numPr>
+          <w:ilvl w:val="0"/>
+          <w:numId w:val="37"/>
+        </w:numPr>
+        <w:spacing w:before="0" w:beforeAutospacing="0"/>
+        <w:rPr>
+          <w:rFonts w:asciiTheme="minorHAnsi" w:hAnsiTheme="minorHAnsi"/>
+          <w:sz w:val="22"/>
+          <w:szCs w:val="22"/>
+        </w:rPr>
+      </w:pPr>
+      <w:r>
+        <w:rPr>
+          <w:rFonts w:asciiTheme="minorHAnsi" w:hAnsiTheme="minorHAnsi"/>
+          <w:b/>
+          <w:bCs/>
+          <w:sz w:val="22"/>
+          <w:szCs w:val="22"/>
+        </w:rPr>
+        <w:t>Accountants:</w:t>
+      </w:r>
+      <w:r>
+        <w:rPr>
+          <w:rFonts w:asciiTheme="minorHAnsi" w:hAnsiTheme="minorHAnsi"/>
+          <w:sz w:val="22"/>
+          <w:szCs w:val="22"/>
+        </w:rPr>
+        <w:t xml:space="preserve"> Review all tax and expense reports (fuel, insurances, registrations, maintenance fees).</w:t>
       </w:r>
     </w:p>
     <w:p/>
@@ -154,6 +747,751 @@
       </w:pPr>
     </w:lvl>
   </w:abstractNum>
+  <w:abstractNum w:abstractNumId="1" w15:restartNumberingAfterBreak="0">
+    <w:nsid w:val="38387A04"/>
+    <w:multiLevelType w:val="multilevel"/>
+    <w:tmpl w:val="7FD203EA"/>
+    <w:lvl w:ilvl="0">
+      <w:start w:val="1"/>
+      <w:numFmt w:val="bullet"/>
+      <w:lvlText w:val=""/>
+      <w:lvlJc w:val="left"/>
+      <w:pPr>
+        <w:tabs>
+          <w:tab w:val="num" w:pos="720"/>
+        </w:tabs>
+        <w:ind w:left="720" w:hanging="360"/>
+      </w:pPr>
+      <w:rPr>
+        <w:rFonts w:ascii="Symbol" w:hAnsi="Symbol" w:hint="default"/>
+        <w:sz w:val="20"/>
+      </w:rPr>
+    </w:lvl>
+    <w:lvl w:ilvl="1" w:tentative="1">
+      <w:start w:val="1"/>
+      <w:numFmt w:val="bullet"/>
+      <w:lvlText w:val="o"/>
+      <w:lvlJc w:val="left"/>
+      <w:pPr>
+        <w:tabs>
+          <w:tab w:val="num" w:pos="1440"/>
+        </w:tabs>
+        <w:ind w:left="1440" w:hanging="360"/>
+      </w:pPr>
+      <w:rPr>
+        <w:rFonts w:ascii="Courier New" w:hAnsi="Courier New" w:hint="default"/>
+        <w:sz w:val="20"/>
+      </w:rPr>
+    </w:lvl>
+    <w:lvl w:ilvl="2" w:tentative="1">
+      <w:start w:val="1"/>
+      <w:numFmt w:val="bullet"/>
+      <w:lvlText w:val=""/>
+      <w:lvlJc w:val="left"/>
+      <w:pPr>
+        <w:tabs>
+          <w:tab w:val="num" w:pos="2160"/>
+        </w:tabs>
+        <w:ind w:left="2160" w:hanging="360"/>
+      </w:pPr>
+      <w:rPr>
+        <w:rFonts w:ascii="Wingdings" w:hAnsi="Wingdings" w:hint="default"/>
+        <w:sz w:val="20"/>
+      </w:rPr>
+    </w:lvl>
+    <w:lvl w:ilvl="3" w:tentative="1">
+      <w:start w:val="1"/>
+      <w:numFmt w:val="bullet"/>
+      <w:lvlText w:val=""/>
+      <w:lvlJc w:val="left"/>
+      <w:pPr>
+        <w:tabs>
+          <w:tab w:val="num" w:pos="2880"/>
+        </w:tabs>
+        <w:ind w:left="2880" w:hanging="360"/>
+      </w:pPr>
+      <w:rPr>
+        <w:rFonts w:ascii="Wingdings" w:hAnsi="Wingdings" w:hint="default"/>
+        <w:sz w:val="20"/>
+      </w:rPr>
+    </w:lvl>
+    <w:lvl w:ilvl="4" w:tentative="1">
+      <w:start w:val="1"/>
+      <w:numFmt w:val="bullet"/>
+      <w:lvlText w:val=""/>
+      <w:lvlJc w:val="left"/>
+      <w:pPr>
+        <w:tabs>
+          <w:tab w:val="num" w:pos="3600"/>
+        </w:tabs>
+        <w:ind w:left="3600" w:hanging="360"/>
+      </w:pPr>
+      <w:rPr>
+        <w:rFonts w:ascii="Wingdings" w:hAnsi="Wingdings" w:hint="default"/>
+        <w:sz w:val="20"/>
+      </w:rPr>
+    </w:lvl>
+    <w:lvl w:ilvl="5" w:tentative="1">
+      <w:start w:val="1"/>
+      <w:numFmt w:val="bullet"/>
+      <w:lvlText w:val=""/>
+      <w:lvlJc w:val="left"/>
+      <w:pPr>
+        <w:tabs>
+          <w:tab w:val="num" w:pos="4320"/>
+        </w:tabs>
+        <w:ind w:left="4320" w:hanging="360"/>
+      </w:pPr>
+      <w:rPr>
+        <w:rFonts w:ascii="Wingdings" w:hAnsi="Wingdings" w:hint="default"/>
+        <w:sz w:val="20"/>
+      </w:rPr>
+    </w:lvl>
+    <w:lvl w:ilvl="6" w:tentative="1">
+      <w:start w:val="1"/>
+      <w:numFmt w:val="bullet"/>
+      <w:lvlText w:val=""/>
+      <w:lvlJc w:val="left"/>
+      <w:pPr>
+        <w:tabs>
+          <w:tab w:val="num" w:pos="5040"/>
+        </w:tabs>
+        <w:ind w:left="5040" w:hanging="360"/>
+      </w:pPr>
+      <w:rPr>
+        <w:rFonts w:ascii="Wingdings" w:hAnsi="Wingdings" w:hint="default"/>
+        <w:sz w:val="20"/>
+      </w:rPr>
+    </w:lvl>
+    <w:lvl w:ilvl="7" w:tentative="1">
+      <w:start w:val="1"/>
+      <w:numFmt w:val="bullet"/>
+      <w:lvlText w:val=""/>
+      <w:lvlJc w:val="left"/>
+      <w:pPr>
+        <w:tabs>
+          <w:tab w:val="num" w:pos="5760"/>
+        </w:tabs>
+        <w:ind w:left="5760" w:hanging="360"/>
+      </w:pPr>
+      <w:rPr>
+        <w:rFonts w:ascii="Wingdings" w:hAnsi="Wingdings" w:hint="default"/>
+        <w:sz w:val="20"/>
+      </w:rPr>
+    </w:lvl>
+    <w:lvl w:ilvl="8" w:tentative="1">
+      <w:start w:val="1"/>
+      <w:numFmt w:val="bullet"/>
+      <w:lvlText w:val=""/>
+      <w:lvlJc w:val="left"/>
+      <w:pPr>
+        <w:tabs>
+          <w:tab w:val="num" w:pos="6480"/>
+        </w:tabs>
+        <w:ind w:left="6480" w:hanging="360"/>
+      </w:pPr>
+      <w:rPr>
+        <w:rFonts w:ascii="Wingdings" w:hAnsi="Wingdings" w:hint="default"/>
+        <w:sz w:val="20"/>
+      </w:rPr>
+    </w:lvl>
+  </w:abstractNum>
+  <w:abstractNum w:abstractNumId="2" w15:restartNumberingAfterBreak="0">
+    <w:nsid w:val="42353F6F"/>
+    <w:multiLevelType w:val="multilevel"/>
+    <w:tmpl w:val="82EAD056"/>
+    <w:lvl w:ilvl="0">
+      <w:start w:val="1"/>
+      <w:numFmt w:val="bullet"/>
+      <w:lvlText w:val=""/>
+      <w:lvlJc w:val="left"/>
+      <w:pPr>
+        <w:tabs>
+          <w:tab w:val="num" w:pos="720"/>
+        </w:tabs>
+        <w:ind w:left="720" w:hanging="360"/>
+      </w:pPr>
+      <w:rPr>
+        <w:rFonts w:ascii="Symbol" w:hAnsi="Symbol" w:hint="default"/>
+        <w:sz w:val="20"/>
+      </w:rPr>
+    </w:lvl>
+    <w:lvl w:ilvl="1" w:tentative="1">
+      <w:start w:val="1"/>
+      <w:numFmt w:val="bullet"/>
+      <w:lvlText w:val="o"/>
+      <w:lvlJc w:val="left"/>
+      <w:pPr>
+        <w:tabs>
+          <w:tab w:val="num" w:pos="1440"/>
+        </w:tabs>
+        <w:ind w:left="1440" w:hanging="360"/>
+      </w:pPr>
+      <w:rPr>
+        <w:rFonts w:ascii="Courier New" w:hAnsi="Courier New" w:hint="default"/>
+        <w:sz w:val="20"/>
+      </w:rPr>
+    </w:lvl>
+    <w:lvl w:ilvl="2" w:tentative="1">
+      <w:start w:val="1"/>
+      <w:numFmt w:val="bullet"/>
+      <w:lvlText w:val=""/>
+      <w:lvlJc w:val="left"/>
+      <w:pPr>
+        <w:tabs>
+          <w:tab w:val="num" w:pos="2160"/>
+        </w:tabs>
+        <w:ind w:left="2160" w:hanging="360"/>
+      </w:pPr>
+      <w:rPr>
+        <w:rFonts w:ascii="Wingdings" w:hAnsi="Wingdings" w:hint="default"/>
+        <w:sz w:val="20"/>
+      </w:rPr>
+    </w:lvl>
+    <w:lvl w:ilvl="3" w:tentative="1">
+      <w:start w:val="1"/>
+      <w:numFmt w:val="bullet"/>
+      <w:lvlText w:val=""/>
+      <w:lvlJc w:val="left"/>
+      <w:pPr>
+        <w:tabs>
+          <w:tab w:val="num" w:pos="2880"/>
+        </w:tabs>
+        <w:ind w:left="2880" w:hanging="360"/>
+      </w:pPr>
+      <w:rPr>
+        <w:rFonts w:ascii="Wingdings" w:hAnsi="Wingdings" w:hint="default"/>
+        <w:sz w:val="20"/>
+      </w:rPr>
+    </w:lvl>
+    <w:lvl w:ilvl="4" w:tentative="1">
+      <w:start w:val="1"/>
+      <w:numFmt w:val="bullet"/>
+      <w:lvlText w:val=""/>
+      <w:lvlJc w:val="left"/>
+      <w:pPr>
+        <w:tabs>
+          <w:tab w:val="num" w:pos="3600"/>
+        </w:tabs>
+        <w:ind w:left="3600" w:hanging="360"/>
+      </w:pPr>
+      <w:rPr>
+        <w:rFonts w:ascii="Wingdings" w:hAnsi="Wingdings" w:hint="default"/>
+        <w:sz w:val="20"/>
+      </w:rPr>
+    </w:lvl>
+    <w:lvl w:ilvl="5" w:tentative="1">
+      <w:start w:val="1"/>
+      <w:numFmt w:val="bullet"/>
+      <w:lvlText w:val=""/>
+      <w:lvlJc w:val="left"/>
+      <w:pPr>
+        <w:tabs>
+          <w:tab w:val="num" w:pos="4320"/>
+        </w:tabs>
+        <w:ind w:left="4320" w:hanging="360"/>
+      </w:pPr>
+      <w:rPr>
+        <w:rFonts w:ascii="Wingdings" w:hAnsi="Wingdings" w:hint="default"/>
+        <w:sz w:val="20"/>
+      </w:rPr>
+    </w:lvl>
+    <w:lvl w:ilvl="6" w:tentative="1">
+      <w:start w:val="1"/>
+      <w:numFmt w:val="bullet"/>
+      <w:lvlText w:val=""/>
+      <w:lvlJc w:val="left"/>
+      <w:pPr>
+        <w:tabs>
+          <w:tab w:val="num" w:pos="5040"/>
+        </w:tabs>
+        <w:ind w:left="5040" w:hanging="360"/>
+      </w:pPr>
+      <w:rPr>
+        <w:rFonts w:ascii="Wingdings" w:hAnsi="Wingdings" w:hint="default"/>
+        <w:sz w:val="20"/>
+      </w:rPr>
+    </w:lvl>
+    <w:lvl w:ilvl="7" w:tentative="1">
+      <w:start w:val="1"/>
+      <w:numFmt w:val="bullet"/>
+      <w:lvlText w:val=""/>
+      <w:lvlJc w:val="left"/>
+      <w:pPr>
+        <w:tabs>
+          <w:tab w:val="num" w:pos="5760"/>
+        </w:tabs>
+        <w:ind w:left="5760" w:hanging="360"/>
+      </w:pPr>
+      <w:rPr>
+        <w:rFonts w:ascii="Wingdings" w:hAnsi="Wingdings" w:hint="default"/>
+        <w:sz w:val="20"/>
+      </w:rPr>
+    </w:lvl>
+    <w:lvl w:ilvl="8" w:tentative="1">
+      <w:start w:val="1"/>
+      <w:numFmt w:val="bullet"/>
+      <w:lvlText w:val=""/>
+      <w:lvlJc w:val="left"/>
+      <w:pPr>
+        <w:tabs>
+          <w:tab w:val="num" w:pos="6480"/>
+        </w:tabs>
+        <w:ind w:left="6480" w:hanging="360"/>
+      </w:pPr>
+      <w:rPr>
+        <w:rFonts w:ascii="Wingdings" w:hAnsi="Wingdings" w:hint="default"/>
+        <w:sz w:val="20"/>
+      </w:rPr>
+    </w:lvl>
+  </w:abstractNum>
+  <w:abstractNum w:abstractNumId="3" w15:restartNumberingAfterBreak="0">
+    <w:nsid w:val="518D45DF"/>
+    <w:multiLevelType w:val="multilevel"/>
+    <w:tmpl w:val="992835AA"/>
+    <w:lvl w:ilvl="0">
+      <w:start w:val="1"/>
+      <w:numFmt w:val="bullet"/>
+      <w:lvlText w:val=""/>
+      <w:lvlJc w:val="left"/>
+      <w:pPr>
+        <w:tabs>
+          <w:tab w:val="num" w:pos="720"/>
+        </w:tabs>
+        <w:ind w:left="720" w:hanging="360"/>
+      </w:pPr>
+      <w:rPr>
+        <w:rFonts w:ascii="Symbol" w:hAnsi="Symbol" w:hint="default"/>
+        <w:sz w:val="20"/>
+      </w:rPr>
+    </w:lvl>
+    <w:lvl w:ilvl="1" w:tentative="1">
+      <w:start w:val="1"/>
+      <w:numFmt w:val="bullet"/>
+      <w:lvlText w:val="o"/>
+      <w:lvlJc w:val="left"/>
+      <w:pPr>
+        <w:tabs>
+          <w:tab w:val="num" w:pos="1440"/>
+        </w:tabs>
+        <w:ind w:left="1440" w:hanging="360"/>
+      </w:pPr>
+      <w:rPr>
+        <w:rFonts w:ascii="Courier New" w:hAnsi="Courier New" w:hint="default"/>
+        <w:sz w:val="20"/>
+      </w:rPr>
+    </w:lvl>
+    <w:lvl w:ilvl="2" w:tentative="1">
+      <w:start w:val="1"/>
+      <w:numFmt w:val="bullet"/>
+      <w:lvlText w:val=""/>
+      <w:lvlJc w:val="left"/>
+      <w:pPr>
+        <w:tabs>
+          <w:tab w:val="num" w:pos="2160"/>
+        </w:tabs>
+        <w:ind w:left="2160" w:hanging="360"/>
+      </w:pPr>
+      <w:rPr>
+        <w:rFonts w:ascii="Wingdings" w:hAnsi="Wingdings" w:hint="default"/>
+        <w:sz w:val="20"/>
+      </w:rPr>
+    </w:lvl>
+    <w:lvl w:ilvl="3" w:tentative="1">
+      <w:start w:val="1"/>
+      <w:numFmt w:val="bullet"/>
+      <w:lvlText w:val=""/>
+      <w:lvlJc w:val="left"/>
+      <w:pPr>
+        <w:tabs>
+          <w:tab w:val="num" w:pos="2880"/>
+        </w:tabs>
+        <w:ind w:left="2880" w:hanging="360"/>
+      </w:pPr>
+      <w:rPr>
+        <w:rFonts w:ascii="Wingdings" w:hAnsi="Wingdings" w:hint="default"/>
+        <w:sz w:val="20"/>
+      </w:rPr>
+    </w:lvl>
+    <w:lvl w:ilvl="4" w:tentative="1">
+      <w:start w:val="1"/>
+      <w:numFmt w:val="bullet"/>
+      <w:lvlText w:val=""/>
+      <w:lvlJc w:val="left"/>
+      <w:pPr>
+        <w:tabs>
+          <w:tab w:val="num" w:pos="3600"/>
+        </w:tabs>
+        <w:ind w:left="3600" w:hanging="360"/>
+      </w:pPr>
+      <w:rPr>
+        <w:rFonts w:ascii="Wingdings" w:hAnsi="Wingdings" w:hint="default"/>
+        <w:sz w:val="20"/>
+      </w:rPr>
+    </w:lvl>
+    <w:lvl w:ilvl="5" w:tentative="1">
+      <w:start w:val="1"/>
+      <w:numFmt w:val="bullet"/>
+      <w:lvlText w:val=""/>
+      <w:lvlJc w:val="left"/>
+      <w:pPr>
+        <w:tabs>
+          <w:tab w:val="num" w:pos="4320"/>
+        </w:tabs>
+        <w:ind w:left="4320" w:hanging="360"/>
+      </w:pPr>
+      <w:rPr>
+        <w:rFonts w:ascii="Wingdings" w:hAnsi="Wingdings" w:hint="default"/>
+        <w:sz w:val="20"/>
+      </w:rPr>
+    </w:lvl>
+    <w:lvl w:ilvl="6" w:tentative="1">
+      <w:start w:val="1"/>
+      <w:numFmt w:val="bullet"/>
+      <w:lvlText w:val=""/>
+      <w:lvlJc w:val="left"/>
+      <w:pPr>
+        <w:tabs>
+          <w:tab w:val="num" w:pos="5040"/>
+        </w:tabs>
+        <w:ind w:left="5040" w:hanging="360"/>
+      </w:pPr>
+      <w:rPr>
+        <w:rFonts w:ascii="Wingdings" w:hAnsi="Wingdings" w:hint="default"/>
+        <w:sz w:val="20"/>
+      </w:rPr>
+    </w:lvl>
+    <w:lvl w:ilvl="7" w:tentative="1">
+      <w:start w:val="1"/>
+      <w:numFmt w:val="bullet"/>
+      <w:lvlText w:val=""/>
+      <w:lvlJc w:val="left"/>
+      <w:pPr>
+        <w:tabs>
+          <w:tab w:val="num" w:pos="5760"/>
+        </w:tabs>
+        <w:ind w:left="5760" w:hanging="360"/>
+      </w:pPr>
+      <w:rPr>
+        <w:rFonts w:ascii="Wingdings" w:hAnsi="Wingdings" w:hint="default"/>
+        <w:sz w:val="20"/>
+      </w:rPr>
+    </w:lvl>
+    <w:lvl w:ilvl="8" w:tentative="1">
+      <w:start w:val="1"/>
+      <w:numFmt w:val="bullet"/>
+      <w:lvlText w:val=""/>
+      <w:lvlJc w:val="left"/>
+      <w:pPr>
+        <w:tabs>
+          <w:tab w:val="num" w:pos="6480"/>
+        </w:tabs>
+        <w:ind w:left="6480" w:hanging="360"/>
+      </w:pPr>
+      <w:rPr>
+        <w:rFonts w:ascii="Wingdings" w:hAnsi="Wingdings" w:hint="default"/>
+        <w:sz w:val="20"/>
+      </w:rPr>
+    </w:lvl>
+  </w:abstractNum>
+  <w:abstractNum w:abstractNumId="4" w15:restartNumberingAfterBreak="0">
+    <w:nsid w:val="7E683FFE"/>
+    <w:multiLevelType w:val="multilevel"/>
+    <w:tmpl w:val="483A4624"/>
+    <w:lvl w:ilvl="0">
+      <w:start w:val="1"/>
+      <w:numFmt w:val="bullet"/>
+      <w:lvlText w:val="o"/>
+      <w:lvlJc w:val="left"/>
+      <w:pPr>
+        <w:tabs>
+          <w:tab w:val="num" w:pos="720"/>
+        </w:tabs>
+        <w:ind w:left="720" w:hanging="360"/>
+      </w:pPr>
+      <w:rPr>
+        <w:rFonts w:ascii="Courier New" w:hAnsi="Courier New" w:cs="Courier New" w:hint="default"/>
+        <w:sz w:val="20"/>
+      </w:rPr>
+    </w:lvl>
+    <w:lvl w:ilvl="1" w:tentative="1">
+      <w:start w:val="1"/>
+      <w:numFmt w:val="bullet"/>
+      <w:lvlText w:val="o"/>
+      <w:lvlJc w:val="left"/>
+      <w:pPr>
+        <w:tabs>
+          <w:tab w:val="num" w:pos="1440"/>
+        </w:tabs>
+        <w:ind w:left="1440" w:hanging="360"/>
+      </w:pPr>
+      <w:rPr>
+        <w:rFonts w:ascii="Courier New" w:hAnsi="Courier New" w:hint="default"/>
+        <w:sz w:val="20"/>
+      </w:rPr>
+    </w:lvl>
+    <w:lvl w:ilvl="2" w:tentative="1">
+      <w:start w:val="1"/>
+      <w:numFmt w:val="bullet"/>
+      <w:lvlText w:val=""/>
+      <w:lvlJc w:val="left"/>
+      <w:pPr>
+        <w:tabs>
+          <w:tab w:val="num" w:pos="2160"/>
+        </w:tabs>
+        <w:ind w:left="2160" w:hanging="360"/>
+      </w:pPr>
+      <w:rPr>
+        <w:rFonts w:ascii="Wingdings" w:hAnsi="Wingdings" w:hint="default"/>
+        <w:sz w:val="20"/>
+      </w:rPr>
+    </w:lvl>
+    <w:lvl w:ilvl="3" w:tentative="1">
+      <w:start w:val="1"/>
+      <w:numFmt w:val="bullet"/>
+      <w:lvlText w:val=""/>
+      <w:lvlJc w:val="left"/>
+      <w:pPr>
+        <w:tabs>
+          <w:tab w:val="num" w:pos="2880"/>
+        </w:tabs>
+        <w:ind w:left="2880" w:hanging="360"/>
+      </w:pPr>
+      <w:rPr>
+        <w:rFonts w:ascii="Wingdings" w:hAnsi="Wingdings" w:hint="default"/>
+        <w:sz w:val="20"/>
+      </w:rPr>
+    </w:lvl>
+    <w:lvl w:ilvl="4" w:tentative="1">
+      <w:start w:val="1"/>
+      <w:numFmt w:val="bullet"/>
+      <w:lvlText w:val=""/>
+      <w:lvlJc w:val="left"/>
+      <w:pPr>
+        <w:tabs>
+          <w:tab w:val="num" w:pos="3600"/>
+        </w:tabs>
+        <w:ind w:left="3600" w:hanging="360"/>
+      </w:pPr>
+      <w:rPr>
+        <w:rFonts w:ascii="Wingdings" w:hAnsi="Wingdings" w:hint="default"/>
+        <w:sz w:val="20"/>
+      </w:rPr>
+    </w:lvl>
+    <w:lvl w:ilvl="5" w:tentative="1">
+      <w:start w:val="1"/>
+      <w:numFmt w:val="bullet"/>
+      <w:lvlText w:val=""/>
+      <w:lvlJc w:val="left"/>
+      <w:pPr>
+        <w:tabs>
+          <w:tab w:val="num" w:pos="4320"/>
+        </w:tabs>
+        <w:ind w:left="4320" w:hanging="360"/>
+      </w:pPr>
+      <w:rPr>
+        <w:rFonts w:ascii="Wingdings" w:hAnsi="Wingdings" w:hint="default"/>
+        <w:sz w:val="20"/>
+      </w:rPr>
+    </w:lvl>
+    <w:lvl w:ilvl="6" w:tentative="1">
+      <w:start w:val="1"/>
+      <w:numFmt w:val="bullet"/>
+      <w:lvlText w:val=""/>
+      <w:lvlJc w:val="left"/>
+      <w:pPr>
+        <w:tabs>
+          <w:tab w:val="num" w:pos="5040"/>
+        </w:tabs>
+        <w:ind w:left="5040" w:hanging="360"/>
+      </w:pPr>
+      <w:rPr>
+        <w:rFonts w:ascii="Wingdings" w:hAnsi="Wingdings" w:hint="default"/>
+        <w:sz w:val="20"/>
+      </w:rPr>
+    </w:lvl>
+    <w:lvl w:ilvl="7" w:tentative="1">
+      <w:start w:val="1"/>
+      <w:numFmt w:val="bullet"/>
+      <w:lvlText w:val=""/>
+      <w:lvlJc w:val="left"/>
+      <w:pPr>
+        <w:tabs>
+          <w:tab w:val="num" w:pos="5760"/>
+        </w:tabs>
+        <w:ind w:left="5760" w:hanging="360"/>
+      </w:pPr>
+      <w:rPr>
+        <w:rFonts w:ascii="Wingdings" w:hAnsi="Wingdings" w:hint="default"/>
+        <w:sz w:val="20"/>
+      </w:rPr>
+    </w:lvl>
+    <w:lvl w:ilvl="8" w:tentative="1">
+      <w:start w:val="1"/>
+      <w:numFmt w:val="bullet"/>
+      <w:lvlText w:val=""/>
+      <w:lvlJc w:val="left"/>
+      <w:pPr>
+        <w:tabs>
+          <w:tab w:val="num" w:pos="6480"/>
+        </w:tabs>
+        <w:ind w:left="6480" w:hanging="360"/>
+      </w:pPr>
+      <w:rPr>
+        <w:rFonts w:ascii="Wingdings" w:hAnsi="Wingdings" w:hint="default"/>
+        <w:sz w:val="20"/>
+      </w:rPr>
+    </w:lvl>
+  </w:abstractNum>
+  <w:abstractNum w:abstractNumId="5" w15:restartNumberingAfterBreak="0">
+    <w:nsid w:val="7FDE44E6"/>
+    <w:multiLevelType w:val="multilevel"/>
+    <w:tmpl w:val="DFEC04F0"/>
+    <w:lvl w:ilvl="0">
+      <w:start w:val="1"/>
+      <w:numFmt w:val="bullet"/>
+      <w:lvlText w:val=""/>
+      <w:lvlJc w:val="left"/>
+      <w:pPr>
+        <w:tabs>
+          <w:tab w:val="num" w:pos="720"/>
+        </w:tabs>
+        <w:ind w:left="720" w:hanging="360"/>
+      </w:pPr>
+      <w:rPr>
+        <w:rFonts w:ascii="Symbol" w:hAnsi="Symbol" w:hint="default"/>
+        <w:sz w:val="20"/>
+      </w:rPr>
+    </w:lvl>
+    <w:lvl w:ilvl="1" w:tentative="1">
+      <w:start w:val="1"/>
+      <w:numFmt w:val="bullet"/>
+      <w:lvlText w:val="o"/>
+      <w:lvlJc w:val="left"/>
+      <w:pPr>
+        <w:tabs>
+          <w:tab w:val="num" w:pos="1440"/>
+        </w:tabs>
+        <w:ind w:left="1440" w:hanging="360"/>
+      </w:pPr>
+      <w:rPr>
+        <w:rFonts w:ascii="Courier New" w:hAnsi="Courier New" w:hint="default"/>
+        <w:sz w:val="20"/>
+      </w:rPr>
+    </w:lvl>
+    <w:lvl w:ilvl="2" w:tentative="1">
+      <w:start w:val="1"/>
+      <w:numFmt w:val="bullet"/>
+      <w:lvlText w:val=""/>
+      <w:lvlJc w:val="left"/>
+      <w:pPr>
+        <w:tabs>
+          <w:tab w:val="num" w:pos="2160"/>
+        </w:tabs>
+        <w:ind w:left="2160" w:hanging="360"/>
+      </w:pPr>
+      <w:rPr>
+        <w:rFonts w:ascii="Wingdings" w:hAnsi="Wingdings" w:hint="default"/>
+        <w:sz w:val="20"/>
+      </w:rPr>
+    </w:lvl>
+    <w:lvl w:ilvl="3" w:tentative="1">
+      <w:start w:val="1"/>
+      <w:numFmt w:val="bullet"/>
+      <w:lvlText w:val=""/>
+      <w:lvlJc w:val="left"/>
+      <w:pPr>
+        <w:tabs>
+          <w:tab w:val="num" w:pos="2880"/>
+        </w:tabs>
+        <w:ind w:left="2880" w:hanging="360"/>
+      </w:pPr>
+      <w:rPr>
+        <w:rFonts w:ascii="Wingdings" w:hAnsi="Wingdings" w:hint="default"/>
+        <w:sz w:val="20"/>
+      </w:rPr>
+    </w:lvl>
+    <w:lvl w:ilvl="4" w:tentative="1">
+      <w:start w:val="1"/>
+      <w:numFmt w:val="bullet"/>
+      <w:lvlText w:val=""/>
+      <w:lvlJc w:val="left"/>
+      <w:pPr>
+        <w:tabs>
+          <w:tab w:val="num" w:pos="3600"/>
+        </w:tabs>
+        <w:ind w:left="3600" w:hanging="360"/>
+      </w:pPr>
+      <w:rPr>
+        <w:rFonts w:ascii="Wingdings" w:hAnsi="Wingdings" w:hint="default"/>
+        <w:sz w:val="20"/>
+      </w:rPr>
+    </w:lvl>
+    <w:lvl w:ilvl="5" w:tentative="1">
+      <w:start w:val="1"/>
+      <w:numFmt w:val="bullet"/>
+      <w:lvlText w:val=""/>
+      <w:lvlJc w:val="left"/>
+      <w:pPr>
+        <w:tabs>
+          <w:tab w:val="num" w:pos="4320"/>
+        </w:tabs>
+        <w:ind w:left="4320" w:hanging="360"/>
+      </w:pPr>
+      <w:rPr>
+        <w:rFonts w:ascii="Wingdings" w:hAnsi="Wingdings" w:hint="default"/>
+        <w:sz w:val="20"/>
+      </w:rPr>
+    </w:lvl>
+    <w:lvl w:ilvl="6" w:tentative="1">
+      <w:start w:val="1"/>
+      <w:numFmt w:val="bullet"/>
+      <w:lvlText w:val=""/>
+      <w:lvlJc w:val="left"/>
+      <w:pPr>
+        <w:tabs>
+          <w:tab w:val="num" w:pos="5040"/>
+        </w:tabs>
+        <w:ind w:left="5040" w:hanging="360"/>
+      </w:pPr>
+      <w:rPr>
+        <w:rFonts w:ascii="Wingdings" w:hAnsi="Wingdings" w:hint="default"/>
+        <w:sz w:val="20"/>
+      </w:rPr>
+    </w:lvl>
+    <w:lvl w:ilvl="7" w:tentative="1">
+      <w:start w:val="1"/>
+      <w:numFmt w:val="bullet"/>
+      <w:lvlText w:val=""/>
+      <w:lvlJc w:val="left"/>
+      <w:pPr>
+        <w:tabs>
+          <w:tab w:val="num" w:pos="5760"/>
+        </w:tabs>
+        <w:ind w:left="5760" w:hanging="360"/>
+      </w:pPr>
+      <w:rPr>
+        <w:rFonts w:ascii="Wingdings" w:hAnsi="Wingdings" w:hint="default"/>
+        <w:sz w:val="20"/>
+      </w:rPr>
+    </w:lvl>
+    <w:lvl w:ilvl="8" w:tentative="1">
+      <w:start w:val="1"/>
+      <w:numFmt w:val="bullet"/>
+      <w:lvlText w:val=""/>
+      <w:lvlJc w:val="left"/>
+      <w:pPr>
+        <w:tabs>
+          <w:tab w:val="num" w:pos="6480"/>
+        </w:tabs>
+        <w:ind w:left="6480" w:hanging="360"/>
+      </w:pPr>
+      <w:rPr>
+        <w:rFonts w:ascii="Wingdings" w:hAnsi="Wingdings" w:hint="default"/>
+        <w:sz w:val="20"/>
+      </w:rPr>
+    </w:lvl>
+  </w:abstractNum>
   <w:num w:numId="1">
     <w:abstractNumId w:val="0"/>
   </w:num>
@@ -243,6 +1581,27 @@
   </w:num>
   <w:num w:numId="30">
     <w:abstractNumId w:val="0"/>
+  </w:num>
+  <w:num w:numId="31">
+    <w:abstractNumId w:val="1"/>
+  </w:num>
+  <w:num w:numId="32">
+    <w:abstractNumId w:val="2"/>
+  </w:num>
+  <w:num w:numId="33">
+    <w:abstractNumId w:val="5"/>
+  </w:num>
+  <w:num w:numId="34">
+    <w:abstractNumId w:val="3"/>
+  </w:num>
+  <w:num w:numId="35">
+    <w:abstractNumId w:val="0"/>
+  </w:num>
+  <w:num w:numId="36">
+    <w:abstractNumId w:val="0"/>
+  </w:num>
+  <w:num w:numId="37">
+    <w:abstractNumId w:val="4"/>
   </w:num>
 </w:numbering>
 </file>
@@ -1316,6 +2675,22 @@
       <w:outlineLvl w:val="9"/>
     </w:pPr>
   </w:style>
+  <w:style w:type="paragraph" w:styleId="NormalWeb">
+    <w:name w:val="Normal (Web)"/>
+    <w:basedOn w:val="Normal"/>
+    <w:uiPriority w:val="99"/>
+    <w:semiHidden/>
+    <w:unhideWhenUsed/>
+    <w:rsid w:val="000567BA"/>
+    <w:pPr>
+      <w:spacing w:before="100" w:beforeAutospacing="1" w:after="100" w:afterAutospacing="1" w:line="240" w:lineRule="auto"/>
+    </w:pPr>
+    <w:rPr>
+      <w:rFonts w:ascii="Times New Roman" w:eastAsia="Times New Roman" w:hAnsi="Times New Roman" w:cs="Times New Roman"/>
+      <w:sz w:val="24"/>
+      <w:szCs w:val="24"/>
+    </w:rPr>
+  </w:style>
 </w:styles>
 </file>
 

</xml_diff>

<commit_message>
Added section 2.3 draft to (2_Overall_Description.docx)
</commit_message>
<xml_diff>
--- a/SRS_document/Drafts/2._Overall_Description/2_Overall_Description.docx
+++ b/SRS_document/Drafts/2._Overall_Description/2_Overall_Description.docx
@@ -635,6 +635,506 @@
           <w:szCs w:val="22"/>
         </w:rPr>
         <w:t xml:space="preserve"> Review all tax and expense reports (fuel, insurances, registrations, maintenance fees).</w:t>
+      </w:r>
+    </w:p>
+    <w:p>
+      <w:pPr>
+        <w:pStyle w:val="Heading2"/>
+      </w:pPr>
+      <w:r>
+        <w:t>User Classes and Characteristics</w:t>
+      </w:r>
+    </w:p>
+    <w:p>
+      <w:r>
+        <w:t xml:space="preserve">The </w:t>
+      </w:r>
+      <w:proofErr w:type="spellStart"/>
+      <w:r>
+        <w:t>Syarti</w:t>
+      </w:r>
+      <w:proofErr w:type="spellEnd"/>
+      <w:r>
+        <w:t xml:space="preserve"> system is designed to support multiple user types, each with distinct roles and responsibilities. These user classes include Customers, Admins, and various categories of Employees. Each employee role has tailored system access suited to their specific tasks.</w:t>
+      </w:r>
+    </w:p>
+    <w:p>
+      <w:pPr>
+        <w:pStyle w:val="Heading3"/>
+      </w:pPr>
+      <w:r>
+        <w:t>Customers</w:t>
+      </w:r>
+    </w:p>
+    <w:p>
+      <w:pPr>
+        <w:pStyle w:val="NormalWeb"/>
+        <w:numPr>
+          <w:ilvl w:val="0"/>
+          <w:numId w:val="37"/>
+        </w:numPr>
+        <w:spacing w:before="0" w:beforeAutospacing="0"/>
+        <w:rPr>
+          <w:rFonts w:asciiTheme="minorHAnsi" w:hAnsiTheme="minorHAnsi"/>
+          <w:sz w:val="22"/>
+          <w:szCs w:val="22"/>
+        </w:rPr>
+      </w:pPr>
+      <w:r>
+        <w:rPr>
+          <w:rFonts w:asciiTheme="minorHAnsi" w:hAnsiTheme="minorHAnsi"/>
+          <w:sz w:val="22"/>
+          <w:szCs w:val="22"/>
+        </w:rPr>
+        <w:t>General users who rent cars via the platform.</w:t>
+      </w:r>
+    </w:p>
+    <w:p>
+      <w:pPr>
+        <w:pStyle w:val="NormalWeb"/>
+        <w:numPr>
+          <w:ilvl w:val="0"/>
+          <w:numId w:val="37"/>
+        </w:numPr>
+        <w:spacing w:before="0" w:beforeAutospacing="0"/>
+        <w:rPr>
+          <w:rFonts w:asciiTheme="minorHAnsi" w:hAnsiTheme="minorHAnsi"/>
+          <w:sz w:val="22"/>
+          <w:szCs w:val="22"/>
+        </w:rPr>
+      </w:pPr>
+      <w:r>
+        <w:rPr>
+          <w:rFonts w:asciiTheme="minorHAnsi" w:hAnsiTheme="minorHAnsi"/>
+          <w:sz w:val="22"/>
+          <w:szCs w:val="22"/>
+        </w:rPr>
+        <w:t>Can view, book, and cancel reservations.</w:t>
+      </w:r>
+    </w:p>
+    <w:p>
+      <w:pPr>
+        <w:pStyle w:val="NormalWeb"/>
+        <w:numPr>
+          <w:ilvl w:val="0"/>
+          <w:numId w:val="37"/>
+        </w:numPr>
+        <w:spacing w:before="0" w:beforeAutospacing="0"/>
+        <w:rPr>
+          <w:rFonts w:asciiTheme="minorHAnsi" w:hAnsiTheme="minorHAnsi"/>
+          <w:sz w:val="22"/>
+          <w:szCs w:val="22"/>
+        </w:rPr>
+      </w:pPr>
+      <w:r>
+        <w:rPr>
+          <w:rFonts w:asciiTheme="minorHAnsi" w:hAnsiTheme="minorHAnsi"/>
+          <w:sz w:val="22"/>
+          <w:szCs w:val="22"/>
+        </w:rPr>
+        <w:t>Manage profiles, documents, and payments.</w:t>
+      </w:r>
+    </w:p>
+    <w:p>
+      <w:pPr>
+        <w:pStyle w:val="NormalWeb"/>
+        <w:numPr>
+          <w:ilvl w:val="0"/>
+          <w:numId w:val="37"/>
+        </w:numPr>
+        <w:spacing w:before="0" w:beforeAutospacing="0"/>
+        <w:rPr>
+          <w:rFonts w:asciiTheme="minorHAnsi" w:hAnsiTheme="minorHAnsi"/>
+          <w:sz w:val="22"/>
+          <w:szCs w:val="22"/>
+        </w:rPr>
+      </w:pPr>
+      <w:r>
+        <w:rPr>
+          <w:rFonts w:asciiTheme="minorHAnsi" w:hAnsiTheme="minorHAnsi"/>
+          <w:sz w:val="22"/>
+          <w:szCs w:val="22"/>
+        </w:rPr>
+        <w:t>Submit and view feedback.</w:t>
+      </w:r>
+    </w:p>
+    <w:p>
+      <w:pPr>
+        <w:pStyle w:val="NormalWeb"/>
+        <w:numPr>
+          <w:ilvl w:val="0"/>
+          <w:numId w:val="37"/>
+        </w:numPr>
+        <w:spacing w:before="0" w:beforeAutospacing="0"/>
+        <w:rPr>
+          <w:rFonts w:asciiTheme="minorHAnsi" w:hAnsiTheme="minorHAnsi"/>
+          <w:sz w:val="22"/>
+          <w:szCs w:val="22"/>
+        </w:rPr>
+      </w:pPr>
+      <w:r>
+        <w:rPr>
+          <w:rFonts w:asciiTheme="minorHAnsi" w:hAnsiTheme="minorHAnsi"/>
+          <w:sz w:val="22"/>
+          <w:szCs w:val="22"/>
+        </w:rPr>
+        <w:t>Use smartphones or PCs.</w:t>
+      </w:r>
+    </w:p>
+    <w:p>
+      <w:pPr>
+        <w:pStyle w:val="NormalWeb"/>
+        <w:numPr>
+          <w:ilvl w:val="0"/>
+          <w:numId w:val="37"/>
+        </w:numPr>
+        <w:spacing w:before="0" w:beforeAutospacing="0"/>
+        <w:rPr>
+          <w:rFonts w:asciiTheme="minorHAnsi" w:hAnsiTheme="minorHAnsi"/>
+          <w:sz w:val="22"/>
+          <w:szCs w:val="22"/>
+        </w:rPr>
+      </w:pPr>
+      <w:r>
+        <w:rPr>
+          <w:rFonts w:asciiTheme="minorHAnsi" w:hAnsiTheme="minorHAnsi"/>
+          <w:sz w:val="22"/>
+          <w:szCs w:val="22"/>
+        </w:rPr>
+        <w:t>Expected to have low to moderate technical knowledge.</w:t>
+      </w:r>
+    </w:p>
+    <w:p>
+      <w:pPr>
+        <w:pStyle w:val="Heading3"/>
+      </w:pPr>
+      <w:r>
+        <w:t>Admins</w:t>
+      </w:r>
+    </w:p>
+    <w:p>
+      <w:pPr>
+        <w:pStyle w:val="NormalWeb"/>
+        <w:numPr>
+          <w:ilvl w:val="0"/>
+          <w:numId w:val="37"/>
+        </w:numPr>
+        <w:spacing w:before="0" w:beforeAutospacing="0"/>
+        <w:rPr>
+          <w:rFonts w:asciiTheme="minorHAnsi" w:hAnsiTheme="minorHAnsi"/>
+          <w:sz w:val="22"/>
+          <w:szCs w:val="22"/>
+        </w:rPr>
+      </w:pPr>
+      <w:r>
+        <w:rPr>
+          <w:rFonts w:asciiTheme="minorHAnsi" w:hAnsiTheme="minorHAnsi"/>
+          <w:sz w:val="22"/>
+          <w:szCs w:val="22"/>
+        </w:rPr>
+        <w:t>Business owners or system supervisors.</w:t>
+      </w:r>
+    </w:p>
+    <w:p>
+      <w:pPr>
+        <w:pStyle w:val="NormalWeb"/>
+        <w:numPr>
+          <w:ilvl w:val="0"/>
+          <w:numId w:val="37"/>
+        </w:numPr>
+        <w:spacing w:before="0" w:beforeAutospacing="0"/>
+        <w:rPr>
+          <w:rFonts w:asciiTheme="minorHAnsi" w:hAnsiTheme="minorHAnsi"/>
+          <w:sz w:val="22"/>
+          <w:szCs w:val="22"/>
+        </w:rPr>
+      </w:pPr>
+      <w:r>
+        <w:rPr>
+          <w:rFonts w:asciiTheme="minorHAnsi" w:hAnsiTheme="minorHAnsi"/>
+          <w:sz w:val="22"/>
+          <w:szCs w:val="22"/>
+        </w:rPr>
+        <w:t>Manage fleet inventory and bookings.</w:t>
+      </w:r>
+    </w:p>
+    <w:p>
+      <w:pPr>
+        <w:pStyle w:val="NormalWeb"/>
+        <w:numPr>
+          <w:ilvl w:val="0"/>
+          <w:numId w:val="37"/>
+        </w:numPr>
+        <w:spacing w:before="0" w:beforeAutospacing="0"/>
+        <w:rPr>
+          <w:rFonts w:asciiTheme="minorHAnsi" w:hAnsiTheme="minorHAnsi"/>
+          <w:sz w:val="22"/>
+          <w:szCs w:val="22"/>
+        </w:rPr>
+      </w:pPr>
+      <w:r>
+        <w:rPr>
+          <w:rFonts w:asciiTheme="minorHAnsi" w:hAnsiTheme="minorHAnsi"/>
+          <w:sz w:val="22"/>
+          <w:szCs w:val="22"/>
+        </w:rPr>
+        <w:t>Oversee customer profiles and legal docs.</w:t>
+      </w:r>
+    </w:p>
+    <w:p>
+      <w:pPr>
+        <w:pStyle w:val="NormalWeb"/>
+        <w:numPr>
+          <w:ilvl w:val="0"/>
+          <w:numId w:val="37"/>
+        </w:numPr>
+        <w:spacing w:before="0" w:beforeAutospacing="0"/>
+        <w:rPr>
+          <w:rFonts w:asciiTheme="minorHAnsi" w:hAnsiTheme="minorHAnsi"/>
+          <w:sz w:val="22"/>
+          <w:szCs w:val="22"/>
+        </w:rPr>
+      </w:pPr>
+      <w:r>
+        <w:rPr>
+          <w:rFonts w:asciiTheme="minorHAnsi" w:hAnsiTheme="minorHAnsi"/>
+          <w:sz w:val="22"/>
+          <w:szCs w:val="22"/>
+        </w:rPr>
+        <w:t>Review financial reports (expenses, taxes, service logs).</w:t>
+      </w:r>
+    </w:p>
+    <w:p>
+      <w:pPr>
+        <w:pStyle w:val="NormalWeb"/>
+        <w:numPr>
+          <w:ilvl w:val="0"/>
+          <w:numId w:val="37"/>
+        </w:numPr>
+        <w:spacing w:before="0" w:beforeAutospacing="0"/>
+        <w:rPr>
+          <w:rFonts w:asciiTheme="minorHAnsi" w:hAnsiTheme="minorHAnsi"/>
+          <w:sz w:val="22"/>
+          <w:szCs w:val="22"/>
+        </w:rPr>
+      </w:pPr>
+      <w:r>
+        <w:rPr>
+          <w:rFonts w:asciiTheme="minorHAnsi" w:hAnsiTheme="minorHAnsi"/>
+          <w:sz w:val="22"/>
+          <w:szCs w:val="22"/>
+        </w:rPr>
+        <w:t>Moderate to advanced technical familiarity expected.</w:t>
+      </w:r>
+    </w:p>
+    <w:p>
+      <w:pPr>
+        <w:pStyle w:val="Heading3"/>
+      </w:pPr>
+      <w:r>
+        <w:t>Employees</w:t>
+      </w:r>
+    </w:p>
+    <w:p>
+      <w:pPr>
+        <w:pStyle w:val="Heading4"/>
+        <w:numPr>
+          <w:ilvl w:val="0"/>
+          <w:numId w:val="0"/>
+        </w:numPr>
+        <w:ind w:left="864"/>
+      </w:pPr>
+      <w:r>
+        <w:t>Pickup/Dropoff Handler</w:t>
+      </w:r>
+    </w:p>
+    <w:p>
+      <w:pPr>
+        <w:pStyle w:val="NormalWeb"/>
+        <w:numPr>
+          <w:ilvl w:val="0"/>
+          <w:numId w:val="37"/>
+        </w:numPr>
+        <w:spacing w:before="0" w:beforeAutospacing="0"/>
+        <w:rPr>
+          <w:rFonts w:asciiTheme="minorHAnsi" w:hAnsiTheme="minorHAnsi"/>
+          <w:bCs/>
+          <w:sz w:val="22"/>
+          <w:szCs w:val="22"/>
+        </w:rPr>
+      </w:pPr>
+      <w:r>
+        <w:rPr>
+          <w:rFonts w:asciiTheme="minorHAnsi" w:hAnsiTheme="minorHAnsi"/>
+          <w:bCs/>
+          <w:sz w:val="22"/>
+          <w:szCs w:val="22"/>
+        </w:rPr>
+        <w:t>Manages car handovers to/from customers.</w:t>
+      </w:r>
+    </w:p>
+    <w:p>
+      <w:pPr>
+        <w:pStyle w:val="NormalWeb"/>
+        <w:numPr>
+          <w:ilvl w:val="0"/>
+          <w:numId w:val="37"/>
+        </w:numPr>
+        <w:spacing w:before="0" w:beforeAutospacing="0"/>
+        <w:rPr>
+          <w:rFonts w:asciiTheme="minorHAnsi" w:hAnsiTheme="minorHAnsi"/>
+          <w:bCs/>
+          <w:sz w:val="22"/>
+          <w:szCs w:val="22"/>
+        </w:rPr>
+      </w:pPr>
+      <w:r>
+        <w:rPr>
+          <w:rFonts w:asciiTheme="minorHAnsi" w:hAnsiTheme="minorHAnsi"/>
+          <w:bCs/>
+          <w:sz w:val="22"/>
+          <w:szCs w:val="22"/>
+        </w:rPr>
+        <w:t>Views approved bookings’ data and customers’ contact info.</w:t>
+      </w:r>
+    </w:p>
+    <w:p>
+      <w:pPr>
+        <w:pStyle w:val="Heading4"/>
+        <w:numPr>
+          <w:ilvl w:val="0"/>
+          <w:numId w:val="0"/>
+        </w:numPr>
+        <w:ind w:left="864"/>
+      </w:pPr>
+      <w:r>
+        <w:t>Fleet Manager</w:t>
+      </w:r>
+    </w:p>
+    <w:p>
+      <w:pPr>
+        <w:pStyle w:val="NormalWeb"/>
+        <w:numPr>
+          <w:ilvl w:val="0"/>
+          <w:numId w:val="37"/>
+        </w:numPr>
+        <w:spacing w:before="0" w:beforeAutospacing="0"/>
+        <w:rPr>
+          <w:rFonts w:asciiTheme="minorHAnsi" w:hAnsiTheme="minorHAnsi"/>
+          <w:bCs/>
+          <w:sz w:val="22"/>
+          <w:szCs w:val="22"/>
+        </w:rPr>
+      </w:pPr>
+      <w:r>
+        <w:rPr>
+          <w:rFonts w:asciiTheme="minorHAnsi" w:hAnsiTheme="minorHAnsi"/>
+          <w:bCs/>
+          <w:sz w:val="22"/>
+          <w:szCs w:val="22"/>
+        </w:rPr>
+        <w:t>Updates vehicle data, maintenance records, insurance and registration.</w:t>
+      </w:r>
+    </w:p>
+    <w:p>
+      <w:pPr>
+        <w:pStyle w:val="Heading4"/>
+        <w:numPr>
+          <w:ilvl w:val="0"/>
+          <w:numId w:val="0"/>
+        </w:numPr>
+        <w:ind w:left="864"/>
+      </w:pPr>
+      <w:r>
+        <w:t>Legal Verifier</w:t>
+      </w:r>
+    </w:p>
+    <w:p>
+      <w:pPr>
+        <w:pStyle w:val="NormalWeb"/>
+        <w:numPr>
+          <w:ilvl w:val="0"/>
+          <w:numId w:val="37"/>
+        </w:numPr>
+        <w:spacing w:before="0" w:beforeAutospacing="0"/>
+        <w:rPr>
+          <w:rFonts w:asciiTheme="minorHAnsi" w:hAnsiTheme="minorHAnsi"/>
+          <w:bCs/>
+          <w:sz w:val="22"/>
+          <w:szCs w:val="22"/>
+        </w:rPr>
+      </w:pPr>
+      <w:r>
+        <w:rPr>
+          <w:rFonts w:asciiTheme="minorHAnsi" w:hAnsiTheme="minorHAnsi"/>
+          <w:bCs/>
+          <w:sz w:val="22"/>
+          <w:szCs w:val="22"/>
+        </w:rPr>
+        <w:t>Reviews IDs or passports, licenses, insurance policies, and registrations documents.</w:t>
+      </w:r>
+    </w:p>
+    <w:p>
+      <w:pPr>
+        <w:pStyle w:val="NormalWeb"/>
+        <w:numPr>
+          <w:ilvl w:val="0"/>
+          <w:numId w:val="37"/>
+        </w:numPr>
+        <w:spacing w:before="0" w:beforeAutospacing="0"/>
+        <w:rPr>
+          <w:rFonts w:asciiTheme="minorHAnsi" w:hAnsiTheme="minorHAnsi"/>
+          <w:bCs/>
+          <w:sz w:val="22"/>
+          <w:szCs w:val="22"/>
+        </w:rPr>
+      </w:pPr>
+      <w:r>
+        <w:rPr>
+          <w:rFonts w:asciiTheme="minorHAnsi" w:hAnsiTheme="minorHAnsi"/>
+          <w:bCs/>
+          <w:sz w:val="22"/>
+          <w:szCs w:val="22"/>
+        </w:rPr>
+        <w:t>Performs background checks for new customers.</w:t>
+      </w:r>
+    </w:p>
+    <w:p>
+      <w:pPr>
+        <w:pStyle w:val="Heading4"/>
+        <w:numPr>
+          <w:ilvl w:val="0"/>
+          <w:numId w:val="0"/>
+        </w:numPr>
+        <w:ind w:left="864"/>
+      </w:pPr>
+      <w:r>
+        <w:t>Accountant</w:t>
+      </w:r>
+    </w:p>
+    <w:p>
+      <w:pPr>
+        <w:pStyle w:val="NormalWeb"/>
+        <w:numPr>
+          <w:ilvl w:val="0"/>
+          <w:numId w:val="37"/>
+        </w:numPr>
+        <w:spacing w:before="0" w:beforeAutospacing="0"/>
+        <w:rPr>
+          <w:rFonts w:asciiTheme="minorHAnsi" w:hAnsiTheme="minorHAnsi"/>
+          <w:bCs/>
+          <w:sz w:val="22"/>
+          <w:szCs w:val="22"/>
+        </w:rPr>
+      </w:pPr>
+      <w:r>
+        <w:rPr>
+          <w:rFonts w:asciiTheme="minorHAnsi" w:hAnsiTheme="minorHAnsi"/>
+          <w:bCs/>
+          <w:sz w:val="22"/>
+          <w:szCs w:val="22"/>
+        </w:rPr>
+        <w:t>Reviews bills, fuel costs, taxes, service, insurance and registration expenses.</w:t>
       </w:r>
     </w:p>
     <w:p/>
@@ -653,11 +1153,160 @@
 <file path=word/numbering.xml><?xml version="1.0" encoding="utf-8"?>
 <w:numbering xmlns:wpc="http://schemas.microsoft.com/office/word/2010/wordprocessingCanvas" xmlns:cx="http://schemas.microsoft.com/office/drawing/2014/chartex" xmlns:cx1="http://schemas.microsoft.com/office/drawing/2015/9/8/chartex" xmlns:cx2="http://schemas.microsoft.com/office/drawing/2015/10/21/chartex" xmlns:cx3="http://schemas.microsoft.com/office/drawing/2016/5/9/chartex" xmlns:cx4="http://schemas.microsoft.com/office/drawing/2016/5/10/chartex" xmlns:cx5="http://schemas.microsoft.com/office/drawing/2016/5/11/chartex" xmlns:cx6="http://schemas.microsoft.com/office/drawing/2016/5/12/chartex" xmlns:cx7="http://schemas.microsoft.com/office/drawing/2016/5/13/chartex" xmlns:cx8="http://schemas.microsoft.com/office/drawing/2016/5/14/chartex" xmlns:mc="http://schemas.openxmlformats.org/markup-compatibility/2006" xmlns:aink="http://schemas.microsoft.com/office/drawing/2016/ink" xmlns:am3d="http://schemas.microsoft.com/office/drawing/2017/model3d" xmlns:o="urn:schemas-microsoft-com:office:office" xmlns:r="http://schemas.openxmlformats.org/officeDocument/2006/relationships" xmlns:m="http://schemas.openxmlformats.org/officeDocument/2006/math" xmlns:v="urn:schemas-microsoft-com:vml" xmlns:wp14="http://schemas.microsoft.com/office/word/2010/wordprocessingDrawing" xmlns:wp="http://schemas.openxmlformats.org/drawingml/2006/wordprocessingDrawing" xmlns:w10="urn:schemas-microsoft-com:office:word" xmlns:w="http://schemas.openxmlformats.org/wordprocessingml/2006/main" xmlns:w14="http://schemas.microsoft.com/office/word/2010/wordml" xmlns:w15="http://schemas.microsoft.com/office/word/2012/wordml" xmlns:w16cex="http://schemas.microsoft.com/office/word/2018/wordml/cex" xmlns:w16cid="http://schemas.microsoft.com/office/word/2016/wordml/cid" xmlns:w16="http://schemas.microsoft.com/office/word/2018/wordml" xmlns:w16sdtdh="http://schemas.microsoft.com/office/word/2020/wordml/sdtdatahash" xmlns:w16se="http://schemas.microsoft.com/office/word/2015/wordml/symex" xmlns:wpg="http://schemas.microsoft.com/office/word/2010/wordprocessingGroup" xmlns:wpi="http://schemas.microsoft.com/office/word/2010/wordprocessingInk" xmlns:wne="http://schemas.microsoft.com/office/word/2006/wordml" xmlns:wps="http://schemas.microsoft.com/office/word/2010/wordprocessingShape" mc:Ignorable="w14 w15 w16se w16cid w16 w16cex w16sdtdh wp14">
   <w:abstractNum w:abstractNumId="0" w15:restartNumberingAfterBreak="0">
+    <w:nsid w:val="045B427F"/>
+    <w:multiLevelType w:val="multilevel"/>
+    <w:tmpl w:val="863633D6"/>
+    <w:lvl w:ilvl="0">
+      <w:start w:val="1"/>
+      <w:numFmt w:val="bullet"/>
+      <w:lvlText w:val=""/>
+      <w:lvlJc w:val="left"/>
+      <w:pPr>
+        <w:tabs>
+          <w:tab w:val="num" w:pos="720"/>
+        </w:tabs>
+        <w:ind w:left="720" w:hanging="360"/>
+      </w:pPr>
+      <w:rPr>
+        <w:rFonts w:ascii="Symbol" w:hAnsi="Symbol" w:hint="default"/>
+        <w:sz w:val="20"/>
+      </w:rPr>
+    </w:lvl>
+    <w:lvl w:ilvl="1" w:tentative="1">
+      <w:start w:val="1"/>
+      <w:numFmt w:val="bullet"/>
+      <w:lvlText w:val="o"/>
+      <w:lvlJc w:val="left"/>
+      <w:pPr>
+        <w:tabs>
+          <w:tab w:val="num" w:pos="1440"/>
+        </w:tabs>
+        <w:ind w:left="1440" w:hanging="360"/>
+      </w:pPr>
+      <w:rPr>
+        <w:rFonts w:ascii="Courier New" w:hAnsi="Courier New" w:hint="default"/>
+        <w:sz w:val="20"/>
+      </w:rPr>
+    </w:lvl>
+    <w:lvl w:ilvl="2" w:tentative="1">
+      <w:start w:val="1"/>
+      <w:numFmt w:val="bullet"/>
+      <w:lvlText w:val=""/>
+      <w:lvlJc w:val="left"/>
+      <w:pPr>
+        <w:tabs>
+          <w:tab w:val="num" w:pos="2160"/>
+        </w:tabs>
+        <w:ind w:left="2160" w:hanging="360"/>
+      </w:pPr>
+      <w:rPr>
+        <w:rFonts w:ascii="Wingdings" w:hAnsi="Wingdings" w:hint="default"/>
+        <w:sz w:val="20"/>
+      </w:rPr>
+    </w:lvl>
+    <w:lvl w:ilvl="3" w:tentative="1">
+      <w:start w:val="1"/>
+      <w:numFmt w:val="bullet"/>
+      <w:lvlText w:val=""/>
+      <w:lvlJc w:val="left"/>
+      <w:pPr>
+        <w:tabs>
+          <w:tab w:val="num" w:pos="2880"/>
+        </w:tabs>
+        <w:ind w:left="2880" w:hanging="360"/>
+      </w:pPr>
+      <w:rPr>
+        <w:rFonts w:ascii="Wingdings" w:hAnsi="Wingdings" w:hint="default"/>
+        <w:sz w:val="20"/>
+      </w:rPr>
+    </w:lvl>
+    <w:lvl w:ilvl="4" w:tentative="1">
+      <w:start w:val="1"/>
+      <w:numFmt w:val="bullet"/>
+      <w:lvlText w:val=""/>
+      <w:lvlJc w:val="left"/>
+      <w:pPr>
+        <w:tabs>
+          <w:tab w:val="num" w:pos="3600"/>
+        </w:tabs>
+        <w:ind w:left="3600" w:hanging="360"/>
+      </w:pPr>
+      <w:rPr>
+        <w:rFonts w:ascii="Wingdings" w:hAnsi="Wingdings" w:hint="default"/>
+        <w:sz w:val="20"/>
+      </w:rPr>
+    </w:lvl>
+    <w:lvl w:ilvl="5" w:tentative="1">
+      <w:start w:val="1"/>
+      <w:numFmt w:val="bullet"/>
+      <w:lvlText w:val=""/>
+      <w:lvlJc w:val="left"/>
+      <w:pPr>
+        <w:tabs>
+          <w:tab w:val="num" w:pos="4320"/>
+        </w:tabs>
+        <w:ind w:left="4320" w:hanging="360"/>
+      </w:pPr>
+      <w:rPr>
+        <w:rFonts w:ascii="Wingdings" w:hAnsi="Wingdings" w:hint="default"/>
+        <w:sz w:val="20"/>
+      </w:rPr>
+    </w:lvl>
+    <w:lvl w:ilvl="6" w:tentative="1">
+      <w:start w:val="1"/>
+      <w:numFmt w:val="bullet"/>
+      <w:lvlText w:val=""/>
+      <w:lvlJc w:val="left"/>
+      <w:pPr>
+        <w:tabs>
+          <w:tab w:val="num" w:pos="5040"/>
+        </w:tabs>
+        <w:ind w:left="5040" w:hanging="360"/>
+      </w:pPr>
+      <w:rPr>
+        <w:rFonts w:ascii="Wingdings" w:hAnsi="Wingdings" w:hint="default"/>
+        <w:sz w:val="20"/>
+      </w:rPr>
+    </w:lvl>
+    <w:lvl w:ilvl="7" w:tentative="1">
+      <w:start w:val="1"/>
+      <w:numFmt w:val="bullet"/>
+      <w:lvlText w:val=""/>
+      <w:lvlJc w:val="left"/>
+      <w:pPr>
+        <w:tabs>
+          <w:tab w:val="num" w:pos="5760"/>
+        </w:tabs>
+        <w:ind w:left="5760" w:hanging="360"/>
+      </w:pPr>
+      <w:rPr>
+        <w:rFonts w:ascii="Wingdings" w:hAnsi="Wingdings" w:hint="default"/>
+        <w:sz w:val="20"/>
+      </w:rPr>
+    </w:lvl>
+    <w:lvl w:ilvl="8" w:tentative="1">
+      <w:start w:val="1"/>
+      <w:numFmt w:val="bullet"/>
+      <w:lvlText w:val=""/>
+      <w:lvlJc w:val="left"/>
+      <w:pPr>
+        <w:tabs>
+          <w:tab w:val="num" w:pos="6480"/>
+        </w:tabs>
+        <w:ind w:left="6480" w:hanging="360"/>
+      </w:pPr>
+      <w:rPr>
+        <w:rFonts w:ascii="Wingdings" w:hAnsi="Wingdings" w:hint="default"/>
+        <w:sz w:val="20"/>
+      </w:rPr>
+    </w:lvl>
+  </w:abstractNum>
+  <w:abstractNum w:abstractNumId="1" w15:restartNumberingAfterBreak="0">
     <w:nsid w:val="1482775B"/>
     <w:multiLevelType w:val="multilevel"/>
-    <w:tmpl w:val="0EBA3C40"/>
+    <w:tmpl w:val="68B6A7FA"/>
     <w:lvl w:ilvl="0">
-      <w:start w:val="1"/>
+      <w:start w:val="2"/>
       <w:numFmt w:val="decimal"/>
       <w:pStyle w:val="Heading1"/>
       <w:lvlText w:val="%1"/>
@@ -665,6 +1314,9 @@
       <w:pPr>
         <w:ind w:left="432" w:hanging="432"/>
       </w:pPr>
+      <w:rPr>
+        <w:rFonts w:hint="default"/>
+      </w:rPr>
     </w:lvl>
     <w:lvl w:ilvl="1">
       <w:start w:val="1"/>
@@ -675,6 +1327,9 @@
       <w:pPr>
         <w:ind w:left="576" w:hanging="576"/>
       </w:pPr>
+      <w:rPr>
+        <w:rFonts w:hint="default"/>
+      </w:rPr>
     </w:lvl>
     <w:lvl w:ilvl="2">
       <w:start w:val="1"/>
@@ -685,6 +1340,9 @@
       <w:pPr>
         <w:ind w:left="720" w:hanging="720"/>
       </w:pPr>
+      <w:rPr>
+        <w:rFonts w:hint="default"/>
+      </w:rPr>
     </w:lvl>
     <w:lvl w:ilvl="3">
       <w:start w:val="1"/>
@@ -695,6 +1353,9 @@
       <w:pPr>
         <w:ind w:left="864" w:hanging="864"/>
       </w:pPr>
+      <w:rPr>
+        <w:rFonts w:hint="default"/>
+      </w:rPr>
     </w:lvl>
     <w:lvl w:ilvl="4">
       <w:start w:val="1"/>
@@ -705,6 +1366,9 @@
       <w:pPr>
         <w:ind w:left="1008" w:hanging="1008"/>
       </w:pPr>
+      <w:rPr>
+        <w:rFonts w:hint="default"/>
+      </w:rPr>
     </w:lvl>
     <w:lvl w:ilvl="5">
       <w:start w:val="1"/>
@@ -715,6 +1379,9 @@
       <w:pPr>
         <w:ind w:left="1152" w:hanging="1152"/>
       </w:pPr>
+      <w:rPr>
+        <w:rFonts w:hint="default"/>
+      </w:rPr>
     </w:lvl>
     <w:lvl w:ilvl="6">
       <w:start w:val="1"/>
@@ -725,6 +1392,9 @@
       <w:pPr>
         <w:ind w:left="1296" w:hanging="1296"/>
       </w:pPr>
+      <w:rPr>
+        <w:rFonts w:hint="default"/>
+      </w:rPr>
     </w:lvl>
     <w:lvl w:ilvl="7">
       <w:start w:val="1"/>
@@ -735,6 +1405,9 @@
       <w:pPr>
         <w:ind w:left="1440" w:hanging="1440"/>
       </w:pPr>
+      <w:rPr>
+        <w:rFonts w:hint="default"/>
+      </w:rPr>
     </w:lvl>
     <w:lvl w:ilvl="8">
       <w:start w:val="1"/>
@@ -745,9 +1418,459 @@
       <w:pPr>
         <w:ind w:left="1584" w:hanging="1584"/>
       </w:pPr>
+      <w:rPr>
+        <w:rFonts w:hint="default"/>
+      </w:rPr>
     </w:lvl>
   </w:abstractNum>
-  <w:abstractNum w:abstractNumId="1" w15:restartNumberingAfterBreak="0">
+  <w:abstractNum w:abstractNumId="2" w15:restartNumberingAfterBreak="0">
+    <w:nsid w:val="1C326F52"/>
+    <w:multiLevelType w:val="multilevel"/>
+    <w:tmpl w:val="B352F718"/>
+    <w:lvl w:ilvl="0">
+      <w:start w:val="1"/>
+      <w:numFmt w:val="bullet"/>
+      <w:lvlText w:val=""/>
+      <w:lvlJc w:val="left"/>
+      <w:pPr>
+        <w:tabs>
+          <w:tab w:val="num" w:pos="720"/>
+        </w:tabs>
+        <w:ind w:left="720" w:hanging="360"/>
+      </w:pPr>
+      <w:rPr>
+        <w:rFonts w:ascii="Symbol" w:hAnsi="Symbol" w:hint="default"/>
+        <w:sz w:val="20"/>
+      </w:rPr>
+    </w:lvl>
+    <w:lvl w:ilvl="1" w:tentative="1">
+      <w:start w:val="1"/>
+      <w:numFmt w:val="bullet"/>
+      <w:lvlText w:val="o"/>
+      <w:lvlJc w:val="left"/>
+      <w:pPr>
+        <w:tabs>
+          <w:tab w:val="num" w:pos="1440"/>
+        </w:tabs>
+        <w:ind w:left="1440" w:hanging="360"/>
+      </w:pPr>
+      <w:rPr>
+        <w:rFonts w:ascii="Courier New" w:hAnsi="Courier New" w:hint="default"/>
+        <w:sz w:val="20"/>
+      </w:rPr>
+    </w:lvl>
+    <w:lvl w:ilvl="2" w:tentative="1">
+      <w:start w:val="1"/>
+      <w:numFmt w:val="bullet"/>
+      <w:lvlText w:val=""/>
+      <w:lvlJc w:val="left"/>
+      <w:pPr>
+        <w:tabs>
+          <w:tab w:val="num" w:pos="2160"/>
+        </w:tabs>
+        <w:ind w:left="2160" w:hanging="360"/>
+      </w:pPr>
+      <w:rPr>
+        <w:rFonts w:ascii="Wingdings" w:hAnsi="Wingdings" w:hint="default"/>
+        <w:sz w:val="20"/>
+      </w:rPr>
+    </w:lvl>
+    <w:lvl w:ilvl="3" w:tentative="1">
+      <w:start w:val="1"/>
+      <w:numFmt w:val="bullet"/>
+      <w:lvlText w:val=""/>
+      <w:lvlJc w:val="left"/>
+      <w:pPr>
+        <w:tabs>
+          <w:tab w:val="num" w:pos="2880"/>
+        </w:tabs>
+        <w:ind w:left="2880" w:hanging="360"/>
+      </w:pPr>
+      <w:rPr>
+        <w:rFonts w:ascii="Wingdings" w:hAnsi="Wingdings" w:hint="default"/>
+        <w:sz w:val="20"/>
+      </w:rPr>
+    </w:lvl>
+    <w:lvl w:ilvl="4" w:tentative="1">
+      <w:start w:val="1"/>
+      <w:numFmt w:val="bullet"/>
+      <w:lvlText w:val=""/>
+      <w:lvlJc w:val="left"/>
+      <w:pPr>
+        <w:tabs>
+          <w:tab w:val="num" w:pos="3600"/>
+        </w:tabs>
+        <w:ind w:left="3600" w:hanging="360"/>
+      </w:pPr>
+      <w:rPr>
+        <w:rFonts w:ascii="Wingdings" w:hAnsi="Wingdings" w:hint="default"/>
+        <w:sz w:val="20"/>
+      </w:rPr>
+    </w:lvl>
+    <w:lvl w:ilvl="5" w:tentative="1">
+      <w:start w:val="1"/>
+      <w:numFmt w:val="bullet"/>
+      <w:lvlText w:val=""/>
+      <w:lvlJc w:val="left"/>
+      <w:pPr>
+        <w:tabs>
+          <w:tab w:val="num" w:pos="4320"/>
+        </w:tabs>
+        <w:ind w:left="4320" w:hanging="360"/>
+      </w:pPr>
+      <w:rPr>
+        <w:rFonts w:ascii="Wingdings" w:hAnsi="Wingdings" w:hint="default"/>
+        <w:sz w:val="20"/>
+      </w:rPr>
+    </w:lvl>
+    <w:lvl w:ilvl="6" w:tentative="1">
+      <w:start w:val="1"/>
+      <w:numFmt w:val="bullet"/>
+      <w:lvlText w:val=""/>
+      <w:lvlJc w:val="left"/>
+      <w:pPr>
+        <w:tabs>
+          <w:tab w:val="num" w:pos="5040"/>
+        </w:tabs>
+        <w:ind w:left="5040" w:hanging="360"/>
+      </w:pPr>
+      <w:rPr>
+        <w:rFonts w:ascii="Wingdings" w:hAnsi="Wingdings" w:hint="default"/>
+        <w:sz w:val="20"/>
+      </w:rPr>
+    </w:lvl>
+    <w:lvl w:ilvl="7" w:tentative="1">
+      <w:start w:val="1"/>
+      <w:numFmt w:val="bullet"/>
+      <w:lvlText w:val=""/>
+      <w:lvlJc w:val="left"/>
+      <w:pPr>
+        <w:tabs>
+          <w:tab w:val="num" w:pos="5760"/>
+        </w:tabs>
+        <w:ind w:left="5760" w:hanging="360"/>
+      </w:pPr>
+      <w:rPr>
+        <w:rFonts w:ascii="Wingdings" w:hAnsi="Wingdings" w:hint="default"/>
+        <w:sz w:val="20"/>
+      </w:rPr>
+    </w:lvl>
+    <w:lvl w:ilvl="8" w:tentative="1">
+      <w:start w:val="1"/>
+      <w:numFmt w:val="bullet"/>
+      <w:lvlText w:val=""/>
+      <w:lvlJc w:val="left"/>
+      <w:pPr>
+        <w:tabs>
+          <w:tab w:val="num" w:pos="6480"/>
+        </w:tabs>
+        <w:ind w:left="6480" w:hanging="360"/>
+      </w:pPr>
+      <w:rPr>
+        <w:rFonts w:ascii="Wingdings" w:hAnsi="Wingdings" w:hint="default"/>
+        <w:sz w:val="20"/>
+      </w:rPr>
+    </w:lvl>
+  </w:abstractNum>
+  <w:abstractNum w:abstractNumId="3" w15:restartNumberingAfterBreak="0">
+    <w:nsid w:val="1C925431"/>
+    <w:multiLevelType w:val="multilevel"/>
+    <w:tmpl w:val="3EACB6B2"/>
+    <w:lvl w:ilvl="0">
+      <w:start w:val="1"/>
+      <w:numFmt w:val="bullet"/>
+      <w:lvlText w:val=""/>
+      <w:lvlJc w:val="left"/>
+      <w:pPr>
+        <w:tabs>
+          <w:tab w:val="num" w:pos="720"/>
+        </w:tabs>
+        <w:ind w:left="720" w:hanging="360"/>
+      </w:pPr>
+      <w:rPr>
+        <w:rFonts w:ascii="Symbol" w:hAnsi="Symbol" w:hint="default"/>
+        <w:sz w:val="20"/>
+      </w:rPr>
+    </w:lvl>
+    <w:lvl w:ilvl="1" w:tentative="1">
+      <w:start w:val="1"/>
+      <w:numFmt w:val="bullet"/>
+      <w:lvlText w:val="o"/>
+      <w:lvlJc w:val="left"/>
+      <w:pPr>
+        <w:tabs>
+          <w:tab w:val="num" w:pos="1440"/>
+        </w:tabs>
+        <w:ind w:left="1440" w:hanging="360"/>
+      </w:pPr>
+      <w:rPr>
+        <w:rFonts w:ascii="Courier New" w:hAnsi="Courier New" w:hint="default"/>
+        <w:sz w:val="20"/>
+      </w:rPr>
+    </w:lvl>
+    <w:lvl w:ilvl="2" w:tentative="1">
+      <w:start w:val="1"/>
+      <w:numFmt w:val="bullet"/>
+      <w:lvlText w:val=""/>
+      <w:lvlJc w:val="left"/>
+      <w:pPr>
+        <w:tabs>
+          <w:tab w:val="num" w:pos="2160"/>
+        </w:tabs>
+        <w:ind w:left="2160" w:hanging="360"/>
+      </w:pPr>
+      <w:rPr>
+        <w:rFonts w:ascii="Wingdings" w:hAnsi="Wingdings" w:hint="default"/>
+        <w:sz w:val="20"/>
+      </w:rPr>
+    </w:lvl>
+    <w:lvl w:ilvl="3" w:tentative="1">
+      <w:start w:val="1"/>
+      <w:numFmt w:val="bullet"/>
+      <w:lvlText w:val=""/>
+      <w:lvlJc w:val="left"/>
+      <w:pPr>
+        <w:tabs>
+          <w:tab w:val="num" w:pos="2880"/>
+        </w:tabs>
+        <w:ind w:left="2880" w:hanging="360"/>
+      </w:pPr>
+      <w:rPr>
+        <w:rFonts w:ascii="Wingdings" w:hAnsi="Wingdings" w:hint="default"/>
+        <w:sz w:val="20"/>
+      </w:rPr>
+    </w:lvl>
+    <w:lvl w:ilvl="4" w:tentative="1">
+      <w:start w:val="1"/>
+      <w:numFmt w:val="bullet"/>
+      <w:lvlText w:val=""/>
+      <w:lvlJc w:val="left"/>
+      <w:pPr>
+        <w:tabs>
+          <w:tab w:val="num" w:pos="3600"/>
+        </w:tabs>
+        <w:ind w:left="3600" w:hanging="360"/>
+      </w:pPr>
+      <w:rPr>
+        <w:rFonts w:ascii="Wingdings" w:hAnsi="Wingdings" w:hint="default"/>
+        <w:sz w:val="20"/>
+      </w:rPr>
+    </w:lvl>
+    <w:lvl w:ilvl="5" w:tentative="1">
+      <w:start w:val="1"/>
+      <w:numFmt w:val="bullet"/>
+      <w:lvlText w:val=""/>
+      <w:lvlJc w:val="left"/>
+      <w:pPr>
+        <w:tabs>
+          <w:tab w:val="num" w:pos="4320"/>
+        </w:tabs>
+        <w:ind w:left="4320" w:hanging="360"/>
+      </w:pPr>
+      <w:rPr>
+        <w:rFonts w:ascii="Wingdings" w:hAnsi="Wingdings" w:hint="default"/>
+        <w:sz w:val="20"/>
+      </w:rPr>
+    </w:lvl>
+    <w:lvl w:ilvl="6" w:tentative="1">
+      <w:start w:val="1"/>
+      <w:numFmt w:val="bullet"/>
+      <w:lvlText w:val=""/>
+      <w:lvlJc w:val="left"/>
+      <w:pPr>
+        <w:tabs>
+          <w:tab w:val="num" w:pos="5040"/>
+        </w:tabs>
+        <w:ind w:left="5040" w:hanging="360"/>
+      </w:pPr>
+      <w:rPr>
+        <w:rFonts w:ascii="Wingdings" w:hAnsi="Wingdings" w:hint="default"/>
+        <w:sz w:val="20"/>
+      </w:rPr>
+    </w:lvl>
+    <w:lvl w:ilvl="7" w:tentative="1">
+      <w:start w:val="1"/>
+      <w:numFmt w:val="bullet"/>
+      <w:lvlText w:val=""/>
+      <w:lvlJc w:val="left"/>
+      <w:pPr>
+        <w:tabs>
+          <w:tab w:val="num" w:pos="5760"/>
+        </w:tabs>
+        <w:ind w:left="5760" w:hanging="360"/>
+      </w:pPr>
+      <w:rPr>
+        <w:rFonts w:ascii="Wingdings" w:hAnsi="Wingdings" w:hint="default"/>
+        <w:sz w:val="20"/>
+      </w:rPr>
+    </w:lvl>
+    <w:lvl w:ilvl="8" w:tentative="1">
+      <w:start w:val="1"/>
+      <w:numFmt w:val="bullet"/>
+      <w:lvlText w:val=""/>
+      <w:lvlJc w:val="left"/>
+      <w:pPr>
+        <w:tabs>
+          <w:tab w:val="num" w:pos="6480"/>
+        </w:tabs>
+        <w:ind w:left="6480" w:hanging="360"/>
+      </w:pPr>
+      <w:rPr>
+        <w:rFonts w:ascii="Wingdings" w:hAnsi="Wingdings" w:hint="default"/>
+        <w:sz w:val="20"/>
+      </w:rPr>
+    </w:lvl>
+  </w:abstractNum>
+  <w:abstractNum w:abstractNumId="4" w15:restartNumberingAfterBreak="0">
+    <w:nsid w:val="343B0650"/>
+    <w:multiLevelType w:val="multilevel"/>
+    <w:tmpl w:val="D31C99DC"/>
+    <w:lvl w:ilvl="0">
+      <w:start w:val="1"/>
+      <w:numFmt w:val="bullet"/>
+      <w:lvlText w:val=""/>
+      <w:lvlJc w:val="left"/>
+      <w:pPr>
+        <w:tabs>
+          <w:tab w:val="num" w:pos="720"/>
+        </w:tabs>
+        <w:ind w:left="720" w:hanging="360"/>
+      </w:pPr>
+      <w:rPr>
+        <w:rFonts w:ascii="Symbol" w:hAnsi="Symbol" w:hint="default"/>
+        <w:sz w:val="20"/>
+      </w:rPr>
+    </w:lvl>
+    <w:lvl w:ilvl="1" w:tentative="1">
+      <w:start w:val="1"/>
+      <w:numFmt w:val="bullet"/>
+      <w:lvlText w:val="o"/>
+      <w:lvlJc w:val="left"/>
+      <w:pPr>
+        <w:tabs>
+          <w:tab w:val="num" w:pos="1440"/>
+        </w:tabs>
+        <w:ind w:left="1440" w:hanging="360"/>
+      </w:pPr>
+      <w:rPr>
+        <w:rFonts w:ascii="Courier New" w:hAnsi="Courier New" w:hint="default"/>
+        <w:sz w:val="20"/>
+      </w:rPr>
+    </w:lvl>
+    <w:lvl w:ilvl="2" w:tentative="1">
+      <w:start w:val="1"/>
+      <w:numFmt w:val="bullet"/>
+      <w:lvlText w:val=""/>
+      <w:lvlJc w:val="left"/>
+      <w:pPr>
+        <w:tabs>
+          <w:tab w:val="num" w:pos="2160"/>
+        </w:tabs>
+        <w:ind w:left="2160" w:hanging="360"/>
+      </w:pPr>
+      <w:rPr>
+        <w:rFonts w:ascii="Wingdings" w:hAnsi="Wingdings" w:hint="default"/>
+        <w:sz w:val="20"/>
+      </w:rPr>
+    </w:lvl>
+    <w:lvl w:ilvl="3" w:tentative="1">
+      <w:start w:val="1"/>
+      <w:numFmt w:val="bullet"/>
+      <w:lvlText w:val=""/>
+      <w:lvlJc w:val="left"/>
+      <w:pPr>
+        <w:tabs>
+          <w:tab w:val="num" w:pos="2880"/>
+        </w:tabs>
+        <w:ind w:left="2880" w:hanging="360"/>
+      </w:pPr>
+      <w:rPr>
+        <w:rFonts w:ascii="Wingdings" w:hAnsi="Wingdings" w:hint="default"/>
+        <w:sz w:val="20"/>
+      </w:rPr>
+    </w:lvl>
+    <w:lvl w:ilvl="4" w:tentative="1">
+      <w:start w:val="1"/>
+      <w:numFmt w:val="bullet"/>
+      <w:lvlText w:val=""/>
+      <w:lvlJc w:val="left"/>
+      <w:pPr>
+        <w:tabs>
+          <w:tab w:val="num" w:pos="3600"/>
+        </w:tabs>
+        <w:ind w:left="3600" w:hanging="360"/>
+      </w:pPr>
+      <w:rPr>
+        <w:rFonts w:ascii="Wingdings" w:hAnsi="Wingdings" w:hint="default"/>
+        <w:sz w:val="20"/>
+      </w:rPr>
+    </w:lvl>
+    <w:lvl w:ilvl="5" w:tentative="1">
+      <w:start w:val="1"/>
+      <w:numFmt w:val="bullet"/>
+      <w:lvlText w:val=""/>
+      <w:lvlJc w:val="left"/>
+      <w:pPr>
+        <w:tabs>
+          <w:tab w:val="num" w:pos="4320"/>
+        </w:tabs>
+        <w:ind w:left="4320" w:hanging="360"/>
+      </w:pPr>
+      <w:rPr>
+        <w:rFonts w:ascii="Wingdings" w:hAnsi="Wingdings" w:hint="default"/>
+        <w:sz w:val="20"/>
+      </w:rPr>
+    </w:lvl>
+    <w:lvl w:ilvl="6" w:tentative="1">
+      <w:start w:val="1"/>
+      <w:numFmt w:val="bullet"/>
+      <w:lvlText w:val=""/>
+      <w:lvlJc w:val="left"/>
+      <w:pPr>
+        <w:tabs>
+          <w:tab w:val="num" w:pos="5040"/>
+        </w:tabs>
+        <w:ind w:left="5040" w:hanging="360"/>
+      </w:pPr>
+      <w:rPr>
+        <w:rFonts w:ascii="Wingdings" w:hAnsi="Wingdings" w:hint="default"/>
+        <w:sz w:val="20"/>
+      </w:rPr>
+    </w:lvl>
+    <w:lvl w:ilvl="7" w:tentative="1">
+      <w:start w:val="1"/>
+      <w:numFmt w:val="bullet"/>
+      <w:lvlText w:val=""/>
+      <w:lvlJc w:val="left"/>
+      <w:pPr>
+        <w:tabs>
+          <w:tab w:val="num" w:pos="5760"/>
+        </w:tabs>
+        <w:ind w:left="5760" w:hanging="360"/>
+      </w:pPr>
+      <w:rPr>
+        <w:rFonts w:ascii="Wingdings" w:hAnsi="Wingdings" w:hint="default"/>
+        <w:sz w:val="20"/>
+      </w:rPr>
+    </w:lvl>
+    <w:lvl w:ilvl="8" w:tentative="1">
+      <w:start w:val="1"/>
+      <w:numFmt w:val="bullet"/>
+      <w:lvlText w:val=""/>
+      <w:lvlJc w:val="left"/>
+      <w:pPr>
+        <w:tabs>
+          <w:tab w:val="num" w:pos="6480"/>
+        </w:tabs>
+        <w:ind w:left="6480" w:hanging="360"/>
+      </w:pPr>
+      <w:rPr>
+        <w:rFonts w:ascii="Wingdings" w:hAnsi="Wingdings" w:hint="default"/>
+        <w:sz w:val="20"/>
+      </w:rPr>
+    </w:lvl>
+  </w:abstractNum>
+  <w:abstractNum w:abstractNumId="5" w15:restartNumberingAfterBreak="0">
     <w:nsid w:val="38387A04"/>
     <w:multiLevelType w:val="multilevel"/>
     <w:tmpl w:val="7FD203EA"/>
@@ -896,7 +2019,7 @@
       </w:rPr>
     </w:lvl>
   </w:abstractNum>
-  <w:abstractNum w:abstractNumId="2" w15:restartNumberingAfterBreak="0">
+  <w:abstractNum w:abstractNumId="6" w15:restartNumberingAfterBreak="0">
     <w:nsid w:val="42353F6F"/>
     <w:multiLevelType w:val="multilevel"/>
     <w:tmpl w:val="82EAD056"/>
@@ -1045,7 +2168,7 @@
       </w:rPr>
     </w:lvl>
   </w:abstractNum>
-  <w:abstractNum w:abstractNumId="3" w15:restartNumberingAfterBreak="0">
+  <w:abstractNum w:abstractNumId="7" w15:restartNumberingAfterBreak="0">
     <w:nsid w:val="518D45DF"/>
     <w:multiLevelType w:val="multilevel"/>
     <w:tmpl w:val="992835AA"/>
@@ -1194,7 +2317,305 @@
       </w:rPr>
     </w:lvl>
   </w:abstractNum>
-  <w:abstractNum w:abstractNumId="4" w15:restartNumberingAfterBreak="0">
+  <w:abstractNum w:abstractNumId="8" w15:restartNumberingAfterBreak="0">
+    <w:nsid w:val="5B7F6098"/>
+    <w:multiLevelType w:val="multilevel"/>
+    <w:tmpl w:val="D44A93AE"/>
+    <w:lvl w:ilvl="0">
+      <w:start w:val="1"/>
+      <w:numFmt w:val="bullet"/>
+      <w:lvlText w:val=""/>
+      <w:lvlJc w:val="left"/>
+      <w:pPr>
+        <w:tabs>
+          <w:tab w:val="num" w:pos="720"/>
+        </w:tabs>
+        <w:ind w:left="720" w:hanging="360"/>
+      </w:pPr>
+      <w:rPr>
+        <w:rFonts w:ascii="Symbol" w:hAnsi="Symbol" w:hint="default"/>
+        <w:sz w:val="20"/>
+      </w:rPr>
+    </w:lvl>
+    <w:lvl w:ilvl="1" w:tentative="1">
+      <w:start w:val="1"/>
+      <w:numFmt w:val="bullet"/>
+      <w:lvlText w:val="o"/>
+      <w:lvlJc w:val="left"/>
+      <w:pPr>
+        <w:tabs>
+          <w:tab w:val="num" w:pos="1440"/>
+        </w:tabs>
+        <w:ind w:left="1440" w:hanging="360"/>
+      </w:pPr>
+      <w:rPr>
+        <w:rFonts w:ascii="Courier New" w:hAnsi="Courier New" w:hint="default"/>
+        <w:sz w:val="20"/>
+      </w:rPr>
+    </w:lvl>
+    <w:lvl w:ilvl="2" w:tentative="1">
+      <w:start w:val="1"/>
+      <w:numFmt w:val="bullet"/>
+      <w:lvlText w:val=""/>
+      <w:lvlJc w:val="left"/>
+      <w:pPr>
+        <w:tabs>
+          <w:tab w:val="num" w:pos="2160"/>
+        </w:tabs>
+        <w:ind w:left="2160" w:hanging="360"/>
+      </w:pPr>
+      <w:rPr>
+        <w:rFonts w:ascii="Wingdings" w:hAnsi="Wingdings" w:hint="default"/>
+        <w:sz w:val="20"/>
+      </w:rPr>
+    </w:lvl>
+    <w:lvl w:ilvl="3" w:tentative="1">
+      <w:start w:val="1"/>
+      <w:numFmt w:val="bullet"/>
+      <w:lvlText w:val=""/>
+      <w:lvlJc w:val="left"/>
+      <w:pPr>
+        <w:tabs>
+          <w:tab w:val="num" w:pos="2880"/>
+        </w:tabs>
+        <w:ind w:left="2880" w:hanging="360"/>
+      </w:pPr>
+      <w:rPr>
+        <w:rFonts w:ascii="Wingdings" w:hAnsi="Wingdings" w:hint="default"/>
+        <w:sz w:val="20"/>
+      </w:rPr>
+    </w:lvl>
+    <w:lvl w:ilvl="4" w:tentative="1">
+      <w:start w:val="1"/>
+      <w:numFmt w:val="bullet"/>
+      <w:lvlText w:val=""/>
+      <w:lvlJc w:val="left"/>
+      <w:pPr>
+        <w:tabs>
+          <w:tab w:val="num" w:pos="3600"/>
+        </w:tabs>
+        <w:ind w:left="3600" w:hanging="360"/>
+      </w:pPr>
+      <w:rPr>
+        <w:rFonts w:ascii="Wingdings" w:hAnsi="Wingdings" w:hint="default"/>
+        <w:sz w:val="20"/>
+      </w:rPr>
+    </w:lvl>
+    <w:lvl w:ilvl="5" w:tentative="1">
+      <w:start w:val="1"/>
+      <w:numFmt w:val="bullet"/>
+      <w:lvlText w:val=""/>
+      <w:lvlJc w:val="left"/>
+      <w:pPr>
+        <w:tabs>
+          <w:tab w:val="num" w:pos="4320"/>
+        </w:tabs>
+        <w:ind w:left="4320" w:hanging="360"/>
+      </w:pPr>
+      <w:rPr>
+        <w:rFonts w:ascii="Wingdings" w:hAnsi="Wingdings" w:hint="default"/>
+        <w:sz w:val="20"/>
+      </w:rPr>
+    </w:lvl>
+    <w:lvl w:ilvl="6" w:tentative="1">
+      <w:start w:val="1"/>
+      <w:numFmt w:val="bullet"/>
+      <w:lvlText w:val=""/>
+      <w:lvlJc w:val="left"/>
+      <w:pPr>
+        <w:tabs>
+          <w:tab w:val="num" w:pos="5040"/>
+        </w:tabs>
+        <w:ind w:left="5040" w:hanging="360"/>
+      </w:pPr>
+      <w:rPr>
+        <w:rFonts w:ascii="Wingdings" w:hAnsi="Wingdings" w:hint="default"/>
+        <w:sz w:val="20"/>
+      </w:rPr>
+    </w:lvl>
+    <w:lvl w:ilvl="7" w:tentative="1">
+      <w:start w:val="1"/>
+      <w:numFmt w:val="bullet"/>
+      <w:lvlText w:val=""/>
+      <w:lvlJc w:val="left"/>
+      <w:pPr>
+        <w:tabs>
+          <w:tab w:val="num" w:pos="5760"/>
+        </w:tabs>
+        <w:ind w:left="5760" w:hanging="360"/>
+      </w:pPr>
+      <w:rPr>
+        <w:rFonts w:ascii="Wingdings" w:hAnsi="Wingdings" w:hint="default"/>
+        <w:sz w:val="20"/>
+      </w:rPr>
+    </w:lvl>
+    <w:lvl w:ilvl="8" w:tentative="1">
+      <w:start w:val="1"/>
+      <w:numFmt w:val="bullet"/>
+      <w:lvlText w:val=""/>
+      <w:lvlJc w:val="left"/>
+      <w:pPr>
+        <w:tabs>
+          <w:tab w:val="num" w:pos="6480"/>
+        </w:tabs>
+        <w:ind w:left="6480" w:hanging="360"/>
+      </w:pPr>
+      <w:rPr>
+        <w:rFonts w:ascii="Wingdings" w:hAnsi="Wingdings" w:hint="default"/>
+        <w:sz w:val="20"/>
+      </w:rPr>
+    </w:lvl>
+  </w:abstractNum>
+  <w:abstractNum w:abstractNumId="9" w15:restartNumberingAfterBreak="0">
+    <w:nsid w:val="7B6F35D4"/>
+    <w:multiLevelType w:val="multilevel"/>
+    <w:tmpl w:val="8E282D5E"/>
+    <w:lvl w:ilvl="0">
+      <w:start w:val="1"/>
+      <w:numFmt w:val="bullet"/>
+      <w:lvlText w:val=""/>
+      <w:lvlJc w:val="left"/>
+      <w:pPr>
+        <w:tabs>
+          <w:tab w:val="num" w:pos="720"/>
+        </w:tabs>
+        <w:ind w:left="720" w:hanging="360"/>
+      </w:pPr>
+      <w:rPr>
+        <w:rFonts w:ascii="Symbol" w:hAnsi="Symbol" w:hint="default"/>
+        <w:sz w:val="20"/>
+      </w:rPr>
+    </w:lvl>
+    <w:lvl w:ilvl="1" w:tentative="1">
+      <w:start w:val="1"/>
+      <w:numFmt w:val="bullet"/>
+      <w:lvlText w:val="o"/>
+      <w:lvlJc w:val="left"/>
+      <w:pPr>
+        <w:tabs>
+          <w:tab w:val="num" w:pos="1440"/>
+        </w:tabs>
+        <w:ind w:left="1440" w:hanging="360"/>
+      </w:pPr>
+      <w:rPr>
+        <w:rFonts w:ascii="Courier New" w:hAnsi="Courier New" w:hint="default"/>
+        <w:sz w:val="20"/>
+      </w:rPr>
+    </w:lvl>
+    <w:lvl w:ilvl="2" w:tentative="1">
+      <w:start w:val="1"/>
+      <w:numFmt w:val="bullet"/>
+      <w:lvlText w:val=""/>
+      <w:lvlJc w:val="left"/>
+      <w:pPr>
+        <w:tabs>
+          <w:tab w:val="num" w:pos="2160"/>
+        </w:tabs>
+        <w:ind w:left="2160" w:hanging="360"/>
+      </w:pPr>
+      <w:rPr>
+        <w:rFonts w:ascii="Wingdings" w:hAnsi="Wingdings" w:hint="default"/>
+        <w:sz w:val="20"/>
+      </w:rPr>
+    </w:lvl>
+    <w:lvl w:ilvl="3" w:tentative="1">
+      <w:start w:val="1"/>
+      <w:numFmt w:val="bullet"/>
+      <w:lvlText w:val=""/>
+      <w:lvlJc w:val="left"/>
+      <w:pPr>
+        <w:tabs>
+          <w:tab w:val="num" w:pos="2880"/>
+        </w:tabs>
+        <w:ind w:left="2880" w:hanging="360"/>
+      </w:pPr>
+      <w:rPr>
+        <w:rFonts w:ascii="Wingdings" w:hAnsi="Wingdings" w:hint="default"/>
+        <w:sz w:val="20"/>
+      </w:rPr>
+    </w:lvl>
+    <w:lvl w:ilvl="4" w:tentative="1">
+      <w:start w:val="1"/>
+      <w:numFmt w:val="bullet"/>
+      <w:lvlText w:val=""/>
+      <w:lvlJc w:val="left"/>
+      <w:pPr>
+        <w:tabs>
+          <w:tab w:val="num" w:pos="3600"/>
+        </w:tabs>
+        <w:ind w:left="3600" w:hanging="360"/>
+      </w:pPr>
+      <w:rPr>
+        <w:rFonts w:ascii="Wingdings" w:hAnsi="Wingdings" w:hint="default"/>
+        <w:sz w:val="20"/>
+      </w:rPr>
+    </w:lvl>
+    <w:lvl w:ilvl="5" w:tentative="1">
+      <w:start w:val="1"/>
+      <w:numFmt w:val="bullet"/>
+      <w:lvlText w:val=""/>
+      <w:lvlJc w:val="left"/>
+      <w:pPr>
+        <w:tabs>
+          <w:tab w:val="num" w:pos="4320"/>
+        </w:tabs>
+        <w:ind w:left="4320" w:hanging="360"/>
+      </w:pPr>
+      <w:rPr>
+        <w:rFonts w:ascii="Wingdings" w:hAnsi="Wingdings" w:hint="default"/>
+        <w:sz w:val="20"/>
+      </w:rPr>
+    </w:lvl>
+    <w:lvl w:ilvl="6" w:tentative="1">
+      <w:start w:val="1"/>
+      <w:numFmt w:val="bullet"/>
+      <w:lvlText w:val=""/>
+      <w:lvlJc w:val="left"/>
+      <w:pPr>
+        <w:tabs>
+          <w:tab w:val="num" w:pos="5040"/>
+        </w:tabs>
+        <w:ind w:left="5040" w:hanging="360"/>
+      </w:pPr>
+      <w:rPr>
+        <w:rFonts w:ascii="Wingdings" w:hAnsi="Wingdings" w:hint="default"/>
+        <w:sz w:val="20"/>
+      </w:rPr>
+    </w:lvl>
+    <w:lvl w:ilvl="7" w:tentative="1">
+      <w:start w:val="1"/>
+      <w:numFmt w:val="bullet"/>
+      <w:lvlText w:val=""/>
+      <w:lvlJc w:val="left"/>
+      <w:pPr>
+        <w:tabs>
+          <w:tab w:val="num" w:pos="5760"/>
+        </w:tabs>
+        <w:ind w:left="5760" w:hanging="360"/>
+      </w:pPr>
+      <w:rPr>
+        <w:rFonts w:ascii="Wingdings" w:hAnsi="Wingdings" w:hint="default"/>
+        <w:sz w:val="20"/>
+      </w:rPr>
+    </w:lvl>
+    <w:lvl w:ilvl="8" w:tentative="1">
+      <w:start w:val="1"/>
+      <w:numFmt w:val="bullet"/>
+      <w:lvlText w:val=""/>
+      <w:lvlJc w:val="left"/>
+      <w:pPr>
+        <w:tabs>
+          <w:tab w:val="num" w:pos="6480"/>
+        </w:tabs>
+        <w:ind w:left="6480" w:hanging="360"/>
+      </w:pPr>
+      <w:rPr>
+        <w:rFonts w:ascii="Wingdings" w:hAnsi="Wingdings" w:hint="default"/>
+        <w:sz w:val="20"/>
+      </w:rPr>
+    </w:lvl>
+  </w:abstractNum>
+  <w:abstractNum w:abstractNumId="10" w15:restartNumberingAfterBreak="0">
     <w:nsid w:val="7E683FFE"/>
     <w:multiLevelType w:val="multilevel"/>
     <w:tmpl w:val="483A4624"/>
@@ -1343,7 +2764,7 @@
       </w:rPr>
     </w:lvl>
   </w:abstractNum>
-  <w:abstractNum w:abstractNumId="5" w15:restartNumberingAfterBreak="0">
+  <w:abstractNum w:abstractNumId="11" w15:restartNumberingAfterBreak="0">
     <w:nsid w:val="7FDE44E6"/>
     <w:multiLevelType w:val="multilevel"/>
     <w:tmpl w:val="DFEC04F0"/>
@@ -1493,115 +2914,133 @@
     </w:lvl>
   </w:abstractNum>
   <w:num w:numId="1">
-    <w:abstractNumId w:val="0"/>
+    <w:abstractNumId w:val="1"/>
   </w:num>
   <w:num w:numId="2">
-    <w:abstractNumId w:val="0"/>
+    <w:abstractNumId w:val="1"/>
   </w:num>
   <w:num w:numId="3">
-    <w:abstractNumId w:val="0"/>
+    <w:abstractNumId w:val="1"/>
   </w:num>
   <w:num w:numId="4">
-    <w:abstractNumId w:val="0"/>
+    <w:abstractNumId w:val="1"/>
   </w:num>
   <w:num w:numId="5">
-    <w:abstractNumId w:val="0"/>
+    <w:abstractNumId w:val="1"/>
   </w:num>
   <w:num w:numId="6">
-    <w:abstractNumId w:val="0"/>
+    <w:abstractNumId w:val="1"/>
   </w:num>
   <w:num w:numId="7">
-    <w:abstractNumId w:val="0"/>
+    <w:abstractNumId w:val="1"/>
   </w:num>
   <w:num w:numId="8">
-    <w:abstractNumId w:val="0"/>
+    <w:abstractNumId w:val="1"/>
   </w:num>
   <w:num w:numId="9">
-    <w:abstractNumId w:val="0"/>
+    <w:abstractNumId w:val="1"/>
   </w:num>
   <w:num w:numId="10">
-    <w:abstractNumId w:val="0"/>
+    <w:abstractNumId w:val="1"/>
   </w:num>
   <w:num w:numId="11">
-    <w:abstractNumId w:val="0"/>
+    <w:abstractNumId w:val="1"/>
   </w:num>
   <w:num w:numId="12">
-    <w:abstractNumId w:val="0"/>
+    <w:abstractNumId w:val="1"/>
   </w:num>
   <w:num w:numId="13">
-    <w:abstractNumId w:val="0"/>
+    <w:abstractNumId w:val="1"/>
   </w:num>
   <w:num w:numId="14">
-    <w:abstractNumId w:val="0"/>
+    <w:abstractNumId w:val="1"/>
   </w:num>
   <w:num w:numId="15">
-    <w:abstractNumId w:val="0"/>
+    <w:abstractNumId w:val="1"/>
   </w:num>
   <w:num w:numId="16">
-    <w:abstractNumId w:val="0"/>
+    <w:abstractNumId w:val="1"/>
   </w:num>
   <w:num w:numId="17">
-    <w:abstractNumId w:val="0"/>
+    <w:abstractNumId w:val="1"/>
   </w:num>
   <w:num w:numId="18">
-    <w:abstractNumId w:val="0"/>
+    <w:abstractNumId w:val="1"/>
   </w:num>
   <w:num w:numId="19">
-    <w:abstractNumId w:val="0"/>
+    <w:abstractNumId w:val="1"/>
   </w:num>
   <w:num w:numId="20">
-    <w:abstractNumId w:val="0"/>
+    <w:abstractNumId w:val="1"/>
   </w:num>
   <w:num w:numId="21">
-    <w:abstractNumId w:val="0"/>
+    <w:abstractNumId w:val="1"/>
   </w:num>
   <w:num w:numId="22">
-    <w:abstractNumId w:val="0"/>
+    <w:abstractNumId w:val="1"/>
   </w:num>
   <w:num w:numId="23">
-    <w:abstractNumId w:val="0"/>
+    <w:abstractNumId w:val="1"/>
   </w:num>
   <w:num w:numId="24">
-    <w:abstractNumId w:val="0"/>
+    <w:abstractNumId w:val="1"/>
   </w:num>
   <w:num w:numId="25">
-    <w:abstractNumId w:val="0"/>
+    <w:abstractNumId w:val="1"/>
   </w:num>
   <w:num w:numId="26">
-    <w:abstractNumId w:val="0"/>
+    <w:abstractNumId w:val="1"/>
   </w:num>
   <w:num w:numId="27">
-    <w:abstractNumId w:val="0"/>
+    <w:abstractNumId w:val="1"/>
   </w:num>
   <w:num w:numId="28">
-    <w:abstractNumId w:val="0"/>
+    <w:abstractNumId w:val="1"/>
   </w:num>
   <w:num w:numId="29">
-    <w:abstractNumId w:val="0"/>
+    <w:abstractNumId w:val="1"/>
   </w:num>
   <w:num w:numId="30">
-    <w:abstractNumId w:val="0"/>
+    <w:abstractNumId w:val="1"/>
   </w:num>
   <w:num w:numId="31">
+    <w:abstractNumId w:val="5"/>
+  </w:num>
+  <w:num w:numId="32">
+    <w:abstractNumId w:val="6"/>
+  </w:num>
+  <w:num w:numId="33">
+    <w:abstractNumId w:val="11"/>
+  </w:num>
+  <w:num w:numId="34">
+    <w:abstractNumId w:val="7"/>
+  </w:num>
+  <w:num w:numId="35">
     <w:abstractNumId w:val="1"/>
   </w:num>
-  <w:num w:numId="32">
+  <w:num w:numId="36">
+    <w:abstractNumId w:val="1"/>
+  </w:num>
+  <w:num w:numId="37">
+    <w:abstractNumId w:val="10"/>
+  </w:num>
+  <w:num w:numId="38">
+    <w:abstractNumId w:val="4"/>
+  </w:num>
+  <w:num w:numId="39">
+    <w:abstractNumId w:val="3"/>
+  </w:num>
+  <w:num w:numId="40">
     <w:abstractNumId w:val="2"/>
   </w:num>
-  <w:num w:numId="33">
-    <w:abstractNumId w:val="5"/>
+  <w:num w:numId="41">
+    <w:abstractNumId w:val="9"/>
   </w:num>
-  <w:num w:numId="34">
-    <w:abstractNumId w:val="3"/>
+  <w:num w:numId="42">
+    <w:abstractNumId w:val="8"/>
   </w:num>
-  <w:num w:numId="35">
+  <w:num w:numId="43">
     <w:abstractNumId w:val="0"/>
-  </w:num>
-  <w:num w:numId="36">
-    <w:abstractNumId w:val="0"/>
-  </w:num>
-  <w:num w:numId="37">
-    <w:abstractNumId w:val="4"/>
   </w:num>
 </w:numbering>
 </file>
@@ -2257,7 +3696,6 @@
   <w:style w:type="character" w:default="1" w:styleId="DefaultParagraphFont">
     <w:name w:val="Default Paragraph Font"/>
     <w:uiPriority w:val="1"/>
-    <w:semiHidden/>
     <w:unhideWhenUsed/>
   </w:style>
   <w:style w:type="table" w:default="1" w:styleId="TableNormal">

</xml_diff>

<commit_message>
Added section 2.4 draft to (2_Overall_Description.docx)
</commit_message>
<xml_diff>
--- a/SRS_document/Drafts/2._Overall_Description/2_Overall_Description.docx
+++ b/SRS_document/Drafts/2._Overall_Description/2_Overall_Description.docx
@@ -79,7 +79,7 @@
         <w:pStyle w:val="NormalWeb"/>
         <w:numPr>
           <w:ilvl w:val="0"/>
-          <w:numId w:val="37"/>
+          <w:numId w:val="2"/>
         </w:numPr>
         <w:spacing w:before="0" w:beforeAutospacing="0"/>
         <w:rPr>
@@ -102,7 +102,7 @@
         <w:pStyle w:val="NormalWeb"/>
         <w:numPr>
           <w:ilvl w:val="0"/>
-          <w:numId w:val="37"/>
+          <w:numId w:val="2"/>
         </w:numPr>
         <w:spacing w:before="0" w:beforeAutospacing="0"/>
         <w:rPr>
@@ -125,7 +125,7 @@
         <w:pStyle w:val="NormalWeb"/>
         <w:numPr>
           <w:ilvl w:val="0"/>
-          <w:numId w:val="37"/>
+          <w:numId w:val="2"/>
         </w:numPr>
         <w:spacing w:before="0" w:beforeAutospacing="0"/>
         <w:rPr>
@@ -148,7 +148,7 @@
         <w:pStyle w:val="NormalWeb"/>
         <w:numPr>
           <w:ilvl w:val="0"/>
-          <w:numId w:val="37"/>
+          <w:numId w:val="2"/>
         </w:numPr>
         <w:spacing w:before="0" w:beforeAutospacing="0"/>
         <w:rPr>
@@ -171,7 +171,7 @@
         <w:pStyle w:val="NormalWeb"/>
         <w:numPr>
           <w:ilvl w:val="0"/>
-          <w:numId w:val="37"/>
+          <w:numId w:val="2"/>
         </w:numPr>
         <w:spacing w:before="0" w:beforeAutospacing="0"/>
         <w:rPr>
@@ -218,7 +218,7 @@
         <w:pStyle w:val="NormalWeb"/>
         <w:numPr>
           <w:ilvl w:val="0"/>
-          <w:numId w:val="37"/>
+          <w:numId w:val="2"/>
         </w:numPr>
         <w:spacing w:before="0" w:beforeAutospacing="0"/>
         <w:rPr>
@@ -241,7 +241,7 @@
         <w:pStyle w:val="NormalWeb"/>
         <w:numPr>
           <w:ilvl w:val="0"/>
-          <w:numId w:val="37"/>
+          <w:numId w:val="2"/>
         </w:numPr>
         <w:spacing w:before="0" w:beforeAutospacing="0"/>
         <w:rPr>
@@ -264,7 +264,7 @@
         <w:pStyle w:val="NormalWeb"/>
         <w:numPr>
           <w:ilvl w:val="0"/>
-          <w:numId w:val="37"/>
+          <w:numId w:val="2"/>
         </w:numPr>
         <w:spacing w:before="0" w:beforeAutospacing="0"/>
         <w:rPr>
@@ -287,7 +287,7 @@
         <w:pStyle w:val="NormalWeb"/>
         <w:numPr>
           <w:ilvl w:val="0"/>
-          <w:numId w:val="37"/>
+          <w:numId w:val="2"/>
         </w:numPr>
         <w:spacing w:before="0" w:beforeAutospacing="0"/>
         <w:rPr>
@@ -310,7 +310,7 @@
         <w:pStyle w:val="NormalWeb"/>
         <w:numPr>
           <w:ilvl w:val="0"/>
-          <w:numId w:val="37"/>
+          <w:numId w:val="2"/>
         </w:numPr>
         <w:spacing w:before="0" w:beforeAutospacing="0"/>
         <w:rPr>
@@ -352,7 +352,7 @@
         <w:pStyle w:val="NormalWeb"/>
         <w:numPr>
           <w:ilvl w:val="0"/>
-          <w:numId w:val="37"/>
+          <w:numId w:val="2"/>
         </w:numPr>
         <w:spacing w:before="0" w:beforeAutospacing="0"/>
         <w:rPr>
@@ -375,7 +375,7 @@
         <w:pStyle w:val="NormalWeb"/>
         <w:numPr>
           <w:ilvl w:val="0"/>
-          <w:numId w:val="37"/>
+          <w:numId w:val="2"/>
         </w:numPr>
         <w:spacing w:before="0" w:beforeAutospacing="0"/>
         <w:rPr>
@@ -398,7 +398,7 @@
         <w:pStyle w:val="NormalWeb"/>
         <w:numPr>
           <w:ilvl w:val="0"/>
-          <w:numId w:val="37"/>
+          <w:numId w:val="2"/>
         </w:numPr>
         <w:spacing w:before="0" w:beforeAutospacing="0"/>
         <w:rPr>
@@ -421,7 +421,7 @@
         <w:pStyle w:val="NormalWeb"/>
         <w:numPr>
           <w:ilvl w:val="0"/>
-          <w:numId w:val="37"/>
+          <w:numId w:val="2"/>
         </w:numPr>
         <w:spacing w:before="0" w:beforeAutospacing="0"/>
         <w:rPr>
@@ -444,7 +444,7 @@
         <w:pStyle w:val="NormalWeb"/>
         <w:numPr>
           <w:ilvl w:val="0"/>
-          <w:numId w:val="37"/>
+          <w:numId w:val="2"/>
         </w:numPr>
         <w:spacing w:before="0" w:beforeAutospacing="0"/>
         <w:rPr>
@@ -468,7 +468,7 @@
         <w:pStyle w:val="NormalWeb"/>
         <w:numPr>
           <w:ilvl w:val="0"/>
-          <w:numId w:val="37"/>
+          <w:numId w:val="2"/>
         </w:numPr>
         <w:spacing w:before="0" w:beforeAutospacing="0"/>
         <w:rPr>
@@ -510,7 +510,7 @@
         <w:pStyle w:val="NormalWeb"/>
         <w:numPr>
           <w:ilvl w:val="0"/>
-          <w:numId w:val="37"/>
+          <w:numId w:val="2"/>
         </w:numPr>
         <w:spacing w:before="0" w:beforeAutospacing="0"/>
         <w:rPr>
@@ -543,7 +543,7 @@
         <w:pStyle w:val="NormalWeb"/>
         <w:numPr>
           <w:ilvl w:val="0"/>
-          <w:numId w:val="37"/>
+          <w:numId w:val="2"/>
         </w:numPr>
         <w:spacing w:before="0" w:beforeAutospacing="0"/>
         <w:rPr>
@@ -576,7 +576,7 @@
         <w:pStyle w:val="NormalWeb"/>
         <w:numPr>
           <w:ilvl w:val="0"/>
-          <w:numId w:val="37"/>
+          <w:numId w:val="2"/>
         </w:numPr>
         <w:spacing w:before="0" w:beforeAutospacing="0"/>
         <w:rPr>
@@ -609,7 +609,7 @@
         <w:pStyle w:val="NormalWeb"/>
         <w:numPr>
           <w:ilvl w:val="0"/>
-          <w:numId w:val="37"/>
+          <w:numId w:val="2"/>
         </w:numPr>
         <w:spacing w:before="0" w:beforeAutospacing="0"/>
         <w:rPr>
@@ -671,7 +671,7 @@
         <w:pStyle w:val="NormalWeb"/>
         <w:numPr>
           <w:ilvl w:val="0"/>
-          <w:numId w:val="37"/>
+          <w:numId w:val="2"/>
         </w:numPr>
         <w:spacing w:before="0" w:beforeAutospacing="0"/>
         <w:rPr>
@@ -694,7 +694,7 @@
         <w:pStyle w:val="NormalWeb"/>
         <w:numPr>
           <w:ilvl w:val="0"/>
-          <w:numId w:val="37"/>
+          <w:numId w:val="2"/>
         </w:numPr>
         <w:spacing w:before="0" w:beforeAutospacing="0"/>
         <w:rPr>
@@ -717,7 +717,7 @@
         <w:pStyle w:val="NormalWeb"/>
         <w:numPr>
           <w:ilvl w:val="0"/>
-          <w:numId w:val="37"/>
+          <w:numId w:val="2"/>
         </w:numPr>
         <w:spacing w:before="0" w:beforeAutospacing="0"/>
         <w:rPr>
@@ -740,7 +740,7 @@
         <w:pStyle w:val="NormalWeb"/>
         <w:numPr>
           <w:ilvl w:val="0"/>
-          <w:numId w:val="37"/>
+          <w:numId w:val="2"/>
         </w:numPr>
         <w:spacing w:before="0" w:beforeAutospacing="0"/>
         <w:rPr>
@@ -763,7 +763,7 @@
         <w:pStyle w:val="NormalWeb"/>
         <w:numPr>
           <w:ilvl w:val="0"/>
-          <w:numId w:val="37"/>
+          <w:numId w:val="2"/>
         </w:numPr>
         <w:spacing w:before="0" w:beforeAutospacing="0"/>
         <w:rPr>
@@ -786,7 +786,7 @@
         <w:pStyle w:val="NormalWeb"/>
         <w:numPr>
           <w:ilvl w:val="0"/>
-          <w:numId w:val="37"/>
+          <w:numId w:val="2"/>
         </w:numPr>
         <w:spacing w:before="0" w:beforeAutospacing="0"/>
         <w:rPr>
@@ -817,7 +817,7 @@
         <w:pStyle w:val="NormalWeb"/>
         <w:numPr>
           <w:ilvl w:val="0"/>
-          <w:numId w:val="37"/>
+          <w:numId w:val="2"/>
         </w:numPr>
         <w:spacing w:before="0" w:beforeAutospacing="0"/>
         <w:rPr>
@@ -840,7 +840,7 @@
         <w:pStyle w:val="NormalWeb"/>
         <w:numPr>
           <w:ilvl w:val="0"/>
-          <w:numId w:val="37"/>
+          <w:numId w:val="2"/>
         </w:numPr>
         <w:spacing w:before="0" w:beforeAutospacing="0"/>
         <w:rPr>
@@ -863,7 +863,7 @@
         <w:pStyle w:val="NormalWeb"/>
         <w:numPr>
           <w:ilvl w:val="0"/>
-          <w:numId w:val="37"/>
+          <w:numId w:val="2"/>
         </w:numPr>
         <w:spacing w:before="0" w:beforeAutospacing="0"/>
         <w:rPr>
@@ -886,7 +886,7 @@
         <w:pStyle w:val="NormalWeb"/>
         <w:numPr>
           <w:ilvl w:val="0"/>
-          <w:numId w:val="37"/>
+          <w:numId w:val="2"/>
         </w:numPr>
         <w:spacing w:before="0" w:beforeAutospacing="0"/>
         <w:rPr>
@@ -909,7 +909,7 @@
         <w:pStyle w:val="NormalWeb"/>
         <w:numPr>
           <w:ilvl w:val="0"/>
-          <w:numId w:val="37"/>
+          <w:numId w:val="2"/>
         </w:numPr>
         <w:spacing w:before="0" w:beforeAutospacing="0"/>
         <w:rPr>
@@ -953,7 +953,7 @@
         <w:pStyle w:val="NormalWeb"/>
         <w:numPr>
           <w:ilvl w:val="0"/>
-          <w:numId w:val="37"/>
+          <w:numId w:val="2"/>
         </w:numPr>
         <w:spacing w:before="0" w:beforeAutospacing="0"/>
         <w:rPr>
@@ -978,7 +978,7 @@
         <w:pStyle w:val="NormalWeb"/>
         <w:numPr>
           <w:ilvl w:val="0"/>
-          <w:numId w:val="37"/>
+          <w:numId w:val="2"/>
         </w:numPr>
         <w:spacing w:before="0" w:beforeAutospacing="0"/>
         <w:rPr>
@@ -1016,7 +1016,7 @@
         <w:pStyle w:val="NormalWeb"/>
         <w:numPr>
           <w:ilvl w:val="0"/>
-          <w:numId w:val="37"/>
+          <w:numId w:val="2"/>
         </w:numPr>
         <w:spacing w:before="0" w:beforeAutospacing="0"/>
         <w:rPr>
@@ -1054,7 +1054,7 @@
         <w:pStyle w:val="NormalWeb"/>
         <w:numPr>
           <w:ilvl w:val="0"/>
-          <w:numId w:val="37"/>
+          <w:numId w:val="2"/>
         </w:numPr>
         <w:spacing w:before="0" w:beforeAutospacing="0"/>
         <w:rPr>
@@ -1079,7 +1079,7 @@
         <w:pStyle w:val="NormalWeb"/>
         <w:numPr>
           <w:ilvl w:val="0"/>
-          <w:numId w:val="37"/>
+          <w:numId w:val="2"/>
         </w:numPr>
         <w:spacing w:before="0" w:beforeAutospacing="0"/>
         <w:rPr>
@@ -1117,7 +1117,7 @@
         <w:pStyle w:val="NormalWeb"/>
         <w:numPr>
           <w:ilvl w:val="0"/>
-          <w:numId w:val="37"/>
+          <w:numId w:val="2"/>
         </w:numPr>
         <w:spacing w:before="0" w:beforeAutospacing="0"/>
         <w:rPr>
@@ -1137,7 +1137,389 @@
         <w:t>Reviews bills, fuel costs, taxes, service, insurance and registration expenses.</w:t>
       </w:r>
     </w:p>
-    <w:p/>
+    <w:p>
+      <w:pPr>
+        <w:pStyle w:val="Heading2"/>
+      </w:pPr>
+      <w:r>
+        <w:t>Operating Environment</w:t>
+      </w:r>
+    </w:p>
+    <w:p>
+      <w:pPr>
+        <w:pStyle w:val="NormalWeb"/>
+        <w:numPr>
+          <w:ilvl w:val="0"/>
+          <w:numId w:val="3"/>
+        </w:numPr>
+        <w:spacing w:before="240" w:beforeAutospacing="0"/>
+        <w:rPr>
+          <w:rFonts w:asciiTheme="minorHAnsi" w:hAnsiTheme="minorHAnsi"/>
+          <w:bCs/>
+          <w:sz w:val="22"/>
+          <w:szCs w:val="22"/>
+        </w:rPr>
+      </w:pPr>
+      <w:r>
+        <w:rPr>
+          <w:rFonts w:asciiTheme="minorHAnsi" w:hAnsiTheme="minorHAnsi"/>
+          <w:bCs/>
+          <w:sz w:val="22"/>
+          <w:szCs w:val="22"/>
+        </w:rPr>
+        <w:t>Deployment Platform: GitHub Pages (public access via direct URL)</w:t>
+      </w:r>
+    </w:p>
+    <w:p>
+      <w:pPr>
+        <w:pStyle w:val="NormalWeb"/>
+        <w:numPr>
+          <w:ilvl w:val="0"/>
+          <w:numId w:val="3"/>
+        </w:numPr>
+        <w:spacing w:before="240" w:beforeAutospacing="0"/>
+        <w:rPr>
+          <w:rFonts w:asciiTheme="minorHAnsi" w:hAnsiTheme="minorHAnsi"/>
+          <w:bCs/>
+          <w:sz w:val="22"/>
+          <w:szCs w:val="22"/>
+        </w:rPr>
+      </w:pPr>
+      <w:r>
+        <w:rPr>
+          <w:rFonts w:asciiTheme="minorHAnsi" w:hAnsiTheme="minorHAnsi"/>
+          <w:bCs/>
+          <w:sz w:val="22"/>
+          <w:szCs w:val="22"/>
+        </w:rPr>
+        <w:t>System Type: Front-end-only prototype (HTML5, CSS3,)</w:t>
+      </w:r>
+    </w:p>
+    <w:p>
+      <w:pPr>
+        <w:pStyle w:val="NormalWeb"/>
+        <w:numPr>
+          <w:ilvl w:val="0"/>
+          <w:numId w:val="3"/>
+        </w:numPr>
+        <w:spacing w:before="240" w:beforeAutospacing="0" w:after="0" w:afterAutospacing="0"/>
+        <w:rPr>
+          <w:rFonts w:asciiTheme="minorHAnsi" w:hAnsiTheme="minorHAnsi"/>
+          <w:bCs/>
+          <w:sz w:val="22"/>
+          <w:szCs w:val="22"/>
+        </w:rPr>
+      </w:pPr>
+      <w:r>
+        <w:rPr>
+          <w:rFonts w:asciiTheme="minorHAnsi" w:hAnsiTheme="minorHAnsi"/>
+          <w:bCs/>
+          <w:sz w:val="22"/>
+          <w:szCs w:val="22"/>
+        </w:rPr>
+        <w:t>Frameworks/Libraries:</w:t>
+      </w:r>
+    </w:p>
+    <w:p>
+      <w:pPr>
+        <w:pStyle w:val="NormalWeb"/>
+        <w:numPr>
+          <w:ilvl w:val="1"/>
+          <w:numId w:val="2"/>
+        </w:numPr>
+        <w:spacing w:before="0" w:beforeAutospacing="0"/>
+        <w:rPr>
+          <w:rFonts w:asciiTheme="minorHAnsi" w:hAnsiTheme="minorHAnsi"/>
+          <w:bCs/>
+          <w:sz w:val="22"/>
+          <w:szCs w:val="22"/>
+        </w:rPr>
+      </w:pPr>
+      <w:r>
+        <w:rPr>
+          <w:rFonts w:asciiTheme="minorHAnsi" w:hAnsiTheme="minorHAnsi"/>
+          <w:bCs/>
+          <w:sz w:val="22"/>
+          <w:szCs w:val="22"/>
+        </w:rPr>
+        <w:t xml:space="preserve">Bootstrap 5 RTL </w:t>
+      </w:r>
+    </w:p>
+    <w:p>
+      <w:pPr>
+        <w:pStyle w:val="NormalWeb"/>
+        <w:numPr>
+          <w:ilvl w:val="1"/>
+          <w:numId w:val="2"/>
+        </w:numPr>
+        <w:spacing w:before="0" w:beforeAutospacing="0"/>
+        <w:rPr>
+          <w:rFonts w:asciiTheme="minorHAnsi" w:hAnsiTheme="minorHAnsi"/>
+          <w:bCs/>
+          <w:sz w:val="22"/>
+          <w:szCs w:val="22"/>
+        </w:rPr>
+      </w:pPr>
+      <w:r>
+        <w:rPr>
+          <w:rFonts w:asciiTheme="minorHAnsi" w:hAnsiTheme="minorHAnsi"/>
+          <w:bCs/>
+          <w:sz w:val="22"/>
+          <w:szCs w:val="22"/>
+        </w:rPr>
+        <w:t xml:space="preserve">Font Awesome for icons </w:t>
+      </w:r>
+    </w:p>
+    <w:p>
+      <w:pPr>
+        <w:pStyle w:val="NormalWeb"/>
+        <w:numPr>
+          <w:ilvl w:val="0"/>
+          <w:numId w:val="3"/>
+        </w:numPr>
+        <w:spacing w:before="240" w:beforeAutospacing="0" w:after="0" w:afterAutospacing="0"/>
+        <w:rPr>
+          <w:rFonts w:asciiTheme="minorHAnsi" w:hAnsiTheme="minorHAnsi"/>
+          <w:bCs/>
+          <w:sz w:val="22"/>
+          <w:szCs w:val="22"/>
+        </w:rPr>
+      </w:pPr>
+      <w:r>
+        <w:rPr>
+          <w:rFonts w:asciiTheme="minorHAnsi" w:hAnsiTheme="minorHAnsi"/>
+          <w:bCs/>
+          <w:sz w:val="22"/>
+          <w:szCs w:val="22"/>
+        </w:rPr>
+        <w:t>Browser/Device Compatibility:</w:t>
+      </w:r>
+    </w:p>
+    <w:p>
+      <w:pPr>
+        <w:pStyle w:val="NormalWeb"/>
+        <w:numPr>
+          <w:ilvl w:val="1"/>
+          <w:numId w:val="2"/>
+        </w:numPr>
+        <w:spacing w:before="0" w:beforeAutospacing="0"/>
+        <w:rPr>
+          <w:rFonts w:asciiTheme="minorHAnsi" w:hAnsiTheme="minorHAnsi"/>
+          <w:bCs/>
+          <w:sz w:val="22"/>
+          <w:szCs w:val="22"/>
+        </w:rPr>
+      </w:pPr>
+      <w:r>
+        <w:rPr>
+          <w:rFonts w:asciiTheme="minorHAnsi" w:hAnsiTheme="minorHAnsi"/>
+          <w:bCs/>
+          <w:sz w:val="22"/>
+          <w:szCs w:val="22"/>
+        </w:rPr>
+        <w:t>Fully tested on modern browsers: Chrome, Firefox, Safari, Edge</w:t>
+      </w:r>
+    </w:p>
+    <w:p>
+      <w:pPr>
+        <w:pStyle w:val="NormalWeb"/>
+        <w:numPr>
+          <w:ilvl w:val="1"/>
+          <w:numId w:val="2"/>
+        </w:numPr>
+        <w:spacing w:before="0" w:beforeAutospacing="0"/>
+        <w:rPr>
+          <w:rFonts w:asciiTheme="minorHAnsi" w:hAnsiTheme="minorHAnsi"/>
+          <w:bCs/>
+          <w:sz w:val="22"/>
+          <w:szCs w:val="22"/>
+        </w:rPr>
+      </w:pPr>
+      <w:r>
+        <w:rPr>
+          <w:rFonts w:asciiTheme="minorHAnsi" w:hAnsiTheme="minorHAnsi"/>
+          <w:bCs/>
+          <w:sz w:val="22"/>
+          <w:szCs w:val="22"/>
+        </w:rPr>
+        <w:t>Responsive on both desktop and mobile</w:t>
+      </w:r>
+    </w:p>
+    <w:p>
+      <w:pPr>
+        <w:pStyle w:val="NormalWeb"/>
+        <w:numPr>
+          <w:ilvl w:val="1"/>
+          <w:numId w:val="2"/>
+        </w:numPr>
+        <w:spacing w:before="0" w:beforeAutospacing="0"/>
+        <w:rPr>
+          <w:rFonts w:asciiTheme="minorHAnsi" w:hAnsiTheme="minorHAnsi"/>
+          <w:bCs/>
+          <w:sz w:val="22"/>
+          <w:szCs w:val="22"/>
+        </w:rPr>
+      </w:pPr>
+      <w:r>
+        <w:rPr>
+          <w:rFonts w:asciiTheme="minorHAnsi" w:hAnsiTheme="minorHAnsi"/>
+          <w:bCs/>
+          <w:sz w:val="22"/>
+          <w:szCs w:val="22"/>
+        </w:rPr>
+        <w:t>No minimum version requirements</w:t>
+      </w:r>
+    </w:p>
+    <w:p>
+      <w:pPr>
+        <w:pStyle w:val="NormalWeb"/>
+        <w:numPr>
+          <w:ilvl w:val="0"/>
+          <w:numId w:val="3"/>
+        </w:numPr>
+        <w:spacing w:before="240" w:beforeAutospacing="0" w:after="0" w:afterAutospacing="0"/>
+        <w:rPr>
+          <w:rFonts w:asciiTheme="minorHAnsi" w:hAnsiTheme="minorHAnsi"/>
+          <w:bCs/>
+          <w:sz w:val="22"/>
+          <w:szCs w:val="22"/>
+        </w:rPr>
+      </w:pPr>
+      <w:r>
+        <w:rPr>
+          <w:rFonts w:asciiTheme="minorHAnsi" w:hAnsiTheme="minorHAnsi"/>
+          <w:bCs/>
+          <w:sz w:val="22"/>
+          <w:szCs w:val="22"/>
+        </w:rPr>
+        <w:t>Language and Layout:</w:t>
+      </w:r>
+    </w:p>
+    <w:p>
+      <w:pPr>
+        <w:pStyle w:val="NormalWeb"/>
+        <w:numPr>
+          <w:ilvl w:val="1"/>
+          <w:numId w:val="2"/>
+        </w:numPr>
+        <w:spacing w:before="0" w:beforeAutospacing="0"/>
+        <w:rPr>
+          <w:rFonts w:asciiTheme="minorHAnsi" w:hAnsiTheme="minorHAnsi"/>
+          <w:bCs/>
+          <w:sz w:val="22"/>
+          <w:szCs w:val="22"/>
+        </w:rPr>
+      </w:pPr>
+      <w:r>
+        <w:rPr>
+          <w:rFonts w:asciiTheme="minorHAnsi" w:hAnsiTheme="minorHAnsi"/>
+          <w:bCs/>
+          <w:sz w:val="22"/>
+          <w:szCs w:val="22"/>
+        </w:rPr>
+        <w:t>Arabic-only interface</w:t>
+      </w:r>
+    </w:p>
+    <w:p>
+      <w:pPr>
+        <w:pStyle w:val="NormalWeb"/>
+        <w:numPr>
+          <w:ilvl w:val="1"/>
+          <w:numId w:val="2"/>
+        </w:numPr>
+        <w:spacing w:before="0" w:beforeAutospacing="0"/>
+        <w:rPr>
+          <w:rFonts w:asciiTheme="minorHAnsi" w:hAnsiTheme="minorHAnsi"/>
+          <w:bCs/>
+          <w:sz w:val="22"/>
+          <w:szCs w:val="22"/>
+        </w:rPr>
+      </w:pPr>
+      <w:r>
+        <w:rPr>
+          <w:rFonts w:asciiTheme="minorHAnsi" w:hAnsiTheme="minorHAnsi"/>
+          <w:bCs/>
+          <w:sz w:val="22"/>
+          <w:szCs w:val="22"/>
+        </w:rPr>
+        <w:t>Fully RTL support (including forms and components)</w:t>
+      </w:r>
+    </w:p>
+    <w:p>
+      <w:pPr>
+        <w:pStyle w:val="NormalWeb"/>
+        <w:numPr>
+          <w:ilvl w:val="0"/>
+          <w:numId w:val="3"/>
+        </w:numPr>
+        <w:spacing w:before="240" w:beforeAutospacing="0" w:after="0" w:afterAutospacing="0"/>
+        <w:rPr>
+          <w:rFonts w:asciiTheme="minorHAnsi" w:hAnsiTheme="minorHAnsi"/>
+          <w:bCs/>
+          <w:sz w:val="22"/>
+          <w:szCs w:val="22"/>
+        </w:rPr>
+      </w:pPr>
+      <w:r>
+        <w:rPr>
+          <w:rFonts w:asciiTheme="minorHAnsi" w:hAnsiTheme="minorHAnsi"/>
+          <w:bCs/>
+          <w:sz w:val="22"/>
+          <w:szCs w:val="22"/>
+        </w:rPr>
+        <w:t>Backend and Database:</w:t>
+      </w:r>
+    </w:p>
+    <w:p>
+      <w:pPr>
+        <w:pStyle w:val="NormalWeb"/>
+        <w:numPr>
+          <w:ilvl w:val="1"/>
+          <w:numId w:val="2"/>
+        </w:numPr>
+        <w:spacing w:before="0" w:beforeAutospacing="0"/>
+        <w:rPr>
+          <w:rFonts w:asciiTheme="minorHAnsi" w:hAnsiTheme="minorHAnsi"/>
+          <w:bCs/>
+          <w:sz w:val="22"/>
+          <w:szCs w:val="22"/>
+        </w:rPr>
+      </w:pPr>
+      <w:r>
+        <w:rPr>
+          <w:rFonts w:asciiTheme="minorHAnsi" w:hAnsiTheme="minorHAnsi"/>
+          <w:bCs/>
+          <w:sz w:val="22"/>
+          <w:szCs w:val="22"/>
+        </w:rPr>
+        <w:t>No backend, APIs, or database currently implemented</w:t>
+      </w:r>
+    </w:p>
+    <w:p>
+      <w:pPr>
+        <w:pStyle w:val="NormalWeb"/>
+        <w:numPr>
+          <w:ilvl w:val="1"/>
+          <w:numId w:val="2"/>
+        </w:numPr>
+        <w:spacing w:before="0" w:beforeAutospacing="0"/>
+        <w:rPr>
+          <w:rFonts w:asciiTheme="minorHAnsi" w:hAnsiTheme="minorHAnsi"/>
+          <w:bCs/>
+          <w:sz w:val="22"/>
+          <w:szCs w:val="22"/>
+        </w:rPr>
+      </w:pPr>
+      <w:r>
+        <w:rPr>
+          <w:rFonts w:asciiTheme="minorHAnsi" w:hAnsiTheme="minorHAnsi"/>
+          <w:bCs/>
+          <w:sz w:val="22"/>
+          <w:szCs w:val="22"/>
+        </w:rPr>
+        <w:t>No hosting plan yet for future backend</w:t>
+      </w:r>
+    </w:p>
     <w:sectPr>
       <w:pgSz w:w="11906" w:h="16838"/>
       <w:pgMar w:top="1440" w:right="1800" w:bottom="1440" w:left="1800" w:header="708" w:footer="708" w:gutter="0"/>
@@ -1153,9 +1535,9 @@
 <file path=word/numbering.xml><?xml version="1.0" encoding="utf-8"?>
 <w:numbering xmlns:wpc="http://schemas.microsoft.com/office/word/2010/wordprocessingCanvas" xmlns:cx="http://schemas.microsoft.com/office/drawing/2014/chartex" xmlns:cx1="http://schemas.microsoft.com/office/drawing/2015/9/8/chartex" xmlns:cx2="http://schemas.microsoft.com/office/drawing/2015/10/21/chartex" xmlns:cx3="http://schemas.microsoft.com/office/drawing/2016/5/9/chartex" xmlns:cx4="http://schemas.microsoft.com/office/drawing/2016/5/10/chartex" xmlns:cx5="http://schemas.microsoft.com/office/drawing/2016/5/11/chartex" xmlns:cx6="http://schemas.microsoft.com/office/drawing/2016/5/12/chartex" xmlns:cx7="http://schemas.microsoft.com/office/drawing/2016/5/13/chartex" xmlns:cx8="http://schemas.microsoft.com/office/drawing/2016/5/14/chartex" xmlns:mc="http://schemas.openxmlformats.org/markup-compatibility/2006" xmlns:aink="http://schemas.microsoft.com/office/drawing/2016/ink" xmlns:am3d="http://schemas.microsoft.com/office/drawing/2017/model3d" xmlns:o="urn:schemas-microsoft-com:office:office" xmlns:r="http://schemas.openxmlformats.org/officeDocument/2006/relationships" xmlns:m="http://schemas.openxmlformats.org/officeDocument/2006/math" xmlns:v="urn:schemas-microsoft-com:vml" xmlns:wp14="http://schemas.microsoft.com/office/word/2010/wordprocessingDrawing" xmlns:wp="http://schemas.openxmlformats.org/drawingml/2006/wordprocessingDrawing" xmlns:w10="urn:schemas-microsoft-com:office:word" xmlns:w="http://schemas.openxmlformats.org/wordprocessingml/2006/main" xmlns:w14="http://schemas.microsoft.com/office/word/2010/wordml" xmlns:w15="http://schemas.microsoft.com/office/word/2012/wordml" xmlns:w16cex="http://schemas.microsoft.com/office/word/2018/wordml/cex" xmlns:w16cid="http://schemas.microsoft.com/office/word/2016/wordml/cid" xmlns:w16="http://schemas.microsoft.com/office/word/2018/wordml" xmlns:w16sdtdh="http://schemas.microsoft.com/office/word/2020/wordml/sdtdatahash" xmlns:w16se="http://schemas.microsoft.com/office/word/2015/wordml/symex" xmlns:wpg="http://schemas.microsoft.com/office/word/2010/wordprocessingGroup" xmlns:wpi="http://schemas.microsoft.com/office/word/2010/wordprocessingInk" xmlns:wne="http://schemas.microsoft.com/office/word/2006/wordml" xmlns:wps="http://schemas.microsoft.com/office/word/2010/wordprocessingShape" mc:Ignorable="w14 w15 w16se w16cid w16 w16cex w16sdtdh wp14">
   <w:abstractNum w:abstractNumId="0" w15:restartNumberingAfterBreak="0">
-    <w:nsid w:val="045B427F"/>
+    <w:nsid w:val="04805A43"/>
     <w:multiLevelType w:val="multilevel"/>
-    <w:tmpl w:val="863633D6"/>
+    <w:tmpl w:val="302C9546"/>
     <w:lvl w:ilvl="0">
       <w:start w:val="1"/>
       <w:numFmt w:val="bullet"/>
@@ -1172,7 +1554,7 @@
         <w:sz w:val="20"/>
       </w:rPr>
     </w:lvl>
-    <w:lvl w:ilvl="1" w:tentative="1">
+    <w:lvl w:ilvl="1">
       <w:start w:val="1"/>
       <w:numFmt w:val="bullet"/>
       <w:lvlText w:val="o"/>
@@ -1424,13 +1806,13 @@
     </w:lvl>
   </w:abstractNum>
   <w:abstractNum w:abstractNumId="2" w15:restartNumberingAfterBreak="0">
-    <w:nsid w:val="1C326F52"/>
+    <w:nsid w:val="7E683FFE"/>
     <w:multiLevelType w:val="multilevel"/>
-    <w:tmpl w:val="B352F718"/>
+    <w:tmpl w:val="483A4624"/>
     <w:lvl w:ilvl="0">
       <w:start w:val="1"/>
       <w:numFmt w:val="bullet"/>
-      <w:lvlText w:val=""/>
+      <w:lvlText w:val="o"/>
       <w:lvlJc w:val="left"/>
       <w:pPr>
         <w:tabs>
@@ -1439,11 +1821,11 @@
         <w:ind w:left="720" w:hanging="360"/>
       </w:pPr>
       <w:rPr>
-        <w:rFonts w:ascii="Symbol" w:hAnsi="Symbol" w:hint="default"/>
+        <w:rFonts w:ascii="Courier New" w:hAnsi="Courier New" w:cs="Courier New" w:hint="default"/>
         <w:sz w:val="20"/>
       </w:rPr>
     </w:lvl>
-    <w:lvl w:ilvl="1" w:tentative="1">
+    <w:lvl w:ilvl="1">
       <w:start w:val="1"/>
       <w:numFmt w:val="bullet"/>
       <w:lvlText w:val="o"/>
@@ -1572,1476 +1954,16 @@
       </w:rPr>
     </w:lvl>
   </w:abstractNum>
-  <w:abstractNum w:abstractNumId="3" w15:restartNumberingAfterBreak="0">
-    <w:nsid w:val="1C925431"/>
-    <w:multiLevelType w:val="multilevel"/>
-    <w:tmpl w:val="3EACB6B2"/>
-    <w:lvl w:ilvl="0">
-      <w:start w:val="1"/>
-      <w:numFmt w:val="bullet"/>
-      <w:lvlText w:val=""/>
-      <w:lvlJc w:val="left"/>
-      <w:pPr>
-        <w:tabs>
-          <w:tab w:val="num" w:pos="720"/>
-        </w:tabs>
-        <w:ind w:left="720" w:hanging="360"/>
-      </w:pPr>
-      <w:rPr>
-        <w:rFonts w:ascii="Symbol" w:hAnsi="Symbol" w:hint="default"/>
-        <w:sz w:val="20"/>
-      </w:rPr>
-    </w:lvl>
-    <w:lvl w:ilvl="1" w:tentative="1">
-      <w:start w:val="1"/>
-      <w:numFmt w:val="bullet"/>
-      <w:lvlText w:val="o"/>
-      <w:lvlJc w:val="left"/>
-      <w:pPr>
-        <w:tabs>
-          <w:tab w:val="num" w:pos="1440"/>
-        </w:tabs>
-        <w:ind w:left="1440" w:hanging="360"/>
-      </w:pPr>
-      <w:rPr>
-        <w:rFonts w:ascii="Courier New" w:hAnsi="Courier New" w:hint="default"/>
-        <w:sz w:val="20"/>
-      </w:rPr>
-    </w:lvl>
-    <w:lvl w:ilvl="2" w:tentative="1">
-      <w:start w:val="1"/>
-      <w:numFmt w:val="bullet"/>
-      <w:lvlText w:val=""/>
-      <w:lvlJc w:val="left"/>
-      <w:pPr>
-        <w:tabs>
-          <w:tab w:val="num" w:pos="2160"/>
-        </w:tabs>
-        <w:ind w:left="2160" w:hanging="360"/>
-      </w:pPr>
-      <w:rPr>
-        <w:rFonts w:ascii="Wingdings" w:hAnsi="Wingdings" w:hint="default"/>
-        <w:sz w:val="20"/>
-      </w:rPr>
-    </w:lvl>
-    <w:lvl w:ilvl="3" w:tentative="1">
-      <w:start w:val="1"/>
-      <w:numFmt w:val="bullet"/>
-      <w:lvlText w:val=""/>
-      <w:lvlJc w:val="left"/>
-      <w:pPr>
-        <w:tabs>
-          <w:tab w:val="num" w:pos="2880"/>
-        </w:tabs>
-        <w:ind w:left="2880" w:hanging="360"/>
-      </w:pPr>
-      <w:rPr>
-        <w:rFonts w:ascii="Wingdings" w:hAnsi="Wingdings" w:hint="default"/>
-        <w:sz w:val="20"/>
-      </w:rPr>
-    </w:lvl>
-    <w:lvl w:ilvl="4" w:tentative="1">
-      <w:start w:val="1"/>
-      <w:numFmt w:val="bullet"/>
-      <w:lvlText w:val=""/>
-      <w:lvlJc w:val="left"/>
-      <w:pPr>
-        <w:tabs>
-          <w:tab w:val="num" w:pos="3600"/>
-        </w:tabs>
-        <w:ind w:left="3600" w:hanging="360"/>
-      </w:pPr>
-      <w:rPr>
-        <w:rFonts w:ascii="Wingdings" w:hAnsi="Wingdings" w:hint="default"/>
-        <w:sz w:val="20"/>
-      </w:rPr>
-    </w:lvl>
-    <w:lvl w:ilvl="5" w:tentative="1">
-      <w:start w:val="1"/>
-      <w:numFmt w:val="bullet"/>
-      <w:lvlText w:val=""/>
-      <w:lvlJc w:val="left"/>
-      <w:pPr>
-        <w:tabs>
-          <w:tab w:val="num" w:pos="4320"/>
-        </w:tabs>
-        <w:ind w:left="4320" w:hanging="360"/>
-      </w:pPr>
-      <w:rPr>
-        <w:rFonts w:ascii="Wingdings" w:hAnsi="Wingdings" w:hint="default"/>
-        <w:sz w:val="20"/>
-      </w:rPr>
-    </w:lvl>
-    <w:lvl w:ilvl="6" w:tentative="1">
-      <w:start w:val="1"/>
-      <w:numFmt w:val="bullet"/>
-      <w:lvlText w:val=""/>
-      <w:lvlJc w:val="left"/>
-      <w:pPr>
-        <w:tabs>
-          <w:tab w:val="num" w:pos="5040"/>
-        </w:tabs>
-        <w:ind w:left="5040" w:hanging="360"/>
-      </w:pPr>
-      <w:rPr>
-        <w:rFonts w:ascii="Wingdings" w:hAnsi="Wingdings" w:hint="default"/>
-        <w:sz w:val="20"/>
-      </w:rPr>
-    </w:lvl>
-    <w:lvl w:ilvl="7" w:tentative="1">
-      <w:start w:val="1"/>
-      <w:numFmt w:val="bullet"/>
-      <w:lvlText w:val=""/>
-      <w:lvlJc w:val="left"/>
-      <w:pPr>
-        <w:tabs>
-          <w:tab w:val="num" w:pos="5760"/>
-        </w:tabs>
-        <w:ind w:left="5760" w:hanging="360"/>
-      </w:pPr>
-      <w:rPr>
-        <w:rFonts w:ascii="Wingdings" w:hAnsi="Wingdings" w:hint="default"/>
-        <w:sz w:val="20"/>
-      </w:rPr>
-    </w:lvl>
-    <w:lvl w:ilvl="8" w:tentative="1">
-      <w:start w:val="1"/>
-      <w:numFmt w:val="bullet"/>
-      <w:lvlText w:val=""/>
-      <w:lvlJc w:val="left"/>
-      <w:pPr>
-        <w:tabs>
-          <w:tab w:val="num" w:pos="6480"/>
-        </w:tabs>
-        <w:ind w:left="6480" w:hanging="360"/>
-      </w:pPr>
-      <w:rPr>
-        <w:rFonts w:ascii="Wingdings" w:hAnsi="Wingdings" w:hint="default"/>
-        <w:sz w:val="20"/>
-      </w:rPr>
-    </w:lvl>
-  </w:abstractNum>
-  <w:abstractNum w:abstractNumId="4" w15:restartNumberingAfterBreak="0">
-    <w:nsid w:val="343B0650"/>
-    <w:multiLevelType w:val="multilevel"/>
-    <w:tmpl w:val="D31C99DC"/>
-    <w:lvl w:ilvl="0">
-      <w:start w:val="1"/>
-      <w:numFmt w:val="bullet"/>
-      <w:lvlText w:val=""/>
-      <w:lvlJc w:val="left"/>
-      <w:pPr>
-        <w:tabs>
-          <w:tab w:val="num" w:pos="720"/>
-        </w:tabs>
-        <w:ind w:left="720" w:hanging="360"/>
-      </w:pPr>
-      <w:rPr>
-        <w:rFonts w:ascii="Symbol" w:hAnsi="Symbol" w:hint="default"/>
-        <w:sz w:val="20"/>
-      </w:rPr>
-    </w:lvl>
-    <w:lvl w:ilvl="1" w:tentative="1">
-      <w:start w:val="1"/>
-      <w:numFmt w:val="bullet"/>
-      <w:lvlText w:val="o"/>
-      <w:lvlJc w:val="left"/>
-      <w:pPr>
-        <w:tabs>
-          <w:tab w:val="num" w:pos="1440"/>
-        </w:tabs>
-        <w:ind w:left="1440" w:hanging="360"/>
-      </w:pPr>
-      <w:rPr>
-        <w:rFonts w:ascii="Courier New" w:hAnsi="Courier New" w:hint="default"/>
-        <w:sz w:val="20"/>
-      </w:rPr>
-    </w:lvl>
-    <w:lvl w:ilvl="2" w:tentative="1">
-      <w:start w:val="1"/>
-      <w:numFmt w:val="bullet"/>
-      <w:lvlText w:val=""/>
-      <w:lvlJc w:val="left"/>
-      <w:pPr>
-        <w:tabs>
-          <w:tab w:val="num" w:pos="2160"/>
-        </w:tabs>
-        <w:ind w:left="2160" w:hanging="360"/>
-      </w:pPr>
-      <w:rPr>
-        <w:rFonts w:ascii="Wingdings" w:hAnsi="Wingdings" w:hint="default"/>
-        <w:sz w:val="20"/>
-      </w:rPr>
-    </w:lvl>
-    <w:lvl w:ilvl="3" w:tentative="1">
-      <w:start w:val="1"/>
-      <w:numFmt w:val="bullet"/>
-      <w:lvlText w:val=""/>
-      <w:lvlJc w:val="left"/>
-      <w:pPr>
-        <w:tabs>
-          <w:tab w:val="num" w:pos="2880"/>
-        </w:tabs>
-        <w:ind w:left="2880" w:hanging="360"/>
-      </w:pPr>
-      <w:rPr>
-        <w:rFonts w:ascii="Wingdings" w:hAnsi="Wingdings" w:hint="default"/>
-        <w:sz w:val="20"/>
-      </w:rPr>
-    </w:lvl>
-    <w:lvl w:ilvl="4" w:tentative="1">
-      <w:start w:val="1"/>
-      <w:numFmt w:val="bullet"/>
-      <w:lvlText w:val=""/>
-      <w:lvlJc w:val="left"/>
-      <w:pPr>
-        <w:tabs>
-          <w:tab w:val="num" w:pos="3600"/>
-        </w:tabs>
-        <w:ind w:left="3600" w:hanging="360"/>
-      </w:pPr>
-      <w:rPr>
-        <w:rFonts w:ascii="Wingdings" w:hAnsi="Wingdings" w:hint="default"/>
-        <w:sz w:val="20"/>
-      </w:rPr>
-    </w:lvl>
-    <w:lvl w:ilvl="5" w:tentative="1">
-      <w:start w:val="1"/>
-      <w:numFmt w:val="bullet"/>
-      <w:lvlText w:val=""/>
-      <w:lvlJc w:val="left"/>
-      <w:pPr>
-        <w:tabs>
-          <w:tab w:val="num" w:pos="4320"/>
-        </w:tabs>
-        <w:ind w:left="4320" w:hanging="360"/>
-      </w:pPr>
-      <w:rPr>
-        <w:rFonts w:ascii="Wingdings" w:hAnsi="Wingdings" w:hint="default"/>
-        <w:sz w:val="20"/>
-      </w:rPr>
-    </w:lvl>
-    <w:lvl w:ilvl="6" w:tentative="1">
-      <w:start w:val="1"/>
-      <w:numFmt w:val="bullet"/>
-      <w:lvlText w:val=""/>
-      <w:lvlJc w:val="left"/>
-      <w:pPr>
-        <w:tabs>
-          <w:tab w:val="num" w:pos="5040"/>
-        </w:tabs>
-        <w:ind w:left="5040" w:hanging="360"/>
-      </w:pPr>
-      <w:rPr>
-        <w:rFonts w:ascii="Wingdings" w:hAnsi="Wingdings" w:hint="default"/>
-        <w:sz w:val="20"/>
-      </w:rPr>
-    </w:lvl>
-    <w:lvl w:ilvl="7" w:tentative="1">
-      <w:start w:val="1"/>
-      <w:numFmt w:val="bullet"/>
-      <w:lvlText w:val=""/>
-      <w:lvlJc w:val="left"/>
-      <w:pPr>
-        <w:tabs>
-          <w:tab w:val="num" w:pos="5760"/>
-        </w:tabs>
-        <w:ind w:left="5760" w:hanging="360"/>
-      </w:pPr>
-      <w:rPr>
-        <w:rFonts w:ascii="Wingdings" w:hAnsi="Wingdings" w:hint="default"/>
-        <w:sz w:val="20"/>
-      </w:rPr>
-    </w:lvl>
-    <w:lvl w:ilvl="8" w:tentative="1">
-      <w:start w:val="1"/>
-      <w:numFmt w:val="bullet"/>
-      <w:lvlText w:val=""/>
-      <w:lvlJc w:val="left"/>
-      <w:pPr>
-        <w:tabs>
-          <w:tab w:val="num" w:pos="6480"/>
-        </w:tabs>
-        <w:ind w:left="6480" w:hanging="360"/>
-      </w:pPr>
-      <w:rPr>
-        <w:rFonts w:ascii="Wingdings" w:hAnsi="Wingdings" w:hint="default"/>
-        <w:sz w:val="20"/>
-      </w:rPr>
-    </w:lvl>
-  </w:abstractNum>
-  <w:abstractNum w:abstractNumId="5" w15:restartNumberingAfterBreak="0">
-    <w:nsid w:val="38387A04"/>
-    <w:multiLevelType w:val="multilevel"/>
-    <w:tmpl w:val="7FD203EA"/>
-    <w:lvl w:ilvl="0">
-      <w:start w:val="1"/>
-      <w:numFmt w:val="bullet"/>
-      <w:lvlText w:val=""/>
-      <w:lvlJc w:val="left"/>
-      <w:pPr>
-        <w:tabs>
-          <w:tab w:val="num" w:pos="720"/>
-        </w:tabs>
-        <w:ind w:left="720" w:hanging="360"/>
-      </w:pPr>
-      <w:rPr>
-        <w:rFonts w:ascii="Symbol" w:hAnsi="Symbol" w:hint="default"/>
-        <w:sz w:val="20"/>
-      </w:rPr>
-    </w:lvl>
-    <w:lvl w:ilvl="1" w:tentative="1">
-      <w:start w:val="1"/>
-      <w:numFmt w:val="bullet"/>
-      <w:lvlText w:val="o"/>
-      <w:lvlJc w:val="left"/>
-      <w:pPr>
-        <w:tabs>
-          <w:tab w:val="num" w:pos="1440"/>
-        </w:tabs>
-        <w:ind w:left="1440" w:hanging="360"/>
-      </w:pPr>
-      <w:rPr>
-        <w:rFonts w:ascii="Courier New" w:hAnsi="Courier New" w:hint="default"/>
-        <w:sz w:val="20"/>
-      </w:rPr>
-    </w:lvl>
-    <w:lvl w:ilvl="2" w:tentative="1">
-      <w:start w:val="1"/>
-      <w:numFmt w:val="bullet"/>
-      <w:lvlText w:val=""/>
-      <w:lvlJc w:val="left"/>
-      <w:pPr>
-        <w:tabs>
-          <w:tab w:val="num" w:pos="2160"/>
-        </w:tabs>
-        <w:ind w:left="2160" w:hanging="360"/>
-      </w:pPr>
-      <w:rPr>
-        <w:rFonts w:ascii="Wingdings" w:hAnsi="Wingdings" w:hint="default"/>
-        <w:sz w:val="20"/>
-      </w:rPr>
-    </w:lvl>
-    <w:lvl w:ilvl="3" w:tentative="1">
-      <w:start w:val="1"/>
-      <w:numFmt w:val="bullet"/>
-      <w:lvlText w:val=""/>
-      <w:lvlJc w:val="left"/>
-      <w:pPr>
-        <w:tabs>
-          <w:tab w:val="num" w:pos="2880"/>
-        </w:tabs>
-        <w:ind w:left="2880" w:hanging="360"/>
-      </w:pPr>
-      <w:rPr>
-        <w:rFonts w:ascii="Wingdings" w:hAnsi="Wingdings" w:hint="default"/>
-        <w:sz w:val="20"/>
-      </w:rPr>
-    </w:lvl>
-    <w:lvl w:ilvl="4" w:tentative="1">
-      <w:start w:val="1"/>
-      <w:numFmt w:val="bullet"/>
-      <w:lvlText w:val=""/>
-      <w:lvlJc w:val="left"/>
-      <w:pPr>
-        <w:tabs>
-          <w:tab w:val="num" w:pos="3600"/>
-        </w:tabs>
-        <w:ind w:left="3600" w:hanging="360"/>
-      </w:pPr>
-      <w:rPr>
-        <w:rFonts w:ascii="Wingdings" w:hAnsi="Wingdings" w:hint="default"/>
-        <w:sz w:val="20"/>
-      </w:rPr>
-    </w:lvl>
-    <w:lvl w:ilvl="5" w:tentative="1">
-      <w:start w:val="1"/>
-      <w:numFmt w:val="bullet"/>
-      <w:lvlText w:val=""/>
-      <w:lvlJc w:val="left"/>
-      <w:pPr>
-        <w:tabs>
-          <w:tab w:val="num" w:pos="4320"/>
-        </w:tabs>
-        <w:ind w:left="4320" w:hanging="360"/>
-      </w:pPr>
-      <w:rPr>
-        <w:rFonts w:ascii="Wingdings" w:hAnsi="Wingdings" w:hint="default"/>
-        <w:sz w:val="20"/>
-      </w:rPr>
-    </w:lvl>
-    <w:lvl w:ilvl="6" w:tentative="1">
-      <w:start w:val="1"/>
-      <w:numFmt w:val="bullet"/>
-      <w:lvlText w:val=""/>
-      <w:lvlJc w:val="left"/>
-      <w:pPr>
-        <w:tabs>
-          <w:tab w:val="num" w:pos="5040"/>
-        </w:tabs>
-        <w:ind w:left="5040" w:hanging="360"/>
-      </w:pPr>
-      <w:rPr>
-        <w:rFonts w:ascii="Wingdings" w:hAnsi="Wingdings" w:hint="default"/>
-        <w:sz w:val="20"/>
-      </w:rPr>
-    </w:lvl>
-    <w:lvl w:ilvl="7" w:tentative="1">
-      <w:start w:val="1"/>
-      <w:numFmt w:val="bullet"/>
-      <w:lvlText w:val=""/>
-      <w:lvlJc w:val="left"/>
-      <w:pPr>
-        <w:tabs>
-          <w:tab w:val="num" w:pos="5760"/>
-        </w:tabs>
-        <w:ind w:left="5760" w:hanging="360"/>
-      </w:pPr>
-      <w:rPr>
-        <w:rFonts w:ascii="Wingdings" w:hAnsi="Wingdings" w:hint="default"/>
-        <w:sz w:val="20"/>
-      </w:rPr>
-    </w:lvl>
-    <w:lvl w:ilvl="8" w:tentative="1">
-      <w:start w:val="1"/>
-      <w:numFmt w:val="bullet"/>
-      <w:lvlText w:val=""/>
-      <w:lvlJc w:val="left"/>
-      <w:pPr>
-        <w:tabs>
-          <w:tab w:val="num" w:pos="6480"/>
-        </w:tabs>
-        <w:ind w:left="6480" w:hanging="360"/>
-      </w:pPr>
-      <w:rPr>
-        <w:rFonts w:ascii="Wingdings" w:hAnsi="Wingdings" w:hint="default"/>
-        <w:sz w:val="20"/>
-      </w:rPr>
-    </w:lvl>
-  </w:abstractNum>
-  <w:abstractNum w:abstractNumId="6" w15:restartNumberingAfterBreak="0">
-    <w:nsid w:val="42353F6F"/>
-    <w:multiLevelType w:val="multilevel"/>
-    <w:tmpl w:val="82EAD056"/>
-    <w:lvl w:ilvl="0">
-      <w:start w:val="1"/>
-      <w:numFmt w:val="bullet"/>
-      <w:lvlText w:val=""/>
-      <w:lvlJc w:val="left"/>
-      <w:pPr>
-        <w:tabs>
-          <w:tab w:val="num" w:pos="720"/>
-        </w:tabs>
-        <w:ind w:left="720" w:hanging="360"/>
-      </w:pPr>
-      <w:rPr>
-        <w:rFonts w:ascii="Symbol" w:hAnsi="Symbol" w:hint="default"/>
-        <w:sz w:val="20"/>
-      </w:rPr>
-    </w:lvl>
-    <w:lvl w:ilvl="1" w:tentative="1">
-      <w:start w:val="1"/>
-      <w:numFmt w:val="bullet"/>
-      <w:lvlText w:val="o"/>
-      <w:lvlJc w:val="left"/>
-      <w:pPr>
-        <w:tabs>
-          <w:tab w:val="num" w:pos="1440"/>
-        </w:tabs>
-        <w:ind w:left="1440" w:hanging="360"/>
-      </w:pPr>
-      <w:rPr>
-        <w:rFonts w:ascii="Courier New" w:hAnsi="Courier New" w:hint="default"/>
-        <w:sz w:val="20"/>
-      </w:rPr>
-    </w:lvl>
-    <w:lvl w:ilvl="2" w:tentative="1">
-      <w:start w:val="1"/>
-      <w:numFmt w:val="bullet"/>
-      <w:lvlText w:val=""/>
-      <w:lvlJc w:val="left"/>
-      <w:pPr>
-        <w:tabs>
-          <w:tab w:val="num" w:pos="2160"/>
-        </w:tabs>
-        <w:ind w:left="2160" w:hanging="360"/>
-      </w:pPr>
-      <w:rPr>
-        <w:rFonts w:ascii="Wingdings" w:hAnsi="Wingdings" w:hint="default"/>
-        <w:sz w:val="20"/>
-      </w:rPr>
-    </w:lvl>
-    <w:lvl w:ilvl="3" w:tentative="1">
-      <w:start w:val="1"/>
-      <w:numFmt w:val="bullet"/>
-      <w:lvlText w:val=""/>
-      <w:lvlJc w:val="left"/>
-      <w:pPr>
-        <w:tabs>
-          <w:tab w:val="num" w:pos="2880"/>
-        </w:tabs>
-        <w:ind w:left="2880" w:hanging="360"/>
-      </w:pPr>
-      <w:rPr>
-        <w:rFonts w:ascii="Wingdings" w:hAnsi="Wingdings" w:hint="default"/>
-        <w:sz w:val="20"/>
-      </w:rPr>
-    </w:lvl>
-    <w:lvl w:ilvl="4" w:tentative="1">
-      <w:start w:val="1"/>
-      <w:numFmt w:val="bullet"/>
-      <w:lvlText w:val=""/>
-      <w:lvlJc w:val="left"/>
-      <w:pPr>
-        <w:tabs>
-          <w:tab w:val="num" w:pos="3600"/>
-        </w:tabs>
-        <w:ind w:left="3600" w:hanging="360"/>
-      </w:pPr>
-      <w:rPr>
-        <w:rFonts w:ascii="Wingdings" w:hAnsi="Wingdings" w:hint="default"/>
-        <w:sz w:val="20"/>
-      </w:rPr>
-    </w:lvl>
-    <w:lvl w:ilvl="5" w:tentative="1">
-      <w:start w:val="1"/>
-      <w:numFmt w:val="bullet"/>
-      <w:lvlText w:val=""/>
-      <w:lvlJc w:val="left"/>
-      <w:pPr>
-        <w:tabs>
-          <w:tab w:val="num" w:pos="4320"/>
-        </w:tabs>
-        <w:ind w:left="4320" w:hanging="360"/>
-      </w:pPr>
-      <w:rPr>
-        <w:rFonts w:ascii="Wingdings" w:hAnsi="Wingdings" w:hint="default"/>
-        <w:sz w:val="20"/>
-      </w:rPr>
-    </w:lvl>
-    <w:lvl w:ilvl="6" w:tentative="1">
-      <w:start w:val="1"/>
-      <w:numFmt w:val="bullet"/>
-      <w:lvlText w:val=""/>
-      <w:lvlJc w:val="left"/>
-      <w:pPr>
-        <w:tabs>
-          <w:tab w:val="num" w:pos="5040"/>
-        </w:tabs>
-        <w:ind w:left="5040" w:hanging="360"/>
-      </w:pPr>
-      <w:rPr>
-        <w:rFonts w:ascii="Wingdings" w:hAnsi="Wingdings" w:hint="default"/>
-        <w:sz w:val="20"/>
-      </w:rPr>
-    </w:lvl>
-    <w:lvl w:ilvl="7" w:tentative="1">
-      <w:start w:val="1"/>
-      <w:numFmt w:val="bullet"/>
-      <w:lvlText w:val=""/>
-      <w:lvlJc w:val="left"/>
-      <w:pPr>
-        <w:tabs>
-          <w:tab w:val="num" w:pos="5760"/>
-        </w:tabs>
-        <w:ind w:left="5760" w:hanging="360"/>
-      </w:pPr>
-      <w:rPr>
-        <w:rFonts w:ascii="Wingdings" w:hAnsi="Wingdings" w:hint="default"/>
-        <w:sz w:val="20"/>
-      </w:rPr>
-    </w:lvl>
-    <w:lvl w:ilvl="8" w:tentative="1">
-      <w:start w:val="1"/>
-      <w:numFmt w:val="bullet"/>
-      <w:lvlText w:val=""/>
-      <w:lvlJc w:val="left"/>
-      <w:pPr>
-        <w:tabs>
-          <w:tab w:val="num" w:pos="6480"/>
-        </w:tabs>
-        <w:ind w:left="6480" w:hanging="360"/>
-      </w:pPr>
-      <w:rPr>
-        <w:rFonts w:ascii="Wingdings" w:hAnsi="Wingdings" w:hint="default"/>
-        <w:sz w:val="20"/>
-      </w:rPr>
-    </w:lvl>
-  </w:abstractNum>
-  <w:abstractNum w:abstractNumId="7" w15:restartNumberingAfterBreak="0">
-    <w:nsid w:val="518D45DF"/>
-    <w:multiLevelType w:val="multilevel"/>
-    <w:tmpl w:val="992835AA"/>
-    <w:lvl w:ilvl="0">
-      <w:start w:val="1"/>
-      <w:numFmt w:val="bullet"/>
-      <w:lvlText w:val=""/>
-      <w:lvlJc w:val="left"/>
-      <w:pPr>
-        <w:tabs>
-          <w:tab w:val="num" w:pos="720"/>
-        </w:tabs>
-        <w:ind w:left="720" w:hanging="360"/>
-      </w:pPr>
-      <w:rPr>
-        <w:rFonts w:ascii="Symbol" w:hAnsi="Symbol" w:hint="default"/>
-        <w:sz w:val="20"/>
-      </w:rPr>
-    </w:lvl>
-    <w:lvl w:ilvl="1" w:tentative="1">
-      <w:start w:val="1"/>
-      <w:numFmt w:val="bullet"/>
-      <w:lvlText w:val="o"/>
-      <w:lvlJc w:val="left"/>
-      <w:pPr>
-        <w:tabs>
-          <w:tab w:val="num" w:pos="1440"/>
-        </w:tabs>
-        <w:ind w:left="1440" w:hanging="360"/>
-      </w:pPr>
-      <w:rPr>
-        <w:rFonts w:ascii="Courier New" w:hAnsi="Courier New" w:hint="default"/>
-        <w:sz w:val="20"/>
-      </w:rPr>
-    </w:lvl>
-    <w:lvl w:ilvl="2" w:tentative="1">
-      <w:start w:val="1"/>
-      <w:numFmt w:val="bullet"/>
-      <w:lvlText w:val=""/>
-      <w:lvlJc w:val="left"/>
-      <w:pPr>
-        <w:tabs>
-          <w:tab w:val="num" w:pos="2160"/>
-        </w:tabs>
-        <w:ind w:left="2160" w:hanging="360"/>
-      </w:pPr>
-      <w:rPr>
-        <w:rFonts w:ascii="Wingdings" w:hAnsi="Wingdings" w:hint="default"/>
-        <w:sz w:val="20"/>
-      </w:rPr>
-    </w:lvl>
-    <w:lvl w:ilvl="3" w:tentative="1">
-      <w:start w:val="1"/>
-      <w:numFmt w:val="bullet"/>
-      <w:lvlText w:val=""/>
-      <w:lvlJc w:val="left"/>
-      <w:pPr>
-        <w:tabs>
-          <w:tab w:val="num" w:pos="2880"/>
-        </w:tabs>
-        <w:ind w:left="2880" w:hanging="360"/>
-      </w:pPr>
-      <w:rPr>
-        <w:rFonts w:ascii="Wingdings" w:hAnsi="Wingdings" w:hint="default"/>
-        <w:sz w:val="20"/>
-      </w:rPr>
-    </w:lvl>
-    <w:lvl w:ilvl="4" w:tentative="1">
-      <w:start w:val="1"/>
-      <w:numFmt w:val="bullet"/>
-      <w:lvlText w:val=""/>
-      <w:lvlJc w:val="left"/>
-      <w:pPr>
-        <w:tabs>
-          <w:tab w:val="num" w:pos="3600"/>
-        </w:tabs>
-        <w:ind w:left="3600" w:hanging="360"/>
-      </w:pPr>
-      <w:rPr>
-        <w:rFonts w:ascii="Wingdings" w:hAnsi="Wingdings" w:hint="default"/>
-        <w:sz w:val="20"/>
-      </w:rPr>
-    </w:lvl>
-    <w:lvl w:ilvl="5" w:tentative="1">
-      <w:start w:val="1"/>
-      <w:numFmt w:val="bullet"/>
-      <w:lvlText w:val=""/>
-      <w:lvlJc w:val="left"/>
-      <w:pPr>
-        <w:tabs>
-          <w:tab w:val="num" w:pos="4320"/>
-        </w:tabs>
-        <w:ind w:left="4320" w:hanging="360"/>
-      </w:pPr>
-      <w:rPr>
-        <w:rFonts w:ascii="Wingdings" w:hAnsi="Wingdings" w:hint="default"/>
-        <w:sz w:val="20"/>
-      </w:rPr>
-    </w:lvl>
-    <w:lvl w:ilvl="6" w:tentative="1">
-      <w:start w:val="1"/>
-      <w:numFmt w:val="bullet"/>
-      <w:lvlText w:val=""/>
-      <w:lvlJc w:val="left"/>
-      <w:pPr>
-        <w:tabs>
-          <w:tab w:val="num" w:pos="5040"/>
-        </w:tabs>
-        <w:ind w:left="5040" w:hanging="360"/>
-      </w:pPr>
-      <w:rPr>
-        <w:rFonts w:ascii="Wingdings" w:hAnsi="Wingdings" w:hint="default"/>
-        <w:sz w:val="20"/>
-      </w:rPr>
-    </w:lvl>
-    <w:lvl w:ilvl="7" w:tentative="1">
-      <w:start w:val="1"/>
-      <w:numFmt w:val="bullet"/>
-      <w:lvlText w:val=""/>
-      <w:lvlJc w:val="left"/>
-      <w:pPr>
-        <w:tabs>
-          <w:tab w:val="num" w:pos="5760"/>
-        </w:tabs>
-        <w:ind w:left="5760" w:hanging="360"/>
-      </w:pPr>
-      <w:rPr>
-        <w:rFonts w:ascii="Wingdings" w:hAnsi="Wingdings" w:hint="default"/>
-        <w:sz w:val="20"/>
-      </w:rPr>
-    </w:lvl>
-    <w:lvl w:ilvl="8" w:tentative="1">
-      <w:start w:val="1"/>
-      <w:numFmt w:val="bullet"/>
-      <w:lvlText w:val=""/>
-      <w:lvlJc w:val="left"/>
-      <w:pPr>
-        <w:tabs>
-          <w:tab w:val="num" w:pos="6480"/>
-        </w:tabs>
-        <w:ind w:left="6480" w:hanging="360"/>
-      </w:pPr>
-      <w:rPr>
-        <w:rFonts w:ascii="Wingdings" w:hAnsi="Wingdings" w:hint="default"/>
-        <w:sz w:val="20"/>
-      </w:rPr>
-    </w:lvl>
-  </w:abstractNum>
-  <w:abstractNum w:abstractNumId="8" w15:restartNumberingAfterBreak="0">
-    <w:nsid w:val="5B7F6098"/>
-    <w:multiLevelType w:val="multilevel"/>
-    <w:tmpl w:val="D44A93AE"/>
-    <w:lvl w:ilvl="0">
-      <w:start w:val="1"/>
-      <w:numFmt w:val="bullet"/>
-      <w:lvlText w:val=""/>
-      <w:lvlJc w:val="left"/>
-      <w:pPr>
-        <w:tabs>
-          <w:tab w:val="num" w:pos="720"/>
-        </w:tabs>
-        <w:ind w:left="720" w:hanging="360"/>
-      </w:pPr>
-      <w:rPr>
-        <w:rFonts w:ascii="Symbol" w:hAnsi="Symbol" w:hint="default"/>
-        <w:sz w:val="20"/>
-      </w:rPr>
-    </w:lvl>
-    <w:lvl w:ilvl="1" w:tentative="1">
-      <w:start w:val="1"/>
-      <w:numFmt w:val="bullet"/>
-      <w:lvlText w:val="o"/>
-      <w:lvlJc w:val="left"/>
-      <w:pPr>
-        <w:tabs>
-          <w:tab w:val="num" w:pos="1440"/>
-        </w:tabs>
-        <w:ind w:left="1440" w:hanging="360"/>
-      </w:pPr>
-      <w:rPr>
-        <w:rFonts w:ascii="Courier New" w:hAnsi="Courier New" w:hint="default"/>
-        <w:sz w:val="20"/>
-      </w:rPr>
-    </w:lvl>
-    <w:lvl w:ilvl="2" w:tentative="1">
-      <w:start w:val="1"/>
-      <w:numFmt w:val="bullet"/>
-      <w:lvlText w:val=""/>
-      <w:lvlJc w:val="left"/>
-      <w:pPr>
-        <w:tabs>
-          <w:tab w:val="num" w:pos="2160"/>
-        </w:tabs>
-        <w:ind w:left="2160" w:hanging="360"/>
-      </w:pPr>
-      <w:rPr>
-        <w:rFonts w:ascii="Wingdings" w:hAnsi="Wingdings" w:hint="default"/>
-        <w:sz w:val="20"/>
-      </w:rPr>
-    </w:lvl>
-    <w:lvl w:ilvl="3" w:tentative="1">
-      <w:start w:val="1"/>
-      <w:numFmt w:val="bullet"/>
-      <w:lvlText w:val=""/>
-      <w:lvlJc w:val="left"/>
-      <w:pPr>
-        <w:tabs>
-          <w:tab w:val="num" w:pos="2880"/>
-        </w:tabs>
-        <w:ind w:left="2880" w:hanging="360"/>
-      </w:pPr>
-      <w:rPr>
-        <w:rFonts w:ascii="Wingdings" w:hAnsi="Wingdings" w:hint="default"/>
-        <w:sz w:val="20"/>
-      </w:rPr>
-    </w:lvl>
-    <w:lvl w:ilvl="4" w:tentative="1">
-      <w:start w:val="1"/>
-      <w:numFmt w:val="bullet"/>
-      <w:lvlText w:val=""/>
-      <w:lvlJc w:val="left"/>
-      <w:pPr>
-        <w:tabs>
-          <w:tab w:val="num" w:pos="3600"/>
-        </w:tabs>
-        <w:ind w:left="3600" w:hanging="360"/>
-      </w:pPr>
-      <w:rPr>
-        <w:rFonts w:ascii="Wingdings" w:hAnsi="Wingdings" w:hint="default"/>
-        <w:sz w:val="20"/>
-      </w:rPr>
-    </w:lvl>
-    <w:lvl w:ilvl="5" w:tentative="1">
-      <w:start w:val="1"/>
-      <w:numFmt w:val="bullet"/>
-      <w:lvlText w:val=""/>
-      <w:lvlJc w:val="left"/>
-      <w:pPr>
-        <w:tabs>
-          <w:tab w:val="num" w:pos="4320"/>
-        </w:tabs>
-        <w:ind w:left="4320" w:hanging="360"/>
-      </w:pPr>
-      <w:rPr>
-        <w:rFonts w:ascii="Wingdings" w:hAnsi="Wingdings" w:hint="default"/>
-        <w:sz w:val="20"/>
-      </w:rPr>
-    </w:lvl>
-    <w:lvl w:ilvl="6" w:tentative="1">
-      <w:start w:val="1"/>
-      <w:numFmt w:val="bullet"/>
-      <w:lvlText w:val=""/>
-      <w:lvlJc w:val="left"/>
-      <w:pPr>
-        <w:tabs>
-          <w:tab w:val="num" w:pos="5040"/>
-        </w:tabs>
-        <w:ind w:left="5040" w:hanging="360"/>
-      </w:pPr>
-      <w:rPr>
-        <w:rFonts w:ascii="Wingdings" w:hAnsi="Wingdings" w:hint="default"/>
-        <w:sz w:val="20"/>
-      </w:rPr>
-    </w:lvl>
-    <w:lvl w:ilvl="7" w:tentative="1">
-      <w:start w:val="1"/>
-      <w:numFmt w:val="bullet"/>
-      <w:lvlText w:val=""/>
-      <w:lvlJc w:val="left"/>
-      <w:pPr>
-        <w:tabs>
-          <w:tab w:val="num" w:pos="5760"/>
-        </w:tabs>
-        <w:ind w:left="5760" w:hanging="360"/>
-      </w:pPr>
-      <w:rPr>
-        <w:rFonts w:ascii="Wingdings" w:hAnsi="Wingdings" w:hint="default"/>
-        <w:sz w:val="20"/>
-      </w:rPr>
-    </w:lvl>
-    <w:lvl w:ilvl="8" w:tentative="1">
-      <w:start w:val="1"/>
-      <w:numFmt w:val="bullet"/>
-      <w:lvlText w:val=""/>
-      <w:lvlJc w:val="left"/>
-      <w:pPr>
-        <w:tabs>
-          <w:tab w:val="num" w:pos="6480"/>
-        </w:tabs>
-        <w:ind w:left="6480" w:hanging="360"/>
-      </w:pPr>
-      <w:rPr>
-        <w:rFonts w:ascii="Wingdings" w:hAnsi="Wingdings" w:hint="default"/>
-        <w:sz w:val="20"/>
-      </w:rPr>
-    </w:lvl>
-  </w:abstractNum>
-  <w:abstractNum w:abstractNumId="9" w15:restartNumberingAfterBreak="0">
-    <w:nsid w:val="7B6F35D4"/>
-    <w:multiLevelType w:val="multilevel"/>
-    <w:tmpl w:val="8E282D5E"/>
-    <w:lvl w:ilvl="0">
-      <w:start w:val="1"/>
-      <w:numFmt w:val="bullet"/>
-      <w:lvlText w:val=""/>
-      <w:lvlJc w:val="left"/>
-      <w:pPr>
-        <w:tabs>
-          <w:tab w:val="num" w:pos="720"/>
-        </w:tabs>
-        <w:ind w:left="720" w:hanging="360"/>
-      </w:pPr>
-      <w:rPr>
-        <w:rFonts w:ascii="Symbol" w:hAnsi="Symbol" w:hint="default"/>
-        <w:sz w:val="20"/>
-      </w:rPr>
-    </w:lvl>
-    <w:lvl w:ilvl="1" w:tentative="1">
-      <w:start w:val="1"/>
-      <w:numFmt w:val="bullet"/>
-      <w:lvlText w:val="o"/>
-      <w:lvlJc w:val="left"/>
-      <w:pPr>
-        <w:tabs>
-          <w:tab w:val="num" w:pos="1440"/>
-        </w:tabs>
-        <w:ind w:left="1440" w:hanging="360"/>
-      </w:pPr>
-      <w:rPr>
-        <w:rFonts w:ascii="Courier New" w:hAnsi="Courier New" w:hint="default"/>
-        <w:sz w:val="20"/>
-      </w:rPr>
-    </w:lvl>
-    <w:lvl w:ilvl="2" w:tentative="1">
-      <w:start w:val="1"/>
-      <w:numFmt w:val="bullet"/>
-      <w:lvlText w:val=""/>
-      <w:lvlJc w:val="left"/>
-      <w:pPr>
-        <w:tabs>
-          <w:tab w:val="num" w:pos="2160"/>
-        </w:tabs>
-        <w:ind w:left="2160" w:hanging="360"/>
-      </w:pPr>
-      <w:rPr>
-        <w:rFonts w:ascii="Wingdings" w:hAnsi="Wingdings" w:hint="default"/>
-        <w:sz w:val="20"/>
-      </w:rPr>
-    </w:lvl>
-    <w:lvl w:ilvl="3" w:tentative="1">
-      <w:start w:val="1"/>
-      <w:numFmt w:val="bullet"/>
-      <w:lvlText w:val=""/>
-      <w:lvlJc w:val="left"/>
-      <w:pPr>
-        <w:tabs>
-          <w:tab w:val="num" w:pos="2880"/>
-        </w:tabs>
-        <w:ind w:left="2880" w:hanging="360"/>
-      </w:pPr>
-      <w:rPr>
-        <w:rFonts w:ascii="Wingdings" w:hAnsi="Wingdings" w:hint="default"/>
-        <w:sz w:val="20"/>
-      </w:rPr>
-    </w:lvl>
-    <w:lvl w:ilvl="4" w:tentative="1">
-      <w:start w:val="1"/>
-      <w:numFmt w:val="bullet"/>
-      <w:lvlText w:val=""/>
-      <w:lvlJc w:val="left"/>
-      <w:pPr>
-        <w:tabs>
-          <w:tab w:val="num" w:pos="3600"/>
-        </w:tabs>
-        <w:ind w:left="3600" w:hanging="360"/>
-      </w:pPr>
-      <w:rPr>
-        <w:rFonts w:ascii="Wingdings" w:hAnsi="Wingdings" w:hint="default"/>
-        <w:sz w:val="20"/>
-      </w:rPr>
-    </w:lvl>
-    <w:lvl w:ilvl="5" w:tentative="1">
-      <w:start w:val="1"/>
-      <w:numFmt w:val="bullet"/>
-      <w:lvlText w:val=""/>
-      <w:lvlJc w:val="left"/>
-      <w:pPr>
-        <w:tabs>
-          <w:tab w:val="num" w:pos="4320"/>
-        </w:tabs>
-        <w:ind w:left="4320" w:hanging="360"/>
-      </w:pPr>
-      <w:rPr>
-        <w:rFonts w:ascii="Wingdings" w:hAnsi="Wingdings" w:hint="default"/>
-        <w:sz w:val="20"/>
-      </w:rPr>
-    </w:lvl>
-    <w:lvl w:ilvl="6" w:tentative="1">
-      <w:start w:val="1"/>
-      <w:numFmt w:val="bullet"/>
-      <w:lvlText w:val=""/>
-      <w:lvlJc w:val="left"/>
-      <w:pPr>
-        <w:tabs>
-          <w:tab w:val="num" w:pos="5040"/>
-        </w:tabs>
-        <w:ind w:left="5040" w:hanging="360"/>
-      </w:pPr>
-      <w:rPr>
-        <w:rFonts w:ascii="Wingdings" w:hAnsi="Wingdings" w:hint="default"/>
-        <w:sz w:val="20"/>
-      </w:rPr>
-    </w:lvl>
-    <w:lvl w:ilvl="7" w:tentative="1">
-      <w:start w:val="1"/>
-      <w:numFmt w:val="bullet"/>
-      <w:lvlText w:val=""/>
-      <w:lvlJc w:val="left"/>
-      <w:pPr>
-        <w:tabs>
-          <w:tab w:val="num" w:pos="5760"/>
-        </w:tabs>
-        <w:ind w:left="5760" w:hanging="360"/>
-      </w:pPr>
-      <w:rPr>
-        <w:rFonts w:ascii="Wingdings" w:hAnsi="Wingdings" w:hint="default"/>
-        <w:sz w:val="20"/>
-      </w:rPr>
-    </w:lvl>
-    <w:lvl w:ilvl="8" w:tentative="1">
-      <w:start w:val="1"/>
-      <w:numFmt w:val="bullet"/>
-      <w:lvlText w:val=""/>
-      <w:lvlJc w:val="left"/>
-      <w:pPr>
-        <w:tabs>
-          <w:tab w:val="num" w:pos="6480"/>
-        </w:tabs>
-        <w:ind w:left="6480" w:hanging="360"/>
-      </w:pPr>
-      <w:rPr>
-        <w:rFonts w:ascii="Wingdings" w:hAnsi="Wingdings" w:hint="default"/>
-        <w:sz w:val="20"/>
-      </w:rPr>
-    </w:lvl>
-  </w:abstractNum>
-  <w:abstractNum w:abstractNumId="10" w15:restartNumberingAfterBreak="0">
-    <w:nsid w:val="7E683FFE"/>
-    <w:multiLevelType w:val="multilevel"/>
-    <w:tmpl w:val="483A4624"/>
-    <w:lvl w:ilvl="0">
-      <w:start w:val="1"/>
-      <w:numFmt w:val="bullet"/>
-      <w:lvlText w:val="o"/>
-      <w:lvlJc w:val="left"/>
-      <w:pPr>
-        <w:tabs>
-          <w:tab w:val="num" w:pos="720"/>
-        </w:tabs>
-        <w:ind w:left="720" w:hanging="360"/>
-      </w:pPr>
-      <w:rPr>
-        <w:rFonts w:ascii="Courier New" w:hAnsi="Courier New" w:cs="Courier New" w:hint="default"/>
-        <w:sz w:val="20"/>
-      </w:rPr>
-    </w:lvl>
-    <w:lvl w:ilvl="1" w:tentative="1">
-      <w:start w:val="1"/>
-      <w:numFmt w:val="bullet"/>
-      <w:lvlText w:val="o"/>
-      <w:lvlJc w:val="left"/>
-      <w:pPr>
-        <w:tabs>
-          <w:tab w:val="num" w:pos="1440"/>
-        </w:tabs>
-        <w:ind w:left="1440" w:hanging="360"/>
-      </w:pPr>
-      <w:rPr>
-        <w:rFonts w:ascii="Courier New" w:hAnsi="Courier New" w:hint="default"/>
-        <w:sz w:val="20"/>
-      </w:rPr>
-    </w:lvl>
-    <w:lvl w:ilvl="2" w:tentative="1">
-      <w:start w:val="1"/>
-      <w:numFmt w:val="bullet"/>
-      <w:lvlText w:val=""/>
-      <w:lvlJc w:val="left"/>
-      <w:pPr>
-        <w:tabs>
-          <w:tab w:val="num" w:pos="2160"/>
-        </w:tabs>
-        <w:ind w:left="2160" w:hanging="360"/>
-      </w:pPr>
-      <w:rPr>
-        <w:rFonts w:ascii="Wingdings" w:hAnsi="Wingdings" w:hint="default"/>
-        <w:sz w:val="20"/>
-      </w:rPr>
-    </w:lvl>
-    <w:lvl w:ilvl="3" w:tentative="1">
-      <w:start w:val="1"/>
-      <w:numFmt w:val="bullet"/>
-      <w:lvlText w:val=""/>
-      <w:lvlJc w:val="left"/>
-      <w:pPr>
-        <w:tabs>
-          <w:tab w:val="num" w:pos="2880"/>
-        </w:tabs>
-        <w:ind w:left="2880" w:hanging="360"/>
-      </w:pPr>
-      <w:rPr>
-        <w:rFonts w:ascii="Wingdings" w:hAnsi="Wingdings" w:hint="default"/>
-        <w:sz w:val="20"/>
-      </w:rPr>
-    </w:lvl>
-    <w:lvl w:ilvl="4" w:tentative="1">
-      <w:start w:val="1"/>
-      <w:numFmt w:val="bullet"/>
-      <w:lvlText w:val=""/>
-      <w:lvlJc w:val="left"/>
-      <w:pPr>
-        <w:tabs>
-          <w:tab w:val="num" w:pos="3600"/>
-        </w:tabs>
-        <w:ind w:left="3600" w:hanging="360"/>
-      </w:pPr>
-      <w:rPr>
-        <w:rFonts w:ascii="Wingdings" w:hAnsi="Wingdings" w:hint="default"/>
-        <w:sz w:val="20"/>
-      </w:rPr>
-    </w:lvl>
-    <w:lvl w:ilvl="5" w:tentative="1">
-      <w:start w:val="1"/>
-      <w:numFmt w:val="bullet"/>
-      <w:lvlText w:val=""/>
-      <w:lvlJc w:val="left"/>
-      <w:pPr>
-        <w:tabs>
-          <w:tab w:val="num" w:pos="4320"/>
-        </w:tabs>
-        <w:ind w:left="4320" w:hanging="360"/>
-      </w:pPr>
-      <w:rPr>
-        <w:rFonts w:ascii="Wingdings" w:hAnsi="Wingdings" w:hint="default"/>
-        <w:sz w:val="20"/>
-      </w:rPr>
-    </w:lvl>
-    <w:lvl w:ilvl="6" w:tentative="1">
-      <w:start w:val="1"/>
-      <w:numFmt w:val="bullet"/>
-      <w:lvlText w:val=""/>
-      <w:lvlJc w:val="left"/>
-      <w:pPr>
-        <w:tabs>
-          <w:tab w:val="num" w:pos="5040"/>
-        </w:tabs>
-        <w:ind w:left="5040" w:hanging="360"/>
-      </w:pPr>
-      <w:rPr>
-        <w:rFonts w:ascii="Wingdings" w:hAnsi="Wingdings" w:hint="default"/>
-        <w:sz w:val="20"/>
-      </w:rPr>
-    </w:lvl>
-    <w:lvl w:ilvl="7" w:tentative="1">
-      <w:start w:val="1"/>
-      <w:numFmt w:val="bullet"/>
-      <w:lvlText w:val=""/>
-      <w:lvlJc w:val="left"/>
-      <w:pPr>
-        <w:tabs>
-          <w:tab w:val="num" w:pos="5760"/>
-        </w:tabs>
-        <w:ind w:left="5760" w:hanging="360"/>
-      </w:pPr>
-      <w:rPr>
-        <w:rFonts w:ascii="Wingdings" w:hAnsi="Wingdings" w:hint="default"/>
-        <w:sz w:val="20"/>
-      </w:rPr>
-    </w:lvl>
-    <w:lvl w:ilvl="8" w:tentative="1">
-      <w:start w:val="1"/>
-      <w:numFmt w:val="bullet"/>
-      <w:lvlText w:val=""/>
-      <w:lvlJc w:val="left"/>
-      <w:pPr>
-        <w:tabs>
-          <w:tab w:val="num" w:pos="6480"/>
-        </w:tabs>
-        <w:ind w:left="6480" w:hanging="360"/>
-      </w:pPr>
-      <w:rPr>
-        <w:rFonts w:ascii="Wingdings" w:hAnsi="Wingdings" w:hint="default"/>
-        <w:sz w:val="20"/>
-      </w:rPr>
-    </w:lvl>
-  </w:abstractNum>
-  <w:abstractNum w:abstractNumId="11" w15:restartNumberingAfterBreak="0">
-    <w:nsid w:val="7FDE44E6"/>
-    <w:multiLevelType w:val="multilevel"/>
-    <w:tmpl w:val="DFEC04F0"/>
-    <w:lvl w:ilvl="0">
-      <w:start w:val="1"/>
-      <w:numFmt w:val="bullet"/>
-      <w:lvlText w:val=""/>
-      <w:lvlJc w:val="left"/>
-      <w:pPr>
-        <w:tabs>
-          <w:tab w:val="num" w:pos="720"/>
-        </w:tabs>
-        <w:ind w:left="720" w:hanging="360"/>
-      </w:pPr>
-      <w:rPr>
-        <w:rFonts w:ascii="Symbol" w:hAnsi="Symbol" w:hint="default"/>
-        <w:sz w:val="20"/>
-      </w:rPr>
-    </w:lvl>
-    <w:lvl w:ilvl="1" w:tentative="1">
-      <w:start w:val="1"/>
-      <w:numFmt w:val="bullet"/>
-      <w:lvlText w:val="o"/>
-      <w:lvlJc w:val="left"/>
-      <w:pPr>
-        <w:tabs>
-          <w:tab w:val="num" w:pos="1440"/>
-        </w:tabs>
-        <w:ind w:left="1440" w:hanging="360"/>
-      </w:pPr>
-      <w:rPr>
-        <w:rFonts w:ascii="Courier New" w:hAnsi="Courier New" w:hint="default"/>
-        <w:sz w:val="20"/>
-      </w:rPr>
-    </w:lvl>
-    <w:lvl w:ilvl="2" w:tentative="1">
-      <w:start w:val="1"/>
-      <w:numFmt w:val="bullet"/>
-      <w:lvlText w:val=""/>
-      <w:lvlJc w:val="left"/>
-      <w:pPr>
-        <w:tabs>
-          <w:tab w:val="num" w:pos="2160"/>
-        </w:tabs>
-        <w:ind w:left="2160" w:hanging="360"/>
-      </w:pPr>
-      <w:rPr>
-        <w:rFonts w:ascii="Wingdings" w:hAnsi="Wingdings" w:hint="default"/>
-        <w:sz w:val="20"/>
-      </w:rPr>
-    </w:lvl>
-    <w:lvl w:ilvl="3" w:tentative="1">
-      <w:start w:val="1"/>
-      <w:numFmt w:val="bullet"/>
-      <w:lvlText w:val=""/>
-      <w:lvlJc w:val="left"/>
-      <w:pPr>
-        <w:tabs>
-          <w:tab w:val="num" w:pos="2880"/>
-        </w:tabs>
-        <w:ind w:left="2880" w:hanging="360"/>
-      </w:pPr>
-      <w:rPr>
-        <w:rFonts w:ascii="Wingdings" w:hAnsi="Wingdings" w:hint="default"/>
-        <w:sz w:val="20"/>
-      </w:rPr>
-    </w:lvl>
-    <w:lvl w:ilvl="4" w:tentative="1">
-      <w:start w:val="1"/>
-      <w:numFmt w:val="bullet"/>
-      <w:lvlText w:val=""/>
-      <w:lvlJc w:val="left"/>
-      <w:pPr>
-        <w:tabs>
-          <w:tab w:val="num" w:pos="3600"/>
-        </w:tabs>
-        <w:ind w:left="3600" w:hanging="360"/>
-      </w:pPr>
-      <w:rPr>
-        <w:rFonts w:ascii="Wingdings" w:hAnsi="Wingdings" w:hint="default"/>
-        <w:sz w:val="20"/>
-      </w:rPr>
-    </w:lvl>
-    <w:lvl w:ilvl="5" w:tentative="1">
-      <w:start w:val="1"/>
-      <w:numFmt w:val="bullet"/>
-      <w:lvlText w:val=""/>
-      <w:lvlJc w:val="left"/>
-      <w:pPr>
-        <w:tabs>
-          <w:tab w:val="num" w:pos="4320"/>
-        </w:tabs>
-        <w:ind w:left="4320" w:hanging="360"/>
-      </w:pPr>
-      <w:rPr>
-        <w:rFonts w:ascii="Wingdings" w:hAnsi="Wingdings" w:hint="default"/>
-        <w:sz w:val="20"/>
-      </w:rPr>
-    </w:lvl>
-    <w:lvl w:ilvl="6" w:tentative="1">
-      <w:start w:val="1"/>
-      <w:numFmt w:val="bullet"/>
-      <w:lvlText w:val=""/>
-      <w:lvlJc w:val="left"/>
-      <w:pPr>
-        <w:tabs>
-          <w:tab w:val="num" w:pos="5040"/>
-        </w:tabs>
-        <w:ind w:left="5040" w:hanging="360"/>
-      </w:pPr>
-      <w:rPr>
-        <w:rFonts w:ascii="Wingdings" w:hAnsi="Wingdings" w:hint="default"/>
-        <w:sz w:val="20"/>
-      </w:rPr>
-    </w:lvl>
-    <w:lvl w:ilvl="7" w:tentative="1">
-      <w:start w:val="1"/>
-      <w:numFmt w:val="bullet"/>
-      <w:lvlText w:val=""/>
-      <w:lvlJc w:val="left"/>
-      <w:pPr>
-        <w:tabs>
-          <w:tab w:val="num" w:pos="5760"/>
-        </w:tabs>
-        <w:ind w:left="5760" w:hanging="360"/>
-      </w:pPr>
-      <w:rPr>
-        <w:rFonts w:ascii="Wingdings" w:hAnsi="Wingdings" w:hint="default"/>
-        <w:sz w:val="20"/>
-      </w:rPr>
-    </w:lvl>
-    <w:lvl w:ilvl="8" w:tentative="1">
-      <w:start w:val="1"/>
-      <w:numFmt w:val="bullet"/>
-      <w:lvlText w:val=""/>
-      <w:lvlJc w:val="left"/>
-      <w:pPr>
-        <w:tabs>
-          <w:tab w:val="num" w:pos="6480"/>
-        </w:tabs>
-        <w:ind w:left="6480" w:hanging="360"/>
-      </w:pPr>
-      <w:rPr>
-        <w:rFonts w:ascii="Wingdings" w:hAnsi="Wingdings" w:hint="default"/>
-        <w:sz w:val="20"/>
-      </w:rPr>
-    </w:lvl>
-  </w:abstractNum>
   <w:num w:numId="1">
     <w:abstractNumId w:val="1"/>
   </w:num>
   <w:num w:numId="2">
-    <w:abstractNumId w:val="1"/>
+    <w:abstractNumId w:val="2"/>
   </w:num>
   <w:num w:numId="3">
-    <w:abstractNumId w:val="1"/>
-  </w:num>
-  <w:num w:numId="4">
-    <w:abstractNumId w:val="1"/>
-  </w:num>
-  <w:num w:numId="5">
-    <w:abstractNumId w:val="1"/>
-  </w:num>
-  <w:num w:numId="6">
-    <w:abstractNumId w:val="1"/>
-  </w:num>
-  <w:num w:numId="7">
-    <w:abstractNumId w:val="1"/>
-  </w:num>
-  <w:num w:numId="8">
-    <w:abstractNumId w:val="1"/>
-  </w:num>
-  <w:num w:numId="9">
-    <w:abstractNumId w:val="1"/>
-  </w:num>
-  <w:num w:numId="10">
-    <w:abstractNumId w:val="1"/>
-  </w:num>
-  <w:num w:numId="11">
-    <w:abstractNumId w:val="1"/>
-  </w:num>
-  <w:num w:numId="12">
-    <w:abstractNumId w:val="1"/>
-  </w:num>
-  <w:num w:numId="13">
-    <w:abstractNumId w:val="1"/>
-  </w:num>
-  <w:num w:numId="14">
-    <w:abstractNumId w:val="1"/>
-  </w:num>
-  <w:num w:numId="15">
-    <w:abstractNumId w:val="1"/>
-  </w:num>
-  <w:num w:numId="16">
-    <w:abstractNumId w:val="1"/>
-  </w:num>
-  <w:num w:numId="17">
-    <w:abstractNumId w:val="1"/>
-  </w:num>
-  <w:num w:numId="18">
-    <w:abstractNumId w:val="1"/>
-  </w:num>
-  <w:num w:numId="19">
-    <w:abstractNumId w:val="1"/>
-  </w:num>
-  <w:num w:numId="20">
-    <w:abstractNumId w:val="1"/>
-  </w:num>
-  <w:num w:numId="21">
-    <w:abstractNumId w:val="1"/>
-  </w:num>
-  <w:num w:numId="22">
-    <w:abstractNumId w:val="1"/>
-  </w:num>
-  <w:num w:numId="23">
-    <w:abstractNumId w:val="1"/>
-  </w:num>
-  <w:num w:numId="24">
-    <w:abstractNumId w:val="1"/>
-  </w:num>
-  <w:num w:numId="25">
-    <w:abstractNumId w:val="1"/>
-  </w:num>
-  <w:num w:numId="26">
-    <w:abstractNumId w:val="1"/>
-  </w:num>
-  <w:num w:numId="27">
-    <w:abstractNumId w:val="1"/>
-  </w:num>
-  <w:num w:numId="28">
-    <w:abstractNumId w:val="1"/>
-  </w:num>
-  <w:num w:numId="29">
-    <w:abstractNumId w:val="1"/>
-  </w:num>
-  <w:num w:numId="30">
-    <w:abstractNumId w:val="1"/>
-  </w:num>
-  <w:num w:numId="31">
-    <w:abstractNumId w:val="5"/>
-  </w:num>
-  <w:num w:numId="32">
-    <w:abstractNumId w:val="6"/>
-  </w:num>
-  <w:num w:numId="33">
-    <w:abstractNumId w:val="11"/>
-  </w:num>
-  <w:num w:numId="34">
-    <w:abstractNumId w:val="7"/>
-  </w:num>
-  <w:num w:numId="35">
-    <w:abstractNumId w:val="1"/>
-  </w:num>
-  <w:num w:numId="36">
-    <w:abstractNumId w:val="1"/>
-  </w:num>
-  <w:num w:numId="37">
-    <w:abstractNumId w:val="10"/>
-  </w:num>
-  <w:num w:numId="38">
-    <w:abstractNumId w:val="4"/>
-  </w:num>
-  <w:num w:numId="39">
-    <w:abstractNumId w:val="3"/>
-  </w:num>
-  <w:num w:numId="40">
-    <w:abstractNumId w:val="2"/>
-  </w:num>
-  <w:num w:numId="41">
-    <w:abstractNumId w:val="9"/>
-  </w:num>
-  <w:num w:numId="42">
-    <w:abstractNumId w:val="8"/>
-  </w:num>
-  <w:num w:numId="43">
     <w:abstractNumId w:val="0"/>
   </w:num>
+  <w:numIdMacAtCleanup w:val="3"/>
 </w:numbering>
 </file>
 
@@ -3457,7 +2379,7 @@
       <w:keepNext/>
       <w:keepLines/>
       <w:numPr>
-        <w:numId w:val="30"/>
+        <w:numId w:val="1"/>
       </w:numPr>
       <w:pBdr>
         <w:bottom w:val="single" w:sz="4" w:space="1" w:color="595959" w:themeColor="text1" w:themeTint="A6"/>
@@ -3489,7 +2411,7 @@
       <w:keepLines/>
       <w:numPr>
         <w:ilvl w:val="1"/>
-        <w:numId w:val="30"/>
+        <w:numId w:val="1"/>
       </w:numPr>
       <w:spacing w:before="360" w:after="0"/>
       <w:outlineLvl w:val="1"/>
@@ -3518,7 +2440,7 @@
       <w:keepLines/>
       <w:numPr>
         <w:ilvl w:val="2"/>
-        <w:numId w:val="30"/>
+        <w:numId w:val="1"/>
       </w:numPr>
       <w:spacing w:before="200" w:after="0"/>
       <w:outlineLvl w:val="2"/>
@@ -3544,7 +2466,7 @@
       <w:keepLines/>
       <w:numPr>
         <w:ilvl w:val="3"/>
-        <w:numId w:val="30"/>
+        <w:numId w:val="1"/>
       </w:numPr>
       <w:spacing w:before="200" w:after="0"/>
       <w:outlineLvl w:val="3"/>
@@ -3573,7 +2495,7 @@
       <w:keepLines/>
       <w:numPr>
         <w:ilvl w:val="4"/>
-        <w:numId w:val="30"/>
+        <w:numId w:val="1"/>
       </w:numPr>
       <w:spacing w:before="200" w:after="0"/>
       <w:outlineLvl w:val="4"/>
@@ -3598,7 +2520,7 @@
       <w:keepLines/>
       <w:numPr>
         <w:ilvl w:val="5"/>
-        <w:numId w:val="30"/>
+        <w:numId w:val="1"/>
       </w:numPr>
       <w:spacing w:before="200" w:after="0"/>
       <w:outlineLvl w:val="5"/>
@@ -3625,7 +2547,7 @@
       <w:keepLines/>
       <w:numPr>
         <w:ilvl w:val="6"/>
-        <w:numId w:val="30"/>
+        <w:numId w:val="1"/>
       </w:numPr>
       <w:spacing w:before="200" w:after="0"/>
       <w:outlineLvl w:val="6"/>
@@ -3652,7 +2574,7 @@
       <w:keepLines/>
       <w:numPr>
         <w:ilvl w:val="7"/>
-        <w:numId w:val="30"/>
+        <w:numId w:val="1"/>
       </w:numPr>
       <w:spacing w:before="200" w:after="0"/>
       <w:outlineLvl w:val="7"/>
@@ -3679,7 +2601,7 @@
       <w:keepLines/>
       <w:numPr>
         <w:ilvl w:val="8"/>
-        <w:numId w:val="30"/>
+        <w:numId w:val="1"/>
       </w:numPr>
       <w:spacing w:before="200" w:after="0"/>
       <w:outlineLvl w:val="8"/>

</xml_diff>

<commit_message>
Added section 2.5 draft to (2_Overall_Description.docx)
</commit_message>
<xml_diff>
--- a/SRS_document/Drafts/2._Overall_Description/2_Overall_Description.docx
+++ b/SRS_document/Drafts/2._Overall_Description/2_Overall_Description.docx
@@ -1519,6 +1519,78 @@
         </w:rPr>
         <w:t>No hosting plan yet for future backend</w:t>
       </w:r>
+    </w:p>
+    <w:p>
+      <w:pPr>
+        <w:pStyle w:val="NormalWeb"/>
+        <w:spacing w:before="0" w:beforeAutospacing="0"/>
+        <w:rPr>
+          <w:rFonts w:asciiTheme="minorHAnsi" w:hAnsiTheme="minorHAnsi"/>
+          <w:bCs/>
+          <w:sz w:val="22"/>
+          <w:szCs w:val="22"/>
+        </w:rPr>
+      </w:pPr>
+    </w:p>
+    <w:p>
+      <w:pPr>
+        <w:pStyle w:val="Heading2"/>
+        <w:rPr>
+          <w:rFonts w:eastAsia="Times New Roman"/>
+        </w:rPr>
+      </w:pPr>
+      <w:r>
+        <w:rPr>
+          <w:rFonts w:eastAsia="Times New Roman"/>
+        </w:rPr>
+        <w:t>Design and Implementation Constraints</w:t>
+      </w:r>
+    </w:p>
+    <w:p>
+      <w:pPr>
+        <w:rPr>
+          <w:rFonts w:eastAsia="Times New Roman"/>
+        </w:rPr>
+      </w:pPr>
+      <w:proofErr w:type="spellStart"/>
+      <w:r>
+        <w:rPr>
+          <w:rFonts w:eastAsia="Times New Roman"/>
+        </w:rPr>
+        <w:t>Syarti</w:t>
+      </w:r>
+      <w:proofErr w:type="spellEnd"/>
+      <w:r>
+        <w:rPr>
+          <w:rFonts w:eastAsia="Times New Roman"/>
+        </w:rPr>
+        <w:t xml:space="preserve"> project is being developed solely for educational purposes and is currently subject to several design and implementation constraints. While there are no restrictions on the use of backend technologies, the team lacks the required experience in backend development, databases, and API integration. As a result, the system is currently limited to a front-end-only prototype hosted via GitHub Pages by choice, with no external limitations.</w:t>
+      </w:r>
+    </w:p>
+    <w:p>
+      <w:pPr>
+        <w:rPr>
+          <w:rFonts w:eastAsia="Times New Roman"/>
+        </w:rPr>
+      </w:pPr>
+      <w:r>
+        <w:rPr>
+          <w:rFonts w:eastAsia="Times New Roman"/>
+        </w:rPr>
+        <w:t>The application is designed for Arabic-speaking users only, and no multilingual or accessibility support is currently implemented. Due to the academic nature of the project, there are no requirements to follow privacy laws, rental regulations, or data protection practices, and the system does not store or handle any user data.</w:t>
+      </w:r>
+    </w:p>
+    <w:p>
+      <w:pPr>
+        <w:pStyle w:val="NormalWeb"/>
+        <w:spacing w:before="0" w:beforeAutospacing="0"/>
+        <w:rPr>
+          <w:rFonts w:asciiTheme="minorHAnsi" w:hAnsiTheme="minorHAnsi"/>
+          <w:bCs/>
+          <w:sz w:val="22"/>
+          <w:szCs w:val="22"/>
+        </w:rPr>
+      </w:pPr>
     </w:p>
     <w:sectPr>
       <w:pgSz w:w="11906" w:h="16838"/>

</xml_diff>

<commit_message>
Added section 2.6 draft to (2_Overall_Description.docx)
</commit_message>
<xml_diff>
--- a/SRS_document/Drafts/2._Overall_Description/2_Overall_Description.docx
+++ b/SRS_document/Drafts/2._Overall_Description/2_Overall_Description.docx
@@ -25,13 +25,8 @@
       </w:r>
     </w:p>
     <w:p>
-      <w:proofErr w:type="spellStart"/>
-      <w:r>
-        <w:t>Syarti</w:t>
-      </w:r>
-      <w:proofErr w:type="spellEnd"/>
-      <w:r>
-        <w:t xml:space="preserve"> (CRMS) is currently developed as a standalone front-end web application It acts as the main entry point for users before login for all user roles (Customer, Admin, and Employee). This prototype focuses solely on the presentation layer and does not include any backend logic or database connectivity.</w:t>
+      <w:r>
+        <w:t>Syarti (CRMS) is currently developed as a standalone front-end web application It acts as the main entry point for users before login for all user roles (Customer, Admin, and Employee). This prototype focuses solely on the presentation layer and does not include any backend logic or database connectivity.</w:t>
       </w:r>
     </w:p>
     <w:p>
@@ -57,13 +52,8 @@
       </w:r>
     </w:p>
     <w:p>
-      <w:proofErr w:type="spellStart"/>
-      <w:r>
-        <w:t>Syarti</w:t>
-      </w:r>
-      <w:proofErr w:type="spellEnd"/>
-      <w:r>
-        <w:t xml:space="preserve"> currently operates as a front-end-only web prototype with limited static features. The implemented home page provides users with a visually structured experience, laying the groundwork for more advanced functionality. The core logic and dynamic interactions remain under development, with extensive features planned for different user roles in future phases.</w:t>
+      <w:r>
+        <w:t>Syarti currently operates as a front-end-only web prototype with limited static features. The implemented home page provides users with a visually structured experience, laying the groundwork for more advanced functionality. The core logic and dynamic interactions remain under development, with extensive features planned for different user roles in future phases.</w:t>
       </w:r>
     </w:p>
     <w:p>
@@ -647,15 +637,7 @@
     </w:p>
     <w:p>
       <w:r>
-        <w:t xml:space="preserve">The </w:t>
-      </w:r>
-      <w:proofErr w:type="spellStart"/>
-      <w:r>
-        <w:t>Syarti</w:t>
-      </w:r>
-      <w:proofErr w:type="spellEnd"/>
-      <w:r>
-        <w:t xml:space="preserve"> system is designed to support multiple user types, each with distinct roles and responsibilities. These user classes include Customers, Admins, and various categories of Employees. Each employee role has tailored system access suited to their specific tasks.</w:t>
+        <w:t>The Syarti system is designed to support multiple user types, each with distinct roles and responsibilities. These user classes include Customers, Admins, and various categories of Employees. Each employee role has tailored system access suited to their specific tasks.</w:t>
       </w:r>
     </w:p>
     <w:p>
@@ -1552,32 +1534,253 @@
           <w:rFonts w:eastAsia="Times New Roman"/>
         </w:rPr>
       </w:pPr>
-      <w:proofErr w:type="spellStart"/>
       <w:r>
         <w:rPr>
           <w:rFonts w:eastAsia="Times New Roman"/>
         </w:rPr>
-        <w:t>Syarti</w:t>
-      </w:r>
-      <w:proofErr w:type="spellEnd"/>
-      <w:r>
+        <w:t>Syarti project is being developed solely for educational purposes and is currently subject to several design and implementation constraints. While there are no restrictions on the use of backend technologies, the team lacks the required experience in backend development, databases, and API integration. As a result, the system is currently limited to a front-end-only prototype hosted via GitHub Pages by choice, with no external limitations.</w:t>
+      </w:r>
+    </w:p>
+    <w:p>
+      <w:pPr>
         <w:rPr>
           <w:rFonts w:eastAsia="Times New Roman"/>
         </w:rPr>
-        <w:t xml:space="preserve"> project is being developed solely for educational purposes and is currently subject to several design and implementation constraints. While there are no restrictions on the use of backend technologies, the team lacks the required experience in backend development, databases, and API integration. As a result, the system is currently limited to a front-end-only prototype hosted via GitHub Pages by choice, with no external limitations.</w:t>
-      </w:r>
-    </w:p>
-    <w:p>
-      <w:pPr>
+      </w:pPr>
+      <w:r>
         <w:rPr>
           <w:rFonts w:eastAsia="Times New Roman"/>
         </w:rPr>
-      </w:pPr>
-      <w:r>
+        <w:t>The application is designed for Arabic-speaking users only, and no multilingual or accessibility support is currently implemented. Due to the academic nature of the project, there are no requirements to follow privacy laws, rental regulations, or data protection practices, and the system does not store or handle any user data.</w:t>
+      </w:r>
+    </w:p>
+    <w:p>
+      <w:pPr>
+        <w:pStyle w:val="NormalWeb"/>
+        <w:spacing w:before="0" w:beforeAutospacing="0"/>
+        <w:rPr>
+          <w:rFonts w:asciiTheme="minorHAnsi" w:hAnsiTheme="minorHAnsi"/>
+          <w:bCs/>
+          <w:sz w:val="22"/>
+          <w:szCs w:val="22"/>
+        </w:rPr>
+      </w:pPr>
+    </w:p>
+    <w:p>
+      <w:pPr>
+        <w:pStyle w:val="Heading2"/>
         <w:rPr>
           <w:rFonts w:eastAsia="Times New Roman"/>
         </w:rPr>
-        <w:t>The application is designed for Arabic-speaking users only, and no multilingual or accessibility support is currently implemented. Due to the academic nature of the project, there are no requirements to follow privacy laws, rental regulations, or data protection practices, and the system does not store or handle any user data.</w:t>
+      </w:pPr>
+      <w:r>
+        <w:rPr>
+          <w:rFonts w:eastAsia="Times New Roman"/>
+        </w:rPr>
+        <w:t>Assumptions and Dependencies</w:t>
+      </w:r>
+    </w:p>
+    <w:p>
+      <w:pPr>
+        <w:rPr>
+          <w:rFonts w:eastAsia="Times New Roman"/>
+        </w:rPr>
+      </w:pPr>
+      <w:r>
+        <w:rPr>
+          <w:rFonts w:eastAsia="Times New Roman"/>
+        </w:rPr>
+        <w:t>Syarti system prototype is developed under a set of practical assumptions and dependencies</w:t>
+      </w:r>
+    </w:p>
+    <w:p>
+      <w:pPr>
+        <w:pStyle w:val="Heading3"/>
+        <w:rPr>
+          <w:rFonts w:eastAsia="Times New Roman"/>
+        </w:rPr>
+      </w:pPr>
+      <w:r>
+        <w:rPr>
+          <w:rFonts w:eastAsia="Times New Roman"/>
+        </w:rPr>
+        <w:t>Assumptions</w:t>
+      </w:r>
+      <w:r>
+        <w:rPr>
+          <w:rFonts w:eastAsia="Times New Roman"/>
+        </w:rPr>
+        <w:t>:</w:t>
+      </w:r>
+    </w:p>
+    <w:p>
+      <w:pPr>
+        <w:pStyle w:val="NormalWeb"/>
+        <w:numPr>
+          <w:ilvl w:val="0"/>
+          <w:numId w:val="2"/>
+        </w:numPr>
+        <w:spacing w:before="0" w:beforeAutospacing="0"/>
+        <w:rPr>
+          <w:rFonts w:asciiTheme="minorHAnsi" w:hAnsiTheme="minorHAnsi"/>
+          <w:bCs/>
+          <w:sz w:val="22"/>
+          <w:szCs w:val="22"/>
+        </w:rPr>
+      </w:pPr>
+      <w:r>
+        <w:rPr>
+          <w:rFonts w:asciiTheme="minorHAnsi" w:hAnsiTheme="minorHAnsi"/>
+          <w:bCs/>
+          <w:sz w:val="22"/>
+          <w:szCs w:val="22"/>
+        </w:rPr>
+        <w:t>Users will have access to modern desktop or mobile browsers.</w:t>
+      </w:r>
+    </w:p>
+    <w:p>
+      <w:pPr>
+        <w:pStyle w:val="NormalWeb"/>
+        <w:numPr>
+          <w:ilvl w:val="0"/>
+          <w:numId w:val="2"/>
+        </w:numPr>
+        <w:spacing w:before="0" w:beforeAutospacing="0"/>
+        <w:rPr>
+          <w:rFonts w:asciiTheme="minorHAnsi" w:hAnsiTheme="minorHAnsi"/>
+          <w:bCs/>
+          <w:sz w:val="22"/>
+          <w:szCs w:val="22"/>
+        </w:rPr>
+      </w:pPr>
+      <w:r>
+        <w:rPr>
+          <w:rFonts w:asciiTheme="minorHAnsi" w:hAnsiTheme="minorHAnsi"/>
+          <w:bCs/>
+          <w:sz w:val="22"/>
+          <w:szCs w:val="22"/>
+        </w:rPr>
+        <w:t>Users will have a stable internet connection.</w:t>
+      </w:r>
+    </w:p>
+    <w:p>
+      <w:pPr>
+        <w:pStyle w:val="NormalWeb"/>
+        <w:numPr>
+          <w:ilvl w:val="0"/>
+          <w:numId w:val="2"/>
+        </w:numPr>
+        <w:spacing w:before="0" w:beforeAutospacing="0"/>
+        <w:rPr>
+          <w:rFonts w:asciiTheme="minorHAnsi" w:hAnsiTheme="minorHAnsi"/>
+          <w:bCs/>
+          <w:sz w:val="22"/>
+          <w:szCs w:val="22"/>
+        </w:rPr>
+      </w:pPr>
+      <w:r>
+        <w:rPr>
+          <w:rFonts w:asciiTheme="minorHAnsi" w:hAnsiTheme="minorHAnsi"/>
+          <w:bCs/>
+          <w:sz w:val="22"/>
+          <w:szCs w:val="22"/>
+        </w:rPr>
+        <w:t>The development team will acquire backend development skills in future phases.</w:t>
+      </w:r>
+    </w:p>
+    <w:p>
+      <w:pPr>
+        <w:pStyle w:val="Heading3"/>
+        <w:rPr>
+          <w:rFonts w:eastAsia="Times New Roman"/>
+        </w:rPr>
+      </w:pPr>
+      <w:r>
+        <w:rPr>
+          <w:rFonts w:eastAsia="Times New Roman"/>
+        </w:rPr>
+        <w:t>Dependencies</w:t>
+      </w:r>
+      <w:r>
+        <w:rPr>
+          <w:rFonts w:eastAsia="Times New Roman"/>
+        </w:rPr>
+        <w:t>:</w:t>
+      </w:r>
+    </w:p>
+    <w:p>
+      <w:pPr>
+        <w:pStyle w:val="NormalWeb"/>
+        <w:numPr>
+          <w:ilvl w:val="0"/>
+          <w:numId w:val="2"/>
+        </w:numPr>
+        <w:spacing w:before="0" w:beforeAutospacing="0"/>
+        <w:rPr>
+          <w:rFonts w:asciiTheme="minorHAnsi" w:hAnsiTheme="minorHAnsi"/>
+          <w:bCs/>
+          <w:sz w:val="22"/>
+          <w:szCs w:val="22"/>
+        </w:rPr>
+      </w:pPr>
+      <w:r>
+        <w:rPr>
+          <w:rFonts w:asciiTheme="minorHAnsi" w:hAnsiTheme="minorHAnsi"/>
+          <w:bCs/>
+          <w:sz w:val="22"/>
+          <w:szCs w:val="22"/>
+        </w:rPr>
+        <w:t>Hosting depends on the continued availability of GitHub Pages.</w:t>
+      </w:r>
+    </w:p>
+    <w:p>
+      <w:pPr>
+        <w:pStyle w:val="NormalWeb"/>
+        <w:numPr>
+          <w:ilvl w:val="0"/>
+          <w:numId w:val="2"/>
+        </w:numPr>
+        <w:spacing w:before="0" w:beforeAutospacing="0"/>
+        <w:rPr>
+          <w:rFonts w:asciiTheme="minorHAnsi" w:hAnsiTheme="minorHAnsi"/>
+          <w:bCs/>
+          <w:sz w:val="22"/>
+          <w:szCs w:val="22"/>
+        </w:rPr>
+      </w:pPr>
+      <w:r>
+        <w:rPr>
+          <w:rFonts w:asciiTheme="minorHAnsi" w:hAnsiTheme="minorHAnsi"/>
+          <w:bCs/>
+          <w:sz w:val="22"/>
+          <w:szCs w:val="22"/>
+        </w:rPr>
+        <w:t>UI depends on the Bootstrap 5 RTL framework and Font Awesome icon library.</w:t>
+      </w:r>
+    </w:p>
+    <w:p>
+      <w:pPr>
+        <w:pStyle w:val="NormalWeb"/>
+        <w:numPr>
+          <w:ilvl w:val="0"/>
+          <w:numId w:val="2"/>
+        </w:numPr>
+        <w:spacing w:before="0" w:beforeAutospacing="0"/>
+        <w:rPr>
+          <w:rFonts w:asciiTheme="minorHAnsi" w:hAnsiTheme="minorHAnsi"/>
+          <w:bCs/>
+          <w:sz w:val="22"/>
+          <w:szCs w:val="22"/>
+        </w:rPr>
+      </w:pPr>
+      <w:r>
+        <w:rPr>
+          <w:rFonts w:asciiTheme="minorHAnsi" w:hAnsiTheme="minorHAnsi"/>
+          <w:bCs/>
+          <w:sz w:val="22"/>
+          <w:szCs w:val="22"/>
+        </w:rPr>
+        <w:t>Future features will depend on integration with third-party services such as payment gateways and database systems.</w:t>
       </w:r>
     </w:p>
     <w:p>

</xml_diff>